<commit_message>
update 2 project proposal
2nd update i have made
</commit_message>
<xml_diff>
--- a/Documention/Group project proposal/Format_ProjectProposal499-my part.docx
+++ b/Documention/Group project proposal/Format_ProjectProposal499-my part.docx
@@ -1425,7 +1425,6 @@
           <w:color w:val="000000"/>
         </w:rPr>
       </w:pPr>
-      <w:proofErr w:type="gramStart"/>
       <w:r>
         <w:rPr>
           <w:b/>
@@ -1434,7 +1433,6 @@
         </w:rPr>
         <w:t>1.Abstract</w:t>
       </w:r>
-      <w:proofErr w:type="gramEnd"/>
     </w:p>
     <w:p>
       <w:pPr>
@@ -1464,40 +1462,15 @@
           <w:color w:val="000000"/>
         </w:rPr>
       </w:pPr>
-      <w:proofErr w:type="gramStart"/>
       <w:r>
         <w:rPr>
           <w:iCs/>
           <w:color w:val="000000"/>
         </w:rPr>
-        <w:t>deliver</w:t>
-      </w:r>
-      <w:proofErr w:type="gramEnd"/>
-      <w:r>
-        <w:rPr>
-          <w:iCs/>
-          <w:color w:val="000000"/>
-        </w:rPr>
-        <w:t xml:space="preserve">, track, report on and administer learning content, student progress and student interactions </w:t>
-      </w:r>
-      <w:r>
-        <w:t xml:space="preserve">typically, an LMS provides an instructor with a way to create and deliver content, monitor student participation, and assess student performance. It integrates a range of functions for teaching and learning activities. LMS makes the interaction between learner-instructor and learner-learner more convenient. It  provides a platform on the web, and a lot of pedagogical activities can be performed on it .Nowadays most educational institutions adopt LMS via the used of open sources such as </w:t>
-      </w:r>
-      <w:proofErr w:type="spellStart"/>
-      <w:r>
-        <w:t>Bux</w:t>
-      </w:r>
-      <w:proofErr w:type="spellEnd"/>
-      <w:r>
-        <w:t xml:space="preserve">, Google classroom,, MEET, Zoom </w:t>
-      </w:r>
-      <w:proofErr w:type="spellStart"/>
-      <w:r>
-        <w:t>ets</w:t>
-      </w:r>
-      <w:proofErr w:type="spellEnd"/>
-      <w:r>
-        <w:t xml:space="preserve"> learning and assessment activities in a specific learning environment . LMS provides a variety of tools such as a blog, chat, my courses, class time, class work, my profile, attendance, notification, advising, resources etc. Faculties can also use these kind of facilities .Learners can use these features to facilitate their communication and collaborative work in this learning environment.</w:t>
+        <w:t xml:space="preserve">deliver, track, report on and administer learning content, student progress and student interactions </w:t>
+      </w:r>
+      <w:r>
+        <w:t>typically, an LMS provides an instructor with a way to create and deliver content, monitor student participation, and assess student performance. It integrates a range of functions for teaching and learning activities. LMS makes the interaction between learner-instructor and learner-learner more convenient. It  provides a platform on the web, and a lot of pedagogical activities can be performed on it .Nowadays most educational institutions adopt LMS via the used of open sources such as Bux, Google classroom,, MEET, Zoom ets learning and assessment activities in a specific learning environment . LMS provides a variety of tools such as a blog, chat, my courses, class time, class work, my profile, attendance, notification, advising, resources etc. Faculties can also use these kind of facilities .Learners can use these features to facilitate their communication and collaborative work in this learning environment.</w:t>
       </w:r>
     </w:p>
     <w:p>
@@ -1529,19 +1502,11 @@
           <w:color w:val="000000"/>
         </w:rPr>
       </w:pPr>
-      <w:proofErr w:type="gramStart"/>
-      <w:r>
-        <w:rPr>
-          <w:color w:val="000000"/>
-        </w:rPr>
-        <w:t>Learning</w:t>
-      </w:r>
-      <w:proofErr w:type="gramEnd"/>
-      <w:r>
-        <w:rPr>
-          <w:color w:val="000000"/>
-        </w:rPr>
-        <w:t xml:space="preserve"> management systems (LMS) can be defined as a suite of services designed to deliver,</w:t>
+      <w:r>
+        <w:rPr>
+          <w:color w:val="000000"/>
+        </w:rPr>
+        <w:t>Learning management systems (LMS) can be defined as a suite of services designed to deliver,</w:t>
       </w:r>
     </w:p>
     <w:p>
@@ -1553,47 +1518,11 @@
           <w:u w:val="single"/>
         </w:rPr>
       </w:pPr>
-      <w:proofErr w:type="gramStart"/>
       <w:r>
         <w:rPr>
           <w:b w:val="0"/>
         </w:rPr>
-        <w:t>track</w:t>
-      </w:r>
-      <w:proofErr w:type="gramEnd"/>
-      <w:r>
-        <w:rPr>
-          <w:b w:val="0"/>
-        </w:rPr>
-        <w:t xml:space="preserve">, report on and administer learning content, student progress and student interactions. The varsity admin can </w:t>
-      </w:r>
-      <w:proofErr w:type="gramStart"/>
-      <w:r>
-        <w:rPr>
-          <w:b w:val="0"/>
-        </w:rPr>
-        <w:t>control  the</w:t>
-      </w:r>
-      <w:proofErr w:type="gramEnd"/>
-      <w:r>
-        <w:rPr>
-          <w:b w:val="0"/>
-        </w:rPr>
-        <w:t xml:space="preserve"> system. The importance of these systems is growing as far as terms such as internet-based educational system, educational service Provider, and Distance </w:t>
-      </w:r>
-      <w:proofErr w:type="gramStart"/>
-      <w:r>
-        <w:rPr>
-          <w:b w:val="0"/>
-        </w:rPr>
-        <w:t>learning  or</w:t>
-      </w:r>
-      <w:proofErr w:type="gramEnd"/>
-      <w:r>
-        <w:rPr>
-          <w:b w:val="0"/>
-        </w:rPr>
-        <w:t xml:space="preserve">  On-demand education  are becoming popular.</w:t>
+        <w:t>track, report on and administer learning content, student progress and student interactions. The varsity admin can control  the system. The importance of these systems is growing as far as terms such as internet-based educational system, educational service Provider, and Distance learning  or  On-demand education  are becoming popular.</w:t>
       </w:r>
       <w:r>
         <w:rPr>
@@ -1667,60 +1596,22 @@
         <w:rPr>
           <w:lang w:bidi="bn-BD"/>
         </w:rPr>
-        <w:t xml:space="preserve">The main goal of an LMS is to manage the learning process and connect everything in one place. It will be such a system that works in an automated, pre-determined way. It allows Institution to get registered and create their necessary filed and roles. </w:t>
-      </w:r>
-      <w:proofErr w:type="gramStart"/>
-      <w:r>
+        <w:t>The main goal of an LMS is to manage the learning process and connect everything in one place. It will be such a system that works in an automated, pre-determined way. It allows Institution to get registered and create their necessary filed and roles. A platform where student faculty can create a good interaction and assets are uploaded to the Learning Management System, which makes them easily accessible for remote learners. Faculty will able to take class with video conference and able to grade their students based on the assigned task. Student can also take part on group studies over the platform which will also help to enhance their learning. For open credit University the system will create a advance advising system which allows to student to take their desire course with time and also this will be available for faculty to take their desire course with time.</w:t>
+      </w:r>
+    </w:p>
+    <w:p>
+      <w:pPr>
         <w:rPr>
           <w:lang w:bidi="bn-BD"/>
         </w:rPr>
-        <w:t>A platform where student faculty can create a good interaction and assets are uploaded to the Learning Management System, which makes them easily accessible for remote learners.</w:t>
-      </w:r>
-      <w:proofErr w:type="gramEnd"/>
+      </w:pPr>
       <w:r>
         <w:rPr>
           <w:lang w:bidi="bn-BD"/>
         </w:rPr>
-        <w:t xml:space="preserve"> Faculty will able to take class with video conference and able to grade their students based on the assigned task. Student can also take part on group studies over the platform which will also help to enhance their learning. For open credit University the system will create </w:t>
-      </w:r>
-      <w:proofErr w:type="spellStart"/>
-      <w:proofErr w:type="gramStart"/>
-      <w:r>
-        <w:rPr>
-          <w:lang w:bidi="bn-BD"/>
-        </w:rPr>
-        <w:t>a</w:t>
-      </w:r>
-      <w:proofErr w:type="spellEnd"/>
-      <w:proofErr w:type="gramEnd"/>
-      <w:r>
-        <w:rPr>
-          <w:lang w:bidi="bn-BD"/>
-        </w:rPr>
-        <w:t xml:space="preserve"> advance advising system which allows to student to take their desire course with time and also this will be available for faculty to take their desire course with time.</w:t>
-      </w:r>
-    </w:p>
-    <w:p>
-      <w:pPr>
-        <w:rPr>
-          <w:lang w:bidi="bn-BD"/>
-        </w:rPr>
-      </w:pPr>
-      <w:r>
-        <w:rPr>
-          <w:lang w:bidi="bn-BD"/>
-        </w:rPr>
         <w:lastRenderedPageBreak/>
-        <w:t xml:space="preserve">The Owner of this LMS platform will offer such subscription base packages for institution to get registered and flow their curriculum. </w:t>
-      </w:r>
-      <w:proofErr w:type="gramStart"/>
-      <w:r>
-        <w:rPr>
-          <w:lang w:bidi="bn-BD"/>
-        </w:rPr>
-        <w:t>Which helps the owner to enhance their functionality smoothly.</w:t>
-      </w:r>
-      <w:proofErr w:type="gramEnd"/>
+        <w:t>The Owner of this LMS platform will offer such subscription base packages for institution to get registered and flow their curriculum. Which helps the owner to enhance their functionality smoothly.</w:t>
+      </w:r>
     </w:p>
     <w:p>
       <w:pPr>
@@ -1756,58 +1647,48 @@
           <w:b w:val="0"/>
         </w:rPr>
       </w:pPr>
-      <w:proofErr w:type="gramStart"/>
       <w:r>
         <w:rPr>
           <w:rStyle w:val="Strong"/>
           <w:rFonts w:eastAsiaTheme="majorEastAsia"/>
           <w:b w:val="0"/>
         </w:rPr>
-        <w:t>I) Faculty/Teacher.</w:t>
-      </w:r>
-      <w:proofErr w:type="gramEnd"/>
-      <w:r>
+        <w:t xml:space="preserve">I) Faculty/Teacher. </w:t>
+      </w:r>
+    </w:p>
+    <w:p>
+      <w:pPr>
+        <w:spacing w:line="256" w:lineRule="auto"/>
         <w:rPr>
           <w:rStyle w:val="Strong"/>
           <w:rFonts w:eastAsiaTheme="majorEastAsia"/>
           <w:b w:val="0"/>
         </w:rPr>
-        <w:t xml:space="preserve"> </w:t>
-      </w:r>
-    </w:p>
-    <w:p>
-      <w:pPr>
-        <w:spacing w:line="256" w:lineRule="auto"/>
+      </w:pPr>
+      <w:r>
         <w:rPr>
           <w:rStyle w:val="Strong"/>
           <w:rFonts w:eastAsiaTheme="majorEastAsia"/>
           <w:b w:val="0"/>
         </w:rPr>
-      </w:pPr>
-      <w:r>
+        <w:t>II) Institution.</w:t>
+      </w:r>
+    </w:p>
+    <w:p>
+      <w:pPr>
+        <w:spacing w:line="256" w:lineRule="auto"/>
         <w:rPr>
           <w:rStyle w:val="Strong"/>
           <w:rFonts w:eastAsiaTheme="majorEastAsia"/>
           <w:b w:val="0"/>
         </w:rPr>
-        <w:t>II) Institution.</w:t>
-      </w:r>
-    </w:p>
-    <w:p>
-      <w:pPr>
-        <w:spacing w:line="256" w:lineRule="auto"/>
+      </w:pPr>
+      <w:r>
         <w:rPr>
           <w:rStyle w:val="Strong"/>
           <w:rFonts w:eastAsiaTheme="majorEastAsia"/>
           <w:b w:val="0"/>
         </w:rPr>
-      </w:pPr>
-      <w:r>
-        <w:rPr>
-          <w:rStyle w:val="Strong"/>
-          <w:rFonts w:eastAsiaTheme="majorEastAsia"/>
-          <w:b w:val="0"/>
-        </w:rPr>
         <w:t xml:space="preserve">III) Student. </w:t>
       </w:r>
     </w:p>
@@ -1858,18 +1739,8 @@
           <w:b/>
           <w:bCs/>
         </w:rPr>
-        <w:t xml:space="preserve">The Opportunities and functional facilities for every </w:t>
-      </w:r>
-      <w:proofErr w:type="gramStart"/>
-      <w:r>
-        <w:rPr>
-          <w:rFonts w:ascii="Times New Roman" w:hAnsi="Times New Roman" w:cs="Times New Roman"/>
-          <w:b/>
-          <w:bCs/>
-        </w:rPr>
-        <w:t>Roles</w:t>
-      </w:r>
-      <w:proofErr w:type="gramEnd"/>
+        <w:t>The Opportunities and functional facilities for every Roles</w:t>
+      </w:r>
     </w:p>
     <w:p>
       <w:pPr>
@@ -1924,19 +1795,11 @@
           <w:rFonts w:ascii="Times New Roman" w:hAnsi="Times New Roman" w:cs="Times New Roman"/>
         </w:rPr>
       </w:pPr>
-      <w:proofErr w:type="gramStart"/>
       <w:r>
         <w:rPr>
           <w:rFonts w:ascii="Times New Roman" w:hAnsi="Times New Roman" w:cs="Times New Roman"/>
         </w:rPr>
-        <w:t>he</w:t>
-      </w:r>
-      <w:proofErr w:type="gramEnd"/>
-      <w:r>
-        <w:rPr>
-          <w:rFonts w:ascii="Times New Roman" w:hAnsi="Times New Roman" w:cs="Times New Roman"/>
-        </w:rPr>
-        <w:t xml:space="preserve"> is taking in a particular semester .</w:t>
+        <w:t>he is taking in a particular semester .</w:t>
       </w:r>
     </w:p>
     <w:p>
@@ -1980,19 +1843,11 @@
           <w:rFonts w:ascii="Times New Roman" w:hAnsi="Times New Roman" w:cs="Times New Roman"/>
         </w:rPr>
       </w:pPr>
-      <w:proofErr w:type="gramStart"/>
       <w:r>
         <w:rPr>
           <w:rFonts w:ascii="Times New Roman" w:hAnsi="Times New Roman" w:cs="Times New Roman"/>
         </w:rPr>
-        <w:t>show</w:t>
-      </w:r>
-      <w:proofErr w:type="gramEnd"/>
-      <w:r>
-        <w:rPr>
-          <w:rFonts w:ascii="Times New Roman" w:hAnsi="Times New Roman" w:cs="Times New Roman"/>
-        </w:rPr>
-        <w:t xml:space="preserve"> the total present and absent student number.</w:t>
+        <w:t>show the total present and absent student number.</w:t>
       </w:r>
       <w:r>
         <w:rPr>
@@ -2020,21 +1875,7 @@
           <w:rFonts w:ascii="Times New Roman" w:hAnsi="Times New Roman" w:cs="Times New Roman"/>
         </w:rPr>
         <w:br/>
-        <w:t xml:space="preserve">V. Upload </w:t>
-      </w:r>
-      <w:proofErr w:type="gramStart"/>
-      <w:r>
-        <w:rPr>
-          <w:rFonts w:ascii="Times New Roman" w:hAnsi="Times New Roman" w:cs="Times New Roman"/>
-        </w:rPr>
-        <w:t>grade :</w:t>
-      </w:r>
-      <w:proofErr w:type="gramEnd"/>
-      <w:r>
-        <w:rPr>
-          <w:rFonts w:ascii="Times New Roman" w:hAnsi="Times New Roman" w:cs="Times New Roman"/>
-        </w:rPr>
-        <w:t xml:space="preserve"> This function will give instructor upload grade features for all the </w:t>
+        <w:t xml:space="preserve">V. Upload grade : This function will give instructor upload grade features for all the </w:t>
       </w:r>
       <w:r>
         <w:rPr>
@@ -2048,37 +1889,7 @@
           <w:rFonts w:ascii="Times New Roman" w:hAnsi="Times New Roman" w:cs="Times New Roman"/>
         </w:rPr>
         <w:br/>
-        <w:t xml:space="preserve">VI. Assign work: Here instructor can assign any kind of </w:t>
-      </w:r>
-      <w:proofErr w:type="spellStart"/>
-      <w:r>
-        <w:rPr>
-          <w:rFonts w:ascii="Times New Roman" w:hAnsi="Times New Roman" w:cs="Times New Roman"/>
-        </w:rPr>
-        <w:t>cw</w:t>
-      </w:r>
-      <w:proofErr w:type="spellEnd"/>
-      <w:r>
-        <w:rPr>
-          <w:rFonts w:ascii="Times New Roman" w:hAnsi="Times New Roman" w:cs="Times New Roman"/>
-        </w:rPr>
-        <w:t xml:space="preserve"> or </w:t>
-      </w:r>
-      <w:proofErr w:type="spellStart"/>
-      <w:proofErr w:type="gramStart"/>
-      <w:r>
-        <w:rPr>
-          <w:rFonts w:ascii="Times New Roman" w:hAnsi="Times New Roman" w:cs="Times New Roman"/>
-        </w:rPr>
-        <w:t>hw</w:t>
-      </w:r>
-      <w:proofErr w:type="spellEnd"/>
-      <w:proofErr w:type="gramEnd"/>
-      <w:r>
-        <w:rPr>
-          <w:rFonts w:ascii="Times New Roman" w:hAnsi="Times New Roman" w:cs="Times New Roman"/>
-        </w:rPr>
-        <w:t xml:space="preserve"> for the students.</w:t>
+        <w:t>VI. Assign work: Here instructor can assign any kind of cw or hw for the students.</w:t>
       </w:r>
     </w:p>
     <w:p>
@@ -2101,29 +1912,7 @@
           <w:rFonts w:ascii="Times New Roman" w:hAnsi="Times New Roman" w:cs="Times New Roman"/>
         </w:rPr>
         <w:br/>
-        <w:t xml:space="preserve">VIII. View assignment: In this function instructor can view the </w:t>
-      </w:r>
-      <w:proofErr w:type="spellStart"/>
-      <w:r>
-        <w:rPr>
-          <w:rFonts w:ascii="Times New Roman" w:hAnsi="Times New Roman" w:cs="Times New Roman"/>
-        </w:rPr>
-        <w:t>submitted</w:t>
-      </w:r>
-      <w:proofErr w:type="gramStart"/>
-      <w:r>
-        <w:rPr>
-          <w:rFonts w:ascii="Times New Roman" w:hAnsi="Times New Roman" w:cs="Times New Roman"/>
-        </w:rPr>
-        <w:t>,late</w:t>
-      </w:r>
-      <w:proofErr w:type="spellEnd"/>
-      <w:proofErr w:type="gramEnd"/>
-      <w:r>
-        <w:rPr>
-          <w:rFonts w:ascii="Times New Roman" w:hAnsi="Times New Roman" w:cs="Times New Roman"/>
-        </w:rPr>
-        <w:t xml:space="preserve"> </w:t>
+        <w:t xml:space="preserve">VIII. View assignment: In this function instructor can view the submitted,late </w:t>
       </w:r>
       <w:r>
         <w:rPr>
@@ -2167,21 +1956,7 @@
           <w:rFonts w:ascii="Times New Roman" w:hAnsi="Times New Roman" w:cs="Times New Roman"/>
         </w:rPr>
         <w:br/>
-        <w:t xml:space="preserve">XI. Dashboard: It will show particular </w:t>
-      </w:r>
-      <w:proofErr w:type="gramStart"/>
-      <w:r>
-        <w:rPr>
-          <w:rFonts w:ascii="Times New Roman" w:hAnsi="Times New Roman" w:cs="Times New Roman"/>
-        </w:rPr>
-        <w:t>days</w:t>
-      </w:r>
-      <w:proofErr w:type="gramEnd"/>
-      <w:r>
-        <w:rPr>
-          <w:rFonts w:ascii="Times New Roman" w:hAnsi="Times New Roman" w:cs="Times New Roman"/>
-        </w:rPr>
-        <w:t xml:space="preserve"> classes, recent class work, recent notifications</w:t>
+        <w:t>XI. Dashboard: It will show particular days classes, recent class work, recent notifications</w:t>
       </w:r>
     </w:p>
     <w:p>
@@ -2306,55 +2081,25 @@
           <w:bCs/>
         </w:rPr>
       </w:pPr>
-      <w:proofErr w:type="gramStart"/>
       <w:r>
         <w:rPr>
           <w:bCs/>
         </w:rPr>
-        <w:t xml:space="preserve">Can manage all courses and </w:t>
-      </w:r>
-      <w:proofErr w:type="spellStart"/>
-      <w:r>
+        <w:t>Can manage all courses and theris section and time also.</w:t>
+      </w:r>
+    </w:p>
+    <w:p>
+      <w:pPr>
+        <w:spacing w:line="256" w:lineRule="auto"/>
         <w:rPr>
           <w:bCs/>
         </w:rPr>
-        <w:t>theris</w:t>
-      </w:r>
-      <w:proofErr w:type="spellEnd"/>
+      </w:pPr>
       <w:r>
         <w:rPr>
           <w:bCs/>
         </w:rPr>
-        <w:t xml:space="preserve"> section and time also.</w:t>
-      </w:r>
-      <w:proofErr w:type="gramEnd"/>
-    </w:p>
-    <w:p>
-      <w:pPr>
-        <w:spacing w:line="256" w:lineRule="auto"/>
-        <w:rPr>
-          <w:bCs/>
-        </w:rPr>
-      </w:pPr>
-      <w:r>
-        <w:rPr>
-          <w:bCs/>
-        </w:rPr>
-        <w:t xml:space="preserve">II. Faculty: Here institution can add </w:t>
-      </w:r>
-      <w:proofErr w:type="gramStart"/>
-      <w:r>
-        <w:rPr>
-          <w:bCs/>
-        </w:rPr>
-        <w:t>faculty, delete faculty, modify</w:t>
-      </w:r>
-      <w:proofErr w:type="gramEnd"/>
-      <w:r>
-        <w:rPr>
-          <w:bCs/>
-        </w:rPr>
-        <w:t xml:space="preserve"> faculty information.</w:t>
+        <w:t>II. Faculty: Here institution can add faculty, delete faculty, modify faculty information.</w:t>
       </w:r>
     </w:p>
     <w:p>
@@ -2389,120 +2134,56 @@
         <w:rPr>
           <w:bCs/>
         </w:rPr>
-        <w:t xml:space="preserve"> </w:t>
-      </w:r>
-      <w:proofErr w:type="gramStart"/>
+        <w:t xml:space="preserve"> particular student or instructor.</w:t>
+      </w:r>
       <w:r>
         <w:rPr>
           <w:bCs/>
         </w:rPr>
-        <w:t>particular</w:t>
-      </w:r>
-      <w:proofErr w:type="gramEnd"/>
-      <w:r>
+        <w:br/>
+        <w:t xml:space="preserve">V. Grades : This fuction will provide the grade of all student and Institution can watch any </w:t>
+      </w:r>
+    </w:p>
+    <w:p>
+      <w:pPr>
+        <w:spacing w:line="256" w:lineRule="auto"/>
         <w:rPr>
           <w:bCs/>
         </w:rPr>
-        <w:t xml:space="preserve"> student or instructor.</w:t>
-      </w:r>
+      </w:pPr>
       <w:r>
         <w:rPr>
           <w:bCs/>
         </w:rPr>
-        <w:br/>
-        <w:t xml:space="preserve">V. </w:t>
-      </w:r>
-      <w:proofErr w:type="gramStart"/>
-      <w:r>
+        <w:t>particular students grade also.</w:t>
+      </w:r>
+    </w:p>
+    <w:p>
+      <w:pPr>
+        <w:spacing w:line="256" w:lineRule="auto"/>
         <w:rPr>
           <w:bCs/>
         </w:rPr>
-        <w:t>Grades :</w:t>
-      </w:r>
-      <w:proofErr w:type="gramEnd"/>
+      </w:pPr>
       <w:r>
         <w:rPr>
           <w:bCs/>
         </w:rPr>
-        <w:t xml:space="preserve"> This </w:t>
-      </w:r>
-      <w:proofErr w:type="spellStart"/>
-      <w:r>
+        <w:t>VI. Assign courses: Here institution can assign any course to the student and instructors.</w:t>
+      </w:r>
+    </w:p>
+    <w:p>
+      <w:pPr>
+        <w:spacing w:line="256" w:lineRule="auto"/>
         <w:rPr>
           <w:bCs/>
         </w:rPr>
-        <w:t>fuction</w:t>
-      </w:r>
-      <w:proofErr w:type="spellEnd"/>
+      </w:pPr>
       <w:r>
         <w:rPr>
           <w:bCs/>
         </w:rPr>
-        <w:t xml:space="preserve"> will provide the grade of all student and Institution can watch any </w:t>
-      </w:r>
-    </w:p>
-    <w:p>
-      <w:pPr>
-        <w:spacing w:line="256" w:lineRule="auto"/>
-        <w:rPr>
-          <w:bCs/>
-        </w:rPr>
-      </w:pPr>
-      <w:proofErr w:type="gramStart"/>
-      <w:r>
-        <w:rPr>
-          <w:bCs/>
-        </w:rPr>
-        <w:t>particular</w:t>
-      </w:r>
-      <w:proofErr w:type="gramEnd"/>
-      <w:r>
-        <w:rPr>
-          <w:bCs/>
-        </w:rPr>
-        <w:t xml:space="preserve"> students grade also.</w:t>
-      </w:r>
-    </w:p>
-    <w:p>
-      <w:pPr>
-        <w:spacing w:line="256" w:lineRule="auto"/>
-        <w:rPr>
-          <w:bCs/>
-        </w:rPr>
-      </w:pPr>
-      <w:r>
-        <w:rPr>
-          <w:bCs/>
-        </w:rPr>
-        <w:t>VI. Assign courses: Here institution can assign any course to the student and instructors.</w:t>
-      </w:r>
-    </w:p>
-    <w:p>
-      <w:pPr>
-        <w:spacing w:line="256" w:lineRule="auto"/>
-        <w:rPr>
-          <w:bCs/>
-        </w:rPr>
-      </w:pPr>
-      <w:r>
-        <w:rPr>
-          <w:bCs/>
-        </w:rPr>
-        <w:t xml:space="preserve">VII. Advising rules: Here institution can set the rules </w:t>
-      </w:r>
-      <w:proofErr w:type="gramStart"/>
-      <w:r>
-        <w:rPr>
-          <w:bCs/>
-        </w:rPr>
-        <w:t>of  course</w:t>
-      </w:r>
-      <w:proofErr w:type="gramEnd"/>
-      <w:r>
-        <w:rPr>
-          <w:bCs/>
-        </w:rPr>
-        <w:t xml:space="preserve"> registration.</w:t>
+        <w:t>VII. Advising rules: Here institution can set the rules of  course registration.</w:t>
       </w:r>
       <w:r>
         <w:rPr>
@@ -2526,19 +2207,25 @@
           <w:bCs/>
         </w:rPr>
       </w:pPr>
-      <w:proofErr w:type="gramStart"/>
       <w:r>
         <w:rPr>
           <w:bCs/>
         </w:rPr>
-        <w:t>into</w:t>
-      </w:r>
-      <w:proofErr w:type="gramEnd"/>
-      <w:r>
+        <w:t>into the system.</w:t>
+      </w:r>
+    </w:p>
+    <w:p>
+      <w:pPr>
+        <w:spacing w:line="256" w:lineRule="auto"/>
         <w:rPr>
           <w:bCs/>
         </w:rPr>
-        <w:t xml:space="preserve"> the system.</w:t>
+      </w:pPr>
+      <w:r>
+        <w:rPr>
+          <w:bCs/>
+        </w:rPr>
+        <w:t>X. Add role: Here institution can assign the role for any instructor.</w:t>
       </w:r>
     </w:p>
     <w:p>
@@ -2552,7 +2239,7 @@
         <w:rPr>
           <w:bCs/>
         </w:rPr>
-        <w:t>X. Add role: Here institution can assign the role for any instructor.</w:t>
+        <w:t>XI. See offer course time: Here institution can see the desired courses and their time of</w:t>
       </w:r>
     </w:p>
     <w:p>
@@ -2566,56 +2253,14 @@
         <w:rPr>
           <w:bCs/>
         </w:rPr>
-        <w:t>XI. See offer course time: Here institution can see the desired courses and their time of</w:t>
-      </w:r>
-    </w:p>
-    <w:p>
-      <w:pPr>
-        <w:spacing w:line="256" w:lineRule="auto"/>
+        <w:t>Any student’s or instructor’s.</w:t>
+      </w:r>
+      <w:r>
         <w:rPr>
           <w:bCs/>
         </w:rPr>
-      </w:pPr>
-      <w:r>
-        <w:rPr>
-          <w:bCs/>
-        </w:rPr>
-        <w:t xml:space="preserve">Any student’s or </w:t>
-      </w:r>
-      <w:proofErr w:type="gramStart"/>
-      <w:r>
-        <w:rPr>
-          <w:bCs/>
-        </w:rPr>
-        <w:t>instructor’s</w:t>
-      </w:r>
-      <w:proofErr w:type="gramEnd"/>
-      <w:r>
-        <w:rPr>
-          <w:bCs/>
-        </w:rPr>
-        <w:t>.</w:t>
-      </w:r>
-      <w:r>
-        <w:rPr>
-          <w:bCs/>
-        </w:rPr>
         <w:br/>
-        <w:t xml:space="preserve">XII. Dashboard: It will show all </w:t>
-      </w:r>
-      <w:proofErr w:type="gramStart"/>
-      <w:r>
-        <w:rPr>
-          <w:bCs/>
-        </w:rPr>
-        <w:t>students ,</w:t>
-      </w:r>
-      <w:proofErr w:type="gramEnd"/>
-      <w:r>
-        <w:rPr>
-          <w:bCs/>
-        </w:rPr>
-        <w:t xml:space="preserve"> courses and instructor under the institution.</w:t>
+        <w:t>XII. Dashboard: It will show all students , courses and instructor under the institution.</w:t>
       </w:r>
     </w:p>
     <w:p>
@@ -2743,19 +2388,9 @@
         </w:numPr>
         <w:spacing w:after="160" w:line="256" w:lineRule="auto"/>
       </w:pPr>
-      <w:proofErr w:type="spellStart"/>
-      <w:r>
-        <w:t>Laravel</w:t>
-      </w:r>
-      <w:proofErr w:type="spellEnd"/>
-      <w:r>
-        <w:t xml:space="preserve">, JavaScript, Ajax, </w:t>
-      </w:r>
-      <w:proofErr w:type="spellStart"/>
-      <w:r>
-        <w:t>Jquery</w:t>
-      </w:r>
-      <w:proofErr w:type="spellEnd"/>
+      <w:r>
+        <w:t>Laravel, JavaScript, Ajax, Jquery</w:t>
+      </w:r>
     </w:p>
     <w:p>
       <w:pPr>
@@ -2858,16 +2493,8 @@
         <w:rPr>
           <w:b w:val="0"/>
         </w:rPr>
-        <w:t xml:space="preserve">Full timeline </w:t>
-      </w:r>
-      <w:proofErr w:type="gramStart"/>
-      <w:r>
-        <w:rPr>
-          <w:b w:val="0"/>
-        </w:rPr>
-        <w:t>link :</w:t>
-      </w:r>
-      <w:proofErr w:type="gramEnd"/>
+        <w:t>Full timeline link :</w:t>
+      </w:r>
       <w:r>
         <w:rPr>
           <w:b w:val="0"/>
@@ -2906,22 +2533,20 @@
       <w:pPr>
         <w:pStyle w:val="Heading2"/>
       </w:pPr>
-      <w:bookmarkStart w:id="1" w:name="_GoBack"/>
-      <w:bookmarkEnd w:id="1"/>
     </w:p>
     <w:p>
       <w:pPr>
         <w:pStyle w:val="Heading2"/>
       </w:pPr>
-      <w:bookmarkStart w:id="2" w:name="_Toc46768485"/>
-      <w:r>
-        <w:t>1.3</w:t>
+      <w:bookmarkStart w:id="1" w:name="_Toc46768485"/>
+      <w:r>
+        <w:t>1.8</w:t>
       </w:r>
       <w:r>
         <w:tab/>
         <w:t>Project Goal</w:t>
       </w:r>
-      <w:bookmarkEnd w:id="2"/>
+      <w:bookmarkEnd w:id="1"/>
     </w:p>
     <w:p>
       <w:pPr>
@@ -2933,8 +2558,10 @@
         </w:rPr>
       </w:pPr>
       <w:r>
-        <w:t>&lt;Discuss what will be the deliverables for this project here. Be specific with your goals.</w:t>
-      </w:r>
+        <w:t>The goal of this project is to</w:t>
+      </w:r>
+      <w:bookmarkStart w:id="2" w:name="_GoBack"/>
+      <w:bookmarkEnd w:id="2"/>
     </w:p>
     <w:p>
       <w:pPr>
@@ -2945,132 +2572,28 @@
           <w:szCs w:val="28"/>
         </w:rPr>
       </w:pPr>
-      <w:r>
+    </w:p>
+    <w:p>
+      <w:pPr>
+        <w:spacing w:line="360" w:lineRule="auto"/>
         <w:rPr>
           <w:b/>
           <w:sz w:val="28"/>
           <w:szCs w:val="28"/>
         </w:rPr>
-        <w:t>Timeline:</w:t>
-      </w:r>
-    </w:p>
-    <w:p>
-      <w:pPr>
-        <w:keepNext/>
-        <w:spacing w:line="360" w:lineRule="auto"/>
-      </w:pPr>
-      <w:r>
-        <w:rPr>
-          <w:b/>
-          <w:noProof/>
-        </w:rPr>
-        <w:drawing>
-          <wp:inline distT="114300" distB="114300" distL="114300" distR="114300" wp14:anchorId="1CF5B940" wp14:editId="19D09ADA">
-            <wp:extent cx="5971223" cy="3484384"/>
-            <wp:effectExtent l="0" t="0" r="0" b="0"/>
-            <wp:docPr id="1073741826" name="image3.png" descr="Chart"/>
-            <wp:cNvGraphicFramePr/>
-            <a:graphic xmlns:a="http://schemas.openxmlformats.org/drawingml/2006/main">
-              <a:graphicData uri="http://schemas.openxmlformats.org/drawingml/2006/picture">
-                <pic:pic xmlns:pic="http://schemas.openxmlformats.org/drawingml/2006/picture">
-                  <pic:nvPicPr>
-                    <pic:cNvPr id="0" name="image3.png" descr="Chart"/>
-                    <pic:cNvPicPr preferRelativeResize="0"/>
-                  </pic:nvPicPr>
-                  <pic:blipFill>
-                    <a:blip r:embed="rId15"/>
-                    <a:srcRect t="2622" b="2670"/>
-                    <a:stretch>
-                      <a:fillRect/>
-                    </a:stretch>
-                  </pic:blipFill>
-                  <pic:spPr>
-                    <a:xfrm>
-                      <a:off x="0" y="0"/>
-                      <a:ext cx="5971223" cy="3484384"/>
-                    </a:xfrm>
-                    <a:prstGeom prst="rect">
-                      <a:avLst/>
-                    </a:prstGeom>
-                    <a:ln/>
-                  </pic:spPr>
-                </pic:pic>
-              </a:graphicData>
-            </a:graphic>
-          </wp:inline>
-        </w:drawing>
-      </w:r>
-    </w:p>
-    <w:p>
-      <w:pPr>
-        <w:pStyle w:val="Caption"/>
-        <w:jc w:val="center"/>
-        <w:rPr>
-          <w:b/>
-        </w:rPr>
-      </w:pPr>
-      <w:r>
-        <w:t xml:space="preserve">Figure </w:t>
-      </w:r>
-      <w:r>
-        <w:fldChar w:fldCharType="begin"/>
-      </w:r>
-      <w:r>
-        <w:instrText xml:space="preserve"> SEQ Figure \* ARABIC </w:instrText>
-      </w:r>
-      <w:r>
-        <w:fldChar w:fldCharType="separate"/>
-      </w:r>
-      <w:r>
-        <w:rPr>
-          <w:noProof/>
-        </w:rPr>
-        <w:t>1</w:t>
-      </w:r>
-      <w:r>
-        <w:rPr>
-          <w:noProof/>
-        </w:rPr>
-        <w:fldChar w:fldCharType="end"/>
-      </w:r>
-      <w:r>
-        <w:t>: Example Timeline</w:t>
-      </w:r>
-      <w:r>
-        <w:t xml:space="preserve"> (better to divide this into weeks instead of days)</w:t>
-      </w:r>
-    </w:p>
-    <w:p>
-      <w:pPr>
-        <w:spacing w:line="360" w:lineRule="auto"/>
+      </w:pPr>
+      <w:r>
         <w:rPr>
           <w:b/>
           <w:sz w:val="28"/>
           <w:szCs w:val="28"/>
         </w:rPr>
-      </w:pPr>
+        <w:t>References:</w:t>
+      </w:r>
     </w:p>
     <w:p>
       <w:pPr>
         <w:spacing w:line="360" w:lineRule="auto"/>
-        <w:rPr>
-          <w:b/>
-          <w:sz w:val="28"/>
-          <w:szCs w:val="28"/>
-        </w:rPr>
-      </w:pPr>
-      <w:r>
-        <w:rPr>
-          <w:b/>
-          <w:sz w:val="28"/>
-          <w:szCs w:val="28"/>
-        </w:rPr>
-        <w:t>References:</w:t>
-      </w:r>
-    </w:p>
-    <w:p>
-      <w:pPr>
-        <w:spacing w:line="360" w:lineRule="auto"/>
       </w:pPr>
       <w:r>
         <w:t>[1]</w:t>
@@ -3078,7 +2601,7 @@
       <w:r>
         <w:tab/>
       </w:r>
-      <w:hyperlink r:id="rId16" w:history="1">
+      <w:hyperlink r:id="rId15" w:history="1">
         <w:r>
           <w:rPr>
             <w:rStyle w:val="Hyperlink"/>
@@ -3100,7 +2623,7 @@
       <w:r>
         <w:tab/>
       </w:r>
-      <w:hyperlink r:id="rId17" w:history="1">
+      <w:hyperlink r:id="rId16" w:history="1">
         <w:r>
           <w:rPr>
             <w:rStyle w:val="Hyperlink"/>
@@ -3122,7 +2645,7 @@
       <w:r>
         <w:tab/>
       </w:r>
-      <w:hyperlink r:id="rId18" w:history="1">
+      <w:hyperlink r:id="rId17" w:history="1">
         <w:r>
           <w:rPr>
             <w:rStyle w:val="Hyperlink"/>
@@ -3141,7 +2664,7 @@
       <w:r>
         <w:tab/>
       </w:r>
-      <w:hyperlink r:id="rId19" w:history="1">
+      <w:hyperlink r:id="rId18" w:history="1">
         <w:r>
           <w:rPr>
             <w:rStyle w:val="Hyperlink"/>
@@ -3156,10 +2679,10 @@
       </w:pPr>
     </w:p>
     <w:sectPr>
-      <w:headerReference w:type="default" r:id="rId20"/>
-      <w:footerReference w:type="default" r:id="rId21"/>
-      <w:headerReference w:type="first" r:id="rId22"/>
-      <w:footerReference w:type="first" r:id="rId23"/>
+      <w:headerReference w:type="default" r:id="rId19"/>
+      <w:footerReference w:type="default" r:id="rId20"/>
+      <w:headerReference w:type="first" r:id="rId21"/>
+      <w:footerReference w:type="first" r:id="rId22"/>
       <w:pgSz w:w="11906" w:h="16838"/>
       <w:pgMar w:top="1134" w:right="1134" w:bottom="1134" w:left="1134" w:header="705" w:footer="849" w:gutter="0"/>
       <w:pgNumType w:start="0"/>
@@ -6288,7 +5811,7 @@
 </file>
 
 <file path=customXml/itemProps2.xml><?xml version="1.0" encoding="utf-8"?>
-<ds:datastoreItem xmlns:ds="http://schemas.openxmlformats.org/officeDocument/2006/customXml" ds:itemID="{34399BAD-2414-437F-AAC7-741DBF3E6136}">
+<ds:datastoreItem xmlns:ds="http://schemas.openxmlformats.org/officeDocument/2006/customXml" ds:itemID="{6E236167-7D24-4048-92C3-D7E75F18E914}">
   <ds:schemaRefs>
     <ds:schemaRef ds:uri="http://schemas.openxmlformats.org/officeDocument/2006/bibliography"/>
   </ds:schemaRefs>

</xml_diff>

<commit_message>
update 3 completed my part
my part completed
</commit_message>
<xml_diff>
--- a/Documention/Group project proposal/Format_ProjectProposal499-my part.docx
+++ b/Documention/Group project proposal/Format_ProjectProposal499-my part.docx
@@ -344,8 +344,9 @@
           <w:szCs w:val="36"/>
         </w:rPr>
         <w:tab/>
-        <w:t xml:space="preserve"> 1</w:t>
-      </w:r>
+        <w:t xml:space="preserve"> </w:t>
+      </w:r>
+      <w:proofErr w:type="gramStart"/>
       <w:r>
         <w:rPr>
           <w:b/>
@@ -353,7 +354,7 @@
           <w:sz w:val="36"/>
           <w:szCs w:val="36"/>
         </w:rPr>
-        <w:tab/>
+        <w:t>1</w:t>
       </w:r>
       <w:r>
         <w:rPr>
@@ -368,10 +369,29 @@
         <w:rPr>
           <w:b/>
           <w:color w:val="000000"/>
+          <w:sz w:val="36"/>
+          <w:szCs w:val="36"/>
+        </w:rPr>
+        <w:tab/>
+      </w:r>
+      <w:r>
+        <w:rPr>
+          <w:b/>
+          <w:color w:val="000000"/>
           <w:sz w:val="32"/>
           <w:szCs w:val="32"/>
         </w:rPr>
-        <w:t xml:space="preserve">ID # </w:t>
+        <w:t>ID #</w:t>
+      </w:r>
+      <w:proofErr w:type="gramEnd"/>
+      <w:r>
+        <w:rPr>
+          <w:b/>
+          <w:color w:val="000000"/>
+          <w:sz w:val="32"/>
+          <w:szCs w:val="32"/>
+        </w:rPr>
+        <w:t xml:space="preserve"> </w:t>
       </w:r>
       <w:bookmarkEnd w:id="0"/>
     </w:p>
@@ -638,7 +658,27 @@
           <w:sz w:val="28"/>
           <w:szCs w:val="28"/>
         </w:rPr>
-        <w:t>Syed Athar Bin Amir</w:t>
+        <w:t xml:space="preserve">Syed </w:t>
+      </w:r>
+      <w:proofErr w:type="spellStart"/>
+      <w:r>
+        <w:rPr>
+          <w:b/>
+          <w:color w:val="000000"/>
+          <w:sz w:val="28"/>
+          <w:szCs w:val="28"/>
+        </w:rPr>
+        <w:t>Athar</w:t>
+      </w:r>
+      <w:proofErr w:type="spellEnd"/>
+      <w:r>
+        <w:rPr>
+          <w:b/>
+          <w:color w:val="000000"/>
+          <w:sz w:val="28"/>
+          <w:szCs w:val="28"/>
+        </w:rPr>
+        <w:t xml:space="preserve"> Bin Amir</w:t>
       </w:r>
     </w:p>
     <w:p>
@@ -911,10 +951,7 @@
               <w:tab w:val="right" w:leader="dot" w:pos="9628"/>
             </w:tabs>
             <w:rPr>
-              <w:rFonts w:asciiTheme="minorHAnsi" w:eastAsiaTheme="minorEastAsia" w:hAnsiTheme="minorHAnsi" w:cstheme="minorBidi"/>
               <w:noProof/>
-              <w:sz w:val="22"/>
-              <w:szCs w:val="22"/>
             </w:rPr>
           </w:pPr>
           <w:r>
@@ -1044,6 +1081,101 @@
                 <w:rStyle w:val="Hyperlink"/>
                 <w:noProof/>
               </w:rPr>
+              <w:t>Objectives</w:t>
+            </w:r>
+            <w:r>
+              <w:rPr>
+                <w:noProof/>
+                <w:webHidden/>
+              </w:rPr>
+              <w:tab/>
+            </w:r>
+            <w:r>
+              <w:rPr>
+                <w:noProof/>
+                <w:webHidden/>
+              </w:rPr>
+              <w:fldChar w:fldCharType="begin"/>
+            </w:r>
+            <w:r>
+              <w:rPr>
+                <w:noProof/>
+                <w:webHidden/>
+              </w:rPr>
+              <w:instrText xml:space="preserve"> PAGEREF _Toc46768483 \h </w:instrText>
+            </w:r>
+            <w:r>
+              <w:rPr>
+                <w:noProof/>
+                <w:webHidden/>
+              </w:rPr>
+            </w:r>
+            <w:r>
+              <w:rPr>
+                <w:noProof/>
+                <w:webHidden/>
+              </w:rPr>
+              <w:fldChar w:fldCharType="separate"/>
+            </w:r>
+            <w:r>
+              <w:rPr>
+                <w:noProof/>
+                <w:webHidden/>
+              </w:rPr>
+              <w:t>2</w:t>
+            </w:r>
+            <w:r>
+              <w:rPr>
+                <w:noProof/>
+                <w:webHidden/>
+              </w:rPr>
+              <w:fldChar w:fldCharType="end"/>
+            </w:r>
+          </w:hyperlink>
+        </w:p>
+        <w:p>
+          <w:pPr>
+            <w:rPr>
+              <w:rFonts w:eastAsiaTheme="minorEastAsia"/>
+            </w:rPr>
+          </w:pPr>
+        </w:p>
+        <w:p>
+          <w:pPr>
+            <w:pStyle w:val="TOC2"/>
+            <w:tabs>
+              <w:tab w:val="left" w:pos="880"/>
+              <w:tab w:val="right" w:leader="dot" w:pos="9628"/>
+            </w:tabs>
+            <w:rPr>
+              <w:rFonts w:asciiTheme="minorHAnsi" w:eastAsiaTheme="minorEastAsia" w:hAnsiTheme="minorHAnsi" w:cstheme="minorBidi"/>
+              <w:noProof/>
+              <w:sz w:val="22"/>
+              <w:szCs w:val="22"/>
+            </w:rPr>
+          </w:pPr>
+          <w:hyperlink w:anchor="_Toc46768483" w:history="1">
+            <w:r>
+              <w:rPr>
+                <w:rStyle w:val="Hyperlink"/>
+                <w:noProof/>
+              </w:rPr>
+              <w:t>1.3</w:t>
+            </w:r>
+            <w:r>
+              <w:rPr>
+                <w:rFonts w:asciiTheme="minorHAnsi" w:eastAsiaTheme="minorEastAsia" w:hAnsiTheme="minorHAnsi" w:cstheme="minorBidi"/>
+                <w:noProof/>
+                <w:sz w:val="22"/>
+                <w:szCs w:val="22"/>
+              </w:rPr>
+              <w:tab/>
+            </w:r>
+            <w:r>
+              <w:rPr>
+                <w:rStyle w:val="Hyperlink"/>
+                <w:noProof/>
+              </w:rPr>
               <w:t>Roles</w:t>
             </w:r>
             <w:r>
@@ -1116,7 +1248,7 @@
                 <w:rStyle w:val="Hyperlink"/>
                 <w:noProof/>
               </w:rPr>
-              <w:t>1.3</w:t>
+              <w:t>1.4</w:t>
             </w:r>
             <w:r>
               <w:rPr>
@@ -1201,7 +1333,7 @@
                 <w:rStyle w:val="Hyperlink"/>
                 <w:noProof/>
               </w:rPr>
-              <w:t>1.4</w:t>
+              <w:t>1.5</w:t>
             </w:r>
             <w:r>
               <w:rPr>
@@ -1239,6 +1371,270 @@
                 <w:webHidden/>
               </w:rPr>
               <w:instrText xml:space="preserve"> PAGEREF _Toc46768485 \h </w:instrText>
+            </w:r>
+            <w:r>
+              <w:rPr>
+                <w:noProof/>
+                <w:webHidden/>
+              </w:rPr>
+            </w:r>
+            <w:r>
+              <w:rPr>
+                <w:noProof/>
+                <w:webHidden/>
+              </w:rPr>
+              <w:fldChar w:fldCharType="separate"/>
+            </w:r>
+            <w:r>
+              <w:rPr>
+                <w:noProof/>
+                <w:webHidden/>
+              </w:rPr>
+              <w:t>2</w:t>
+            </w:r>
+            <w:r>
+              <w:rPr>
+                <w:noProof/>
+                <w:webHidden/>
+              </w:rPr>
+              <w:fldChar w:fldCharType="end"/>
+            </w:r>
+          </w:hyperlink>
+        </w:p>
+        <w:p>
+          <w:pPr>
+            <w:rPr>
+              <w:noProof/>
+            </w:rPr>
+          </w:pPr>
+          <w:r>
+            <w:t xml:space="preserve">    </w:t>
+          </w:r>
+          <w:hyperlink w:anchor="_Toc46768482" w:history="1">
+            <w:r>
+              <w:rPr>
+                <w:rStyle w:val="Hyperlink"/>
+                <w:noProof/>
+              </w:rPr>
+              <w:t>1.</w:t>
+            </w:r>
+            <w:r>
+              <w:rPr>
+                <w:rStyle w:val="Hyperlink"/>
+                <w:noProof/>
+              </w:rPr>
+              <w:t>6</w:t>
+            </w:r>
+            <w:r>
+              <w:rPr>
+                <w:b/>
+              </w:rPr>
+              <w:t xml:space="preserve"> </w:t>
+            </w:r>
+            <w:r>
+              <w:t>Development</w:t>
+            </w:r>
+            <w:r>
+              <w:rPr>
+                <w:b/>
+              </w:rPr>
+              <w:t xml:space="preserve"> </w:t>
+            </w:r>
+            <w:r>
+              <w:t>Technology</w:t>
+            </w:r>
+            <w:r>
+              <w:t>……………..………………………………………………………</w:t>
+            </w:r>
+            <w:r>
+              <w:rPr>
+                <w:noProof/>
+                <w:webHidden/>
+              </w:rPr>
+              <w:fldChar w:fldCharType="begin"/>
+            </w:r>
+            <w:r>
+              <w:rPr>
+                <w:noProof/>
+                <w:webHidden/>
+              </w:rPr>
+              <w:instrText xml:space="preserve"> PAGEREF _Toc46768482 \h </w:instrText>
+            </w:r>
+            <w:r>
+              <w:rPr>
+                <w:noProof/>
+                <w:webHidden/>
+              </w:rPr>
+            </w:r>
+            <w:r>
+              <w:rPr>
+                <w:noProof/>
+                <w:webHidden/>
+              </w:rPr>
+              <w:fldChar w:fldCharType="separate"/>
+            </w:r>
+            <w:r>
+              <w:rPr>
+                <w:noProof/>
+                <w:webHidden/>
+              </w:rPr>
+              <w:t>2</w:t>
+            </w:r>
+            <w:r>
+              <w:rPr>
+                <w:noProof/>
+                <w:webHidden/>
+              </w:rPr>
+              <w:fldChar w:fldCharType="end"/>
+            </w:r>
+          </w:hyperlink>
+        </w:p>
+        <w:p>
+          <w:pPr>
+            <w:pStyle w:val="TOC2"/>
+            <w:tabs>
+              <w:tab w:val="left" w:pos="880"/>
+              <w:tab w:val="right" w:leader="dot" w:pos="9628"/>
+            </w:tabs>
+            <w:rPr>
+              <w:rFonts w:asciiTheme="minorHAnsi" w:eastAsiaTheme="minorEastAsia" w:hAnsiTheme="minorHAnsi" w:cstheme="minorBidi"/>
+              <w:noProof/>
+              <w:sz w:val="22"/>
+              <w:szCs w:val="22"/>
+            </w:rPr>
+          </w:pPr>
+          <w:hyperlink w:anchor="_Toc46768483" w:history="1">
+            <w:r>
+              <w:rPr>
+                <w:rStyle w:val="Hyperlink"/>
+                <w:noProof/>
+              </w:rPr>
+              <w:t>1.7</w:t>
+            </w:r>
+            <w:r>
+              <w:rPr>
+                <w:rFonts w:asciiTheme="minorHAnsi" w:eastAsiaTheme="minorEastAsia" w:hAnsiTheme="minorHAnsi" w:cstheme="minorBidi"/>
+                <w:noProof/>
+                <w:sz w:val="22"/>
+                <w:szCs w:val="22"/>
+              </w:rPr>
+              <w:tab/>
+            </w:r>
+            <w:r>
+              <w:rPr>
+                <w:rStyle w:val="Hyperlink"/>
+                <w:noProof/>
+              </w:rPr>
+              <w:t>Time line</w:t>
+            </w:r>
+            <w:r>
+              <w:rPr>
+                <w:noProof/>
+                <w:webHidden/>
+              </w:rPr>
+              <w:tab/>
+            </w:r>
+            <w:r>
+              <w:rPr>
+                <w:noProof/>
+                <w:webHidden/>
+              </w:rPr>
+              <w:fldChar w:fldCharType="begin"/>
+            </w:r>
+            <w:r>
+              <w:rPr>
+                <w:noProof/>
+                <w:webHidden/>
+              </w:rPr>
+              <w:instrText xml:space="preserve"> PAGEREF _Toc46768483 \h </w:instrText>
+            </w:r>
+            <w:r>
+              <w:rPr>
+                <w:noProof/>
+                <w:webHidden/>
+              </w:rPr>
+            </w:r>
+            <w:r>
+              <w:rPr>
+                <w:noProof/>
+                <w:webHidden/>
+              </w:rPr>
+              <w:fldChar w:fldCharType="separate"/>
+            </w:r>
+            <w:r>
+              <w:rPr>
+                <w:noProof/>
+                <w:webHidden/>
+              </w:rPr>
+              <w:t>2</w:t>
+            </w:r>
+            <w:r>
+              <w:rPr>
+                <w:noProof/>
+                <w:webHidden/>
+              </w:rPr>
+              <w:fldChar w:fldCharType="end"/>
+            </w:r>
+          </w:hyperlink>
+        </w:p>
+        <w:p>
+          <w:pPr>
+            <w:pStyle w:val="TOC2"/>
+            <w:tabs>
+              <w:tab w:val="left" w:pos="880"/>
+              <w:tab w:val="right" w:leader="dot" w:pos="9628"/>
+            </w:tabs>
+            <w:rPr>
+              <w:rFonts w:asciiTheme="minorHAnsi" w:eastAsiaTheme="minorEastAsia" w:hAnsiTheme="minorHAnsi" w:cstheme="minorBidi"/>
+              <w:noProof/>
+              <w:sz w:val="22"/>
+              <w:szCs w:val="22"/>
+            </w:rPr>
+          </w:pPr>
+          <w:hyperlink w:anchor="_Toc46768483" w:history="1">
+            <w:r>
+              <w:rPr>
+                <w:rStyle w:val="Hyperlink"/>
+                <w:noProof/>
+              </w:rPr>
+              <w:t>1.8</w:t>
+            </w:r>
+            <w:r>
+              <w:rPr>
+                <w:rFonts w:asciiTheme="minorHAnsi" w:eastAsiaTheme="minorEastAsia" w:hAnsiTheme="minorHAnsi" w:cstheme="minorBidi"/>
+                <w:noProof/>
+                <w:sz w:val="22"/>
+                <w:szCs w:val="22"/>
+              </w:rPr>
+              <w:tab/>
+            </w:r>
+            <w:r>
+              <w:rPr>
+                <w:rStyle w:val="Hyperlink"/>
+                <w:noProof/>
+              </w:rPr>
+              <w:t>Project goal</w:t>
+            </w:r>
+            <w:r>
+              <w:rPr>
+                <w:noProof/>
+                <w:webHidden/>
+              </w:rPr>
+              <w:tab/>
+            </w:r>
+            <w:r>
+              <w:rPr>
+                <w:noProof/>
+                <w:webHidden/>
+              </w:rPr>
+              <w:fldChar w:fldCharType="begin"/>
+            </w:r>
+            <w:r>
+              <w:rPr>
+                <w:noProof/>
+                <w:webHidden/>
+              </w:rPr>
+              <w:instrText xml:space="preserve"> PAGEREF _Toc46768483 \h </w:instrText>
             </w:r>
             <w:r>
               <w:rPr>
@@ -1275,87 +1671,6 @@
               <w:b/>
             </w:rPr>
           </w:pPr>
-          <w:r>
-            <w:t xml:space="preserve">    </w:t>
-          </w:r>
-          <w:hyperlink w:anchor="_Toc46768482" w:history="1">
-            <w:r>
-              <w:rPr>
-                <w:rStyle w:val="Hyperlink"/>
-                <w:noProof/>
-              </w:rPr>
-              <w:t>1.</w:t>
-            </w:r>
-            <w:r>
-              <w:rPr>
-                <w:rStyle w:val="Hyperlink"/>
-                <w:noProof/>
-              </w:rPr>
-              <w:t>5</w:t>
-            </w:r>
-            <w:r>
-              <w:rPr>
-                <w:b/>
-              </w:rPr>
-              <w:t xml:space="preserve"> </w:t>
-            </w:r>
-            <w:r>
-              <w:t>Development</w:t>
-            </w:r>
-            <w:r>
-              <w:rPr>
-                <w:b/>
-              </w:rPr>
-              <w:t xml:space="preserve"> </w:t>
-            </w:r>
-            <w:r>
-              <w:t>Technology</w:t>
-            </w:r>
-            <w:r>
-              <w:t>……………..………………………………………………………</w:t>
-            </w:r>
-            <w:r>
-              <w:rPr>
-                <w:noProof/>
-                <w:webHidden/>
-              </w:rPr>
-              <w:fldChar w:fldCharType="begin"/>
-            </w:r>
-            <w:r>
-              <w:rPr>
-                <w:noProof/>
-                <w:webHidden/>
-              </w:rPr>
-              <w:instrText xml:space="preserve"> PAGEREF _Toc46768482 \h </w:instrText>
-            </w:r>
-            <w:r>
-              <w:rPr>
-                <w:noProof/>
-                <w:webHidden/>
-              </w:rPr>
-            </w:r>
-            <w:r>
-              <w:rPr>
-                <w:noProof/>
-                <w:webHidden/>
-              </w:rPr>
-              <w:fldChar w:fldCharType="separate"/>
-            </w:r>
-            <w:r>
-              <w:rPr>
-                <w:noProof/>
-                <w:webHidden/>
-              </w:rPr>
-              <w:t>2</w:t>
-            </w:r>
-            <w:r>
-              <w:rPr>
-                <w:noProof/>
-                <w:webHidden/>
-              </w:rPr>
-              <w:fldChar w:fldCharType="end"/>
-            </w:r>
-          </w:hyperlink>
         </w:p>
         <w:p>
           <w:pPr>
@@ -1425,6 +1740,7 @@
           <w:color w:val="000000"/>
         </w:rPr>
       </w:pPr>
+      <w:proofErr w:type="gramStart"/>
       <w:r>
         <w:rPr>
           <w:b/>
@@ -1433,6 +1749,7 @@
         </w:rPr>
         <w:t>1.Abstract</w:t>
       </w:r>
+      <w:proofErr w:type="gramEnd"/>
     </w:p>
     <w:p>
       <w:pPr>
@@ -1457,20 +1774,41 @@
         <w:autoSpaceDE w:val="0"/>
         <w:autoSpaceDN w:val="0"/>
         <w:adjustRightInd w:val="0"/>
+      </w:pPr>
+      <w:proofErr w:type="gramStart"/>
+      <w:r>
         <w:rPr>
           <w:iCs/>
           <w:color w:val="000000"/>
         </w:rPr>
-      </w:pPr>
+        <w:t>deliver</w:t>
+      </w:r>
+      <w:proofErr w:type="gramEnd"/>
       <w:r>
         <w:rPr>
           <w:iCs/>
           <w:color w:val="000000"/>
         </w:rPr>
-        <w:t xml:space="preserve">deliver, track, report on and administer learning content, student progress and student interactions </w:t>
-      </w:r>
-      <w:r>
-        <w:t>typically, an LMS provides an instructor with a way to create and deliver content, monitor student participation, and assess student performance. It integrates a range of functions for teaching and learning activities. LMS makes the interaction between learner-instructor and learner-learner more convenient. It  provides a platform on the web, and a lot of pedagogical activities can be performed on it .Nowadays most educational institutions adopt LMS via the used of open sources such as Bux, Google classroom,, MEET, Zoom ets learning and assessment activities in a specific learning environment . LMS provides a variety of tools such as a blog, chat, my courses, class time, class work, my profile, attendance, notification, advising, resources etc. Faculties can also use these kind of facilities .Learners can use these features to facilitate their communication and collaborative work in this learning environment.</w:t>
+        <w:t xml:space="preserve">, track, report on and administer learning content, student progress and student interactions </w:t>
+      </w:r>
+      <w:r>
+        <w:t xml:space="preserve">typically, an LMS provides an instructor with a way to create and deliver content, monitor student participation, and assess student performance. It integrates a range of functions for teaching and learning activities. LMS makes the interaction between learner-instructor and learner-learner more convenient. It  provides a platform on the web, and a lot of pedagogical activities can be performed on it .Nowadays most educational institutions adopt LMS via the used of open sources such as </w:t>
+      </w:r>
+      <w:proofErr w:type="spellStart"/>
+      <w:r>
+        <w:t>Bux</w:t>
+      </w:r>
+      <w:proofErr w:type="spellEnd"/>
+      <w:r>
+        <w:t xml:space="preserve">, Google classroom,, MEET, Zoom </w:t>
+      </w:r>
+      <w:proofErr w:type="spellStart"/>
+      <w:r>
+        <w:t>ets</w:t>
+      </w:r>
+      <w:proofErr w:type="spellEnd"/>
+      <w:r>
+        <w:t xml:space="preserve"> learning and assessment activities in a specific learning environment . LMS provides a variety of tools such as a blog, chat, my courses, class time, class work, my profile, attendance, notification, advising, resources etc. Faculties can also use these kind of facilities .Learners can use these features to facilitate their communication and collaborative work in this learning environment.</w:t>
       </w:r>
     </w:p>
     <w:p>
@@ -1479,17 +1817,16 @@
         <w:autoSpaceDN w:val="0"/>
         <w:adjustRightInd w:val="0"/>
         <w:rPr>
-          <w:b/>
-          <w:bCs/>
-          <w:color w:val="000000"/>
-        </w:rPr>
-      </w:pPr>
-      <w:r>
-        <w:rPr>
-          <w:b/>
-          <w:bCs/>
-          <w:color w:val="000000"/>
-        </w:rPr>
+          <w:iCs/>
+          <w:color w:val="000000"/>
+        </w:rPr>
+      </w:pPr>
+    </w:p>
+    <w:p>
+      <w:pPr>
+        <w:pStyle w:val="Heading2"/>
+      </w:pPr>
+      <w:r>
         <w:t>1.1 Introduction</w:t>
       </w:r>
     </w:p>
@@ -1502,11 +1839,19 @@
           <w:color w:val="000000"/>
         </w:rPr>
       </w:pPr>
-      <w:r>
-        <w:rPr>
-          <w:color w:val="000000"/>
-        </w:rPr>
-        <w:t>Learning management systems (LMS) can be defined as a suite of services designed to deliver,</w:t>
+      <w:proofErr w:type="gramStart"/>
+      <w:r>
+        <w:rPr>
+          <w:color w:val="000000"/>
+        </w:rPr>
+        <w:t>Learning</w:t>
+      </w:r>
+      <w:proofErr w:type="gramEnd"/>
+      <w:r>
+        <w:rPr>
+          <w:color w:val="000000"/>
+        </w:rPr>
+        <w:t xml:space="preserve"> management systems (LMS) can be defined as a suite of services designed to deliver,</w:t>
       </w:r>
     </w:p>
     <w:p>
@@ -1518,11 +1863,47 @@
           <w:u w:val="single"/>
         </w:rPr>
       </w:pPr>
+      <w:proofErr w:type="gramStart"/>
       <w:r>
         <w:rPr>
           <w:b w:val="0"/>
         </w:rPr>
-        <w:t>track, report on and administer learning content, student progress and student interactions. The varsity admin can control  the system. The importance of these systems is growing as far as terms such as internet-based educational system, educational service Provider, and Distance learning  or  On-demand education  are becoming popular.</w:t>
+        <w:t>track</w:t>
+      </w:r>
+      <w:proofErr w:type="gramEnd"/>
+      <w:r>
+        <w:rPr>
+          <w:b w:val="0"/>
+        </w:rPr>
+        <w:t xml:space="preserve">, report on and administer learning content, student progress and student interactions. The varsity admin can </w:t>
+      </w:r>
+      <w:proofErr w:type="gramStart"/>
+      <w:r>
+        <w:rPr>
+          <w:b w:val="0"/>
+        </w:rPr>
+        <w:t>control  the</w:t>
+      </w:r>
+      <w:proofErr w:type="gramEnd"/>
+      <w:r>
+        <w:rPr>
+          <w:b w:val="0"/>
+        </w:rPr>
+        <w:t xml:space="preserve"> system. The importance of these systems is growing as far as terms such as internet-based educational system, educational service Provider, and Distance </w:t>
+      </w:r>
+      <w:proofErr w:type="gramStart"/>
+      <w:r>
+        <w:rPr>
+          <w:b w:val="0"/>
+        </w:rPr>
+        <w:t>learning  or</w:t>
+      </w:r>
+      <w:proofErr w:type="gramEnd"/>
+      <w:r>
+        <w:rPr>
+          <w:b w:val="0"/>
+        </w:rPr>
+        <w:t xml:space="preserve">  On-demand education  are becoming popular.</w:t>
       </w:r>
       <w:r>
         <w:rPr>
@@ -1549,6 +1930,96 @@
         </w:rPr>
         <w:t xml:space="preserve">Under this circumstance, there is a necessity to build such a kind of advance learning management system which will be universal for all institution, connect everything on one place and full fill their basic core. </w:t>
       </w:r>
+    </w:p>
+    <w:p>
+      <w:pPr>
+        <w:pStyle w:val="Heading2"/>
+        <w:rPr>
+          <w:rFonts w:cs="Times New Roman"/>
+          <w:b w:val="0"/>
+          <w:color w:val="000000"/>
+        </w:rPr>
+      </w:pPr>
+    </w:p>
+    <w:p>
+      <w:pPr>
+        <w:pStyle w:val="Heading2"/>
+      </w:pPr>
+      <w:r>
+        <w:t>1.2 Objectives</w:t>
+      </w:r>
+    </w:p>
+    <w:p>
+      <w:pPr>
+        <w:rPr>
+          <w:rFonts w:eastAsiaTheme="majorEastAsia"/>
+          <w:lang w:bidi="bn-BD"/>
+        </w:rPr>
+      </w:pPr>
+      <w:r>
+        <w:rPr>
+          <w:lang w:bidi="bn-BD"/>
+        </w:rPr>
+        <w:t xml:space="preserve">The main goal of an LMS is to manage the learning process and connect everything in one place. It will be such a system that works in an automated, pre-determined way. It allows Institution to get registered and create their necessary filed and roles. </w:t>
+      </w:r>
+      <w:proofErr w:type="gramStart"/>
+      <w:r>
+        <w:rPr>
+          <w:lang w:bidi="bn-BD"/>
+        </w:rPr>
+        <w:t xml:space="preserve">A platform where student faculty can create a good interaction and assets are uploaded to the Learning Management System, which makes them </w:t>
+      </w:r>
+      <w:r>
+        <w:rPr>
+          <w:lang w:bidi="bn-BD"/>
+        </w:rPr>
+        <w:lastRenderedPageBreak/>
+        <w:t>easily accessible for remote learners.</w:t>
+      </w:r>
+      <w:proofErr w:type="gramEnd"/>
+      <w:r>
+        <w:rPr>
+          <w:lang w:bidi="bn-BD"/>
+        </w:rPr>
+        <w:t xml:space="preserve"> Faculty will able to take class with video conference and able to grade their students based on the assigned task. Student can also take part on group studies over the platform which will also help to enhance their learning. For open credit University the system will create </w:t>
+      </w:r>
+      <w:proofErr w:type="spellStart"/>
+      <w:proofErr w:type="gramStart"/>
+      <w:r>
+        <w:rPr>
+          <w:lang w:bidi="bn-BD"/>
+        </w:rPr>
+        <w:t>a</w:t>
+      </w:r>
+      <w:proofErr w:type="spellEnd"/>
+      <w:proofErr w:type="gramEnd"/>
+      <w:r>
+        <w:rPr>
+          <w:lang w:bidi="bn-BD"/>
+        </w:rPr>
+        <w:t xml:space="preserve"> advance advising system which allows to student to take their desire course with time and also this will be available for faculty to take their desire course with time.</w:t>
+      </w:r>
+    </w:p>
+    <w:p>
+      <w:pPr>
+        <w:rPr>
+          <w:lang w:bidi="bn-BD"/>
+        </w:rPr>
+      </w:pPr>
+      <w:r>
+        <w:rPr>
+          <w:lang w:bidi="bn-BD"/>
+        </w:rPr>
+        <w:t xml:space="preserve">The Owner of this LMS platform will offer such subscription base packages for institution to get registered and flow their curriculum. </w:t>
+      </w:r>
+      <w:proofErr w:type="gramStart"/>
+      <w:r>
+        <w:rPr>
+          <w:lang w:bidi="bn-BD"/>
+        </w:rPr>
+        <w:t>Which helps the owner to enhance their functionality smoothly.</w:t>
+      </w:r>
+      <w:proofErr w:type="gramEnd"/>
     </w:p>
     <w:p>
       <w:pPr>
@@ -1556,7 +2027,6 @@
         <w:autoSpaceDN w:val="0"/>
         <w:adjustRightInd w:val="0"/>
         <w:rPr>
-          <w:rFonts w:eastAsiaTheme="majorEastAsia"/>
           <w:color w:val="000000"/>
         </w:rPr>
       </w:pPr>
@@ -1565,74 +2035,11 @@
       <w:pPr>
         <w:pStyle w:val="Heading2"/>
         <w:rPr>
-          <w:rStyle w:val="Strong"/>
-          <w:rFonts w:asciiTheme="majorHAnsi" w:hAnsiTheme="majorHAnsi"/>
-          <w:b/>
-        </w:rPr>
-      </w:pPr>
-      <w:r>
-        <w:rPr>
-          <w:rStyle w:val="Strong"/>
-          <w:b/>
-        </w:rPr>
-        <w:t xml:space="preserve">1.2 </w:t>
-      </w:r>
-      <w:r>
-        <w:rPr>
-          <w:rStyle w:val="Strong"/>
-          <w:b/>
-        </w:rPr>
-        <w:t>Objectives</w:t>
-      </w:r>
-    </w:p>
-    <w:p>
-      <w:pPr>
-        <w:rPr>
-          <w:rFonts w:eastAsiaTheme="majorEastAsia"/>
           <w:lang w:bidi="bn-BD"/>
         </w:rPr>
       </w:pPr>
       <w:r>
         <w:rPr>
-          <w:lang w:bidi="bn-BD"/>
-        </w:rPr>
-        <w:t>The main goal of an LMS is to manage the learning process and connect everything in one place. It will be such a system that works in an automated, pre-determined way. It allows Institution to get registered and create their necessary filed and roles. A platform where student faculty can create a good interaction and assets are uploaded to the Learning Management System, which makes them easily accessible for remote learners. Faculty will able to take class with video conference and able to grade their students based on the assigned task. Student can also take part on group studies over the platform which will also help to enhance their learning. For open credit University the system will create a advance advising system which allows to student to take their desire course with time and also this will be available for faculty to take their desire course with time.</w:t>
-      </w:r>
-    </w:p>
-    <w:p>
-      <w:pPr>
-        <w:rPr>
-          <w:lang w:bidi="bn-BD"/>
-        </w:rPr>
-      </w:pPr>
-      <w:r>
-        <w:rPr>
-          <w:lang w:bidi="bn-BD"/>
-        </w:rPr>
-        <w:lastRenderedPageBreak/>
-        <w:t>The Owner of this LMS platform will offer such subscription base packages for institution to get registered and flow their curriculum. Which helps the owner to enhance their functionality smoothly.</w:t>
-      </w:r>
-    </w:p>
-    <w:p>
-      <w:pPr>
-        <w:autoSpaceDE w:val="0"/>
-        <w:autoSpaceDN w:val="0"/>
-        <w:adjustRightInd w:val="0"/>
-        <w:rPr>
-          <w:color w:val="000000"/>
-        </w:rPr>
-      </w:pPr>
-    </w:p>
-    <w:p>
-      <w:pPr>
-        <w:rPr>
-          <w:b/>
-          <w:lang w:bidi="bn-BD"/>
-        </w:rPr>
-      </w:pPr>
-      <w:r>
-        <w:rPr>
-          <w:b/>
           <w:lang w:bidi="bn-BD"/>
         </w:rPr>
         <w:t>1.3 Roles</w:t>
@@ -1647,48 +2054,58 @@
           <w:b w:val="0"/>
         </w:rPr>
       </w:pPr>
+      <w:proofErr w:type="gramStart"/>
       <w:r>
         <w:rPr>
           <w:rStyle w:val="Strong"/>
           <w:rFonts w:eastAsiaTheme="majorEastAsia"/>
           <w:b w:val="0"/>
         </w:rPr>
-        <w:t xml:space="preserve">I) Faculty/Teacher. </w:t>
-      </w:r>
-    </w:p>
-    <w:p>
-      <w:pPr>
-        <w:spacing w:line="256" w:lineRule="auto"/>
+        <w:t>I) Faculty/Teacher.</w:t>
+      </w:r>
+      <w:proofErr w:type="gramEnd"/>
+      <w:r>
         <w:rPr>
           <w:rStyle w:val="Strong"/>
           <w:rFonts w:eastAsiaTheme="majorEastAsia"/>
           <w:b w:val="0"/>
         </w:rPr>
-      </w:pPr>
-      <w:r>
+        <w:t xml:space="preserve"> </w:t>
+      </w:r>
+    </w:p>
+    <w:p>
+      <w:pPr>
+        <w:spacing w:line="256" w:lineRule="auto"/>
         <w:rPr>
           <w:rStyle w:val="Strong"/>
           <w:rFonts w:eastAsiaTheme="majorEastAsia"/>
           <w:b w:val="0"/>
         </w:rPr>
-        <w:t>II) Institution.</w:t>
-      </w:r>
-    </w:p>
-    <w:p>
-      <w:pPr>
-        <w:spacing w:line="256" w:lineRule="auto"/>
+      </w:pPr>
+      <w:r>
         <w:rPr>
           <w:rStyle w:val="Strong"/>
           <w:rFonts w:eastAsiaTheme="majorEastAsia"/>
           <w:b w:val="0"/>
         </w:rPr>
-      </w:pPr>
-      <w:r>
+        <w:t>II) Institution.</w:t>
+      </w:r>
+    </w:p>
+    <w:p>
+      <w:pPr>
+        <w:spacing w:line="256" w:lineRule="auto"/>
         <w:rPr>
           <w:rStyle w:val="Strong"/>
           <w:rFonts w:eastAsiaTheme="majorEastAsia"/>
           <w:b w:val="0"/>
         </w:rPr>
+      </w:pPr>
+      <w:r>
+        <w:rPr>
+          <w:rStyle w:val="Strong"/>
+          <w:rFonts w:eastAsiaTheme="majorEastAsia"/>
+          <w:b w:val="0"/>
+        </w:rPr>
         <w:t xml:space="preserve">III) Student. </w:t>
       </w:r>
     </w:p>
@@ -1725,21 +2142,44 @@
     </w:p>
     <w:p>
       <w:pPr>
+        <w:pStyle w:val="Heading2"/>
+      </w:pPr>
+      <w:r>
+        <w:t>The Opportunities and functional facilities for every Roles</w:t>
+      </w:r>
+    </w:p>
+    <w:p>
+      <w:pPr>
+        <w:pStyle w:val="Heading2"/>
+        <w:rPr>
+          <w:rStyle w:val="Strong"/>
+          <w:rFonts w:asciiTheme="minorHAnsi" w:hAnsiTheme="minorHAnsi" w:cstheme="minorBidi"/>
+          <w:b/>
+        </w:rPr>
+      </w:pPr>
+      <w:r>
+        <w:rPr>
+          <w:rFonts w:eastAsia="Carlito" w:cs="Times New Roman"/>
+          <w:bCs/>
+          <w:color w:val="auto"/>
+        </w:rPr>
+        <w:t>1.4 Faculty/Teacher</w:t>
+      </w:r>
+    </w:p>
+    <w:p>
+      <w:pPr>
         <w:pStyle w:val="BodyText"/>
         <w:spacing w:before="52" w:line="256" w:lineRule="auto"/>
         <w:ind w:right="485"/>
         <w:rPr>
           <w:rFonts w:ascii="Times New Roman" w:hAnsi="Times New Roman" w:cs="Times New Roman"/>
-          <w:b/>
         </w:rPr>
       </w:pPr>
       <w:r>
         <w:rPr>
           <w:rFonts w:ascii="Times New Roman" w:hAnsi="Times New Roman" w:cs="Times New Roman"/>
-          <w:b/>
-          <w:bCs/>
-        </w:rPr>
-        <w:t>The Opportunities and functional facilities for every Roles</w:t>
+        </w:rPr>
+        <w:t>I. My courses: In this function instructor can see which courses and which sections</w:t>
       </w:r>
     </w:p>
     <w:p>
@@ -1749,25 +2189,21 @@
         <w:ind w:right="485"/>
         <w:rPr>
           <w:rFonts w:ascii="Times New Roman" w:hAnsi="Times New Roman" w:cs="Times New Roman"/>
-          <w:b/>
-          <w:bCs/>
-        </w:rPr>
-      </w:pPr>
-    </w:p>
-    <w:p>
-      <w:pPr>
-        <w:spacing w:line="256" w:lineRule="auto"/>
-        <w:rPr>
-          <w:rStyle w:val="Strong"/>
-          <w:rFonts w:asciiTheme="minorHAnsi" w:eastAsiaTheme="majorEastAsia" w:hAnsiTheme="minorHAnsi" w:cstheme="minorBidi"/>
-        </w:rPr>
-      </w:pPr>
-      <w:r>
-        <w:rPr>
-          <w:rStyle w:val="Strong"/>
-          <w:rFonts w:eastAsiaTheme="majorEastAsia"/>
-        </w:rPr>
-        <w:t>1.4 Faculty/Teacher</w:t>
+        </w:rPr>
+      </w:pPr>
+      <w:proofErr w:type="gramStart"/>
+      <w:r>
+        <w:rPr>
+          <w:rFonts w:ascii="Times New Roman" w:hAnsi="Times New Roman" w:cs="Times New Roman"/>
+        </w:rPr>
+        <w:t>he</w:t>
+      </w:r>
+      <w:proofErr w:type="gramEnd"/>
+      <w:r>
+        <w:rPr>
+          <w:rFonts w:ascii="Times New Roman" w:hAnsi="Times New Roman" w:cs="Times New Roman"/>
+        </w:rPr>
+        <w:t xml:space="preserve"> is taking in a particular semester .</w:t>
       </w:r>
     </w:p>
     <w:p>
@@ -1783,7 +2219,7 @@
         <w:rPr>
           <w:rFonts w:ascii="Times New Roman" w:hAnsi="Times New Roman" w:cs="Times New Roman"/>
         </w:rPr>
-        <w:t>I. My courses: In this function instructor can see which courses and which sections</w:t>
+        <w:t>II. Class time: Here instructor can watch his class timing with weekly days.</w:t>
       </w:r>
     </w:p>
     <w:p>
@@ -1799,7 +2235,7 @@
         <w:rPr>
           <w:rFonts w:ascii="Times New Roman" w:hAnsi="Times New Roman" w:cs="Times New Roman"/>
         </w:rPr>
-        <w:t>he is taking in a particular semester .</w:t>
+        <w:t xml:space="preserve">II. Manual attendance: This function will allow to take attendance manually and </w:t>
       </w:r>
     </w:p>
     <w:p>
@@ -1811,11 +2247,105 @@
           <w:rFonts w:ascii="Times New Roman" w:hAnsi="Times New Roman" w:cs="Times New Roman"/>
         </w:rPr>
       </w:pPr>
+      <w:proofErr w:type="gramStart"/>
       <w:r>
         <w:rPr>
           <w:rFonts w:ascii="Times New Roman" w:hAnsi="Times New Roman" w:cs="Times New Roman"/>
         </w:rPr>
-        <w:t>II. Class time: Here instructor can watch his class timing with weekly days.</w:t>
+        <w:t>show</w:t>
+      </w:r>
+      <w:proofErr w:type="gramEnd"/>
+      <w:r>
+        <w:rPr>
+          <w:rFonts w:ascii="Times New Roman" w:hAnsi="Times New Roman" w:cs="Times New Roman"/>
+        </w:rPr>
+        <w:t xml:space="preserve"> the total present and absent student number.</w:t>
+      </w:r>
+      <w:r>
+        <w:rPr>
+          <w:rFonts w:ascii="Times New Roman" w:hAnsi="Times New Roman" w:cs="Times New Roman"/>
+        </w:rPr>
+        <w:br/>
+        <w:t>III. Notification: Here the system will shoe all kind of notification for the instructor.</w:t>
+      </w:r>
+      <w:r>
+        <w:rPr>
+          <w:rFonts w:ascii="Times New Roman" w:hAnsi="Times New Roman" w:cs="Times New Roman"/>
+        </w:rPr>
+        <w:br/>
+        <w:t xml:space="preserve">IV. Sent notification: From here instructor can send any kind of notification to the </w:t>
+      </w:r>
+      <w:r>
+        <w:rPr>
+          <w:rFonts w:ascii="Times New Roman" w:hAnsi="Times New Roman" w:cs="Times New Roman"/>
+        </w:rPr>
+        <w:br/>
+        <w:t>students.</w:t>
+      </w:r>
+      <w:r>
+        <w:rPr>
+          <w:rFonts w:ascii="Times New Roman" w:hAnsi="Times New Roman" w:cs="Times New Roman"/>
+        </w:rPr>
+        <w:br/>
+        <w:t xml:space="preserve">V. Upload </w:t>
+      </w:r>
+      <w:proofErr w:type="gramStart"/>
+      <w:r>
+        <w:rPr>
+          <w:rFonts w:ascii="Times New Roman" w:hAnsi="Times New Roman" w:cs="Times New Roman"/>
+        </w:rPr>
+        <w:t>grade :</w:t>
+      </w:r>
+      <w:proofErr w:type="gramEnd"/>
+      <w:r>
+        <w:rPr>
+          <w:rFonts w:ascii="Times New Roman" w:hAnsi="Times New Roman" w:cs="Times New Roman"/>
+        </w:rPr>
+        <w:t xml:space="preserve"> This function will give instructor upload grade features for all the </w:t>
+      </w:r>
+      <w:r>
+        <w:rPr>
+          <w:rFonts w:ascii="Times New Roman" w:hAnsi="Times New Roman" w:cs="Times New Roman"/>
+        </w:rPr>
+        <w:br/>
+        <w:t>students in his particular course section.</w:t>
+      </w:r>
+      <w:r>
+        <w:rPr>
+          <w:rFonts w:ascii="Times New Roman" w:hAnsi="Times New Roman" w:cs="Times New Roman"/>
+        </w:rPr>
+        <w:br/>
+        <w:t xml:space="preserve">VI. Assign work: Here instructor can assign any kind of </w:t>
+      </w:r>
+      <w:proofErr w:type="spellStart"/>
+      <w:r>
+        <w:rPr>
+          <w:rFonts w:ascii="Times New Roman" w:hAnsi="Times New Roman" w:cs="Times New Roman"/>
+        </w:rPr>
+        <w:t>cw</w:t>
+      </w:r>
+      <w:proofErr w:type="spellEnd"/>
+      <w:r>
+        <w:rPr>
+          <w:rFonts w:ascii="Times New Roman" w:hAnsi="Times New Roman" w:cs="Times New Roman"/>
+        </w:rPr>
+        <w:t xml:space="preserve"> or </w:t>
+      </w:r>
+      <w:proofErr w:type="spellStart"/>
+      <w:proofErr w:type="gramStart"/>
+      <w:r>
+        <w:rPr>
+          <w:rFonts w:ascii="Times New Roman" w:hAnsi="Times New Roman" w:cs="Times New Roman"/>
+        </w:rPr>
+        <w:t>hw</w:t>
+      </w:r>
+      <w:proofErr w:type="spellEnd"/>
+      <w:proofErr w:type="gramEnd"/>
+      <w:r>
+        <w:rPr>
+          <w:rFonts w:ascii="Times New Roman" w:hAnsi="Times New Roman" w:cs="Times New Roman"/>
+        </w:rPr>
+        <w:t xml:space="preserve"> for the students.</w:t>
       </w:r>
     </w:p>
     <w:p>
@@ -1831,7 +2361,50 @@
         <w:rPr>
           <w:rFonts w:ascii="Times New Roman" w:hAnsi="Times New Roman" w:cs="Times New Roman"/>
         </w:rPr>
-        <w:t xml:space="preserve">II. Manual attendance: This function will allow to take attendance manually and </w:t>
+        <w:t>VII. Upload file: Here instructor can upload any kind of reading materials.</w:t>
+      </w:r>
+      <w:r>
+        <w:rPr>
+          <w:rFonts w:ascii="Times New Roman" w:hAnsi="Times New Roman" w:cs="Times New Roman"/>
+        </w:rPr>
+        <w:br/>
+        <w:t xml:space="preserve">VIII. View assignment: In this function instructor can view the </w:t>
+      </w:r>
+      <w:proofErr w:type="spellStart"/>
+      <w:r>
+        <w:rPr>
+          <w:rFonts w:ascii="Times New Roman" w:hAnsi="Times New Roman" w:cs="Times New Roman"/>
+        </w:rPr>
+        <w:t>submitted</w:t>
+      </w:r>
+      <w:proofErr w:type="gramStart"/>
+      <w:r>
+        <w:rPr>
+          <w:rFonts w:ascii="Times New Roman" w:hAnsi="Times New Roman" w:cs="Times New Roman"/>
+        </w:rPr>
+        <w:t>,late</w:t>
+      </w:r>
+      <w:proofErr w:type="spellEnd"/>
+      <w:proofErr w:type="gramEnd"/>
+      <w:r>
+        <w:rPr>
+          <w:rFonts w:ascii="Times New Roman" w:hAnsi="Times New Roman" w:cs="Times New Roman"/>
+        </w:rPr>
+        <w:t xml:space="preserve"> </w:t>
+      </w:r>
+      <w:r>
+        <w:rPr>
+          <w:rFonts w:ascii="Times New Roman" w:hAnsi="Times New Roman" w:cs="Times New Roman"/>
+        </w:rPr>
+        <w:br/>
+        <w:t>submitted or missing assignment with name and id of any students.</w:t>
+      </w:r>
+      <w:r>
+        <w:rPr>
+          <w:rFonts w:ascii="Times New Roman" w:hAnsi="Times New Roman" w:cs="Times New Roman"/>
+        </w:rPr>
+        <w:br/>
+        <w:t>IX. My profile: This function will show details of any particular instructor.</w:t>
       </w:r>
     </w:p>
     <w:p>
@@ -1847,101 +2420,6 @@
         <w:rPr>
           <w:rFonts w:ascii="Times New Roman" w:hAnsi="Times New Roman" w:cs="Times New Roman"/>
         </w:rPr>
-        <w:t>show the total present and absent student number.</w:t>
-      </w:r>
-      <w:r>
-        <w:rPr>
-          <w:rFonts w:ascii="Times New Roman" w:hAnsi="Times New Roman" w:cs="Times New Roman"/>
-        </w:rPr>
-        <w:br/>
-        <w:t>III. Notification: Here the system will shoe all kind of notification for the instructor.</w:t>
-      </w:r>
-      <w:r>
-        <w:rPr>
-          <w:rFonts w:ascii="Times New Roman" w:hAnsi="Times New Roman" w:cs="Times New Roman"/>
-        </w:rPr>
-        <w:br/>
-        <w:t xml:space="preserve">IV. Sent notification: From here instructor can send any kind of notification to the </w:t>
-      </w:r>
-      <w:r>
-        <w:rPr>
-          <w:rFonts w:ascii="Times New Roman" w:hAnsi="Times New Roman" w:cs="Times New Roman"/>
-        </w:rPr>
-        <w:br/>
-        <w:t>students.</w:t>
-      </w:r>
-      <w:r>
-        <w:rPr>
-          <w:rFonts w:ascii="Times New Roman" w:hAnsi="Times New Roman" w:cs="Times New Roman"/>
-        </w:rPr>
-        <w:br/>
-        <w:t xml:space="preserve">V. Upload grade : This function will give instructor upload grade features for all the </w:t>
-      </w:r>
-      <w:r>
-        <w:rPr>
-          <w:rFonts w:ascii="Times New Roman" w:hAnsi="Times New Roman" w:cs="Times New Roman"/>
-        </w:rPr>
-        <w:br/>
-        <w:t>students in his particular course section.</w:t>
-      </w:r>
-      <w:r>
-        <w:rPr>
-          <w:rFonts w:ascii="Times New Roman" w:hAnsi="Times New Roman" w:cs="Times New Roman"/>
-        </w:rPr>
-        <w:br/>
-        <w:t>VI. Assign work: Here instructor can assign any kind of cw or hw for the students.</w:t>
-      </w:r>
-    </w:p>
-    <w:p>
-      <w:pPr>
-        <w:pStyle w:val="BodyText"/>
-        <w:spacing w:before="52" w:line="256" w:lineRule="auto"/>
-        <w:ind w:right="485"/>
-        <w:rPr>
-          <w:rFonts w:ascii="Times New Roman" w:hAnsi="Times New Roman" w:cs="Times New Roman"/>
-        </w:rPr>
-      </w:pPr>
-      <w:r>
-        <w:rPr>
-          <w:rFonts w:ascii="Times New Roman" w:hAnsi="Times New Roman" w:cs="Times New Roman"/>
-        </w:rPr>
-        <w:t>VII. Upload file: Here instructor can upload any kind of reading materials.</w:t>
-      </w:r>
-      <w:r>
-        <w:rPr>
-          <w:rFonts w:ascii="Times New Roman" w:hAnsi="Times New Roman" w:cs="Times New Roman"/>
-        </w:rPr>
-        <w:br/>
-        <w:t xml:space="preserve">VIII. View assignment: In this function instructor can view the submitted,late </w:t>
-      </w:r>
-      <w:r>
-        <w:rPr>
-          <w:rFonts w:ascii="Times New Roman" w:hAnsi="Times New Roman" w:cs="Times New Roman"/>
-        </w:rPr>
-        <w:br/>
-        <w:t>submitted or missing assignment with name and id of any students.</w:t>
-      </w:r>
-      <w:r>
-        <w:rPr>
-          <w:rFonts w:ascii="Times New Roman" w:hAnsi="Times New Roman" w:cs="Times New Roman"/>
-        </w:rPr>
-        <w:br/>
-        <w:t>IX. My profile: This function will show details of any particular instructor.</w:t>
-      </w:r>
-    </w:p>
-    <w:p>
-      <w:pPr>
-        <w:pStyle w:val="BodyText"/>
-        <w:spacing w:before="52" w:line="256" w:lineRule="auto"/>
-        <w:ind w:right="485"/>
-        <w:rPr>
-          <w:rFonts w:ascii="Times New Roman" w:hAnsi="Times New Roman" w:cs="Times New Roman"/>
-        </w:rPr>
-      </w:pPr>
-      <w:r>
-        <w:rPr>
-          <w:rFonts w:ascii="Times New Roman" w:hAnsi="Times New Roman" w:cs="Times New Roman"/>
-        </w:rPr>
         <w:t xml:space="preserve">X. Offer course time: This feature will allow the instructor to set his preferable time for </w:t>
       </w:r>
       <w:r>
@@ -1956,7 +2434,21 @@
           <w:rFonts w:ascii="Times New Roman" w:hAnsi="Times New Roman" w:cs="Times New Roman"/>
         </w:rPr>
         <w:br/>
-        <w:t>XI. Dashboard: It will show particular days classes, recent class work, recent notifications</w:t>
+        <w:t xml:space="preserve">XI. Dashboard: It will show particular </w:t>
+      </w:r>
+      <w:proofErr w:type="gramStart"/>
+      <w:r>
+        <w:rPr>
+          <w:rFonts w:ascii="Times New Roman" w:hAnsi="Times New Roman" w:cs="Times New Roman"/>
+        </w:rPr>
+        <w:t>days</w:t>
+      </w:r>
+      <w:proofErr w:type="gramEnd"/>
+      <w:r>
+        <w:rPr>
+          <w:rFonts w:ascii="Times New Roman" w:hAnsi="Times New Roman" w:cs="Times New Roman"/>
+        </w:rPr>
+        <w:t xml:space="preserve"> classes, recent class work, recent notifications</w:t>
       </w:r>
     </w:p>
     <w:p>
@@ -2046,33 +2538,70 @@
     </w:p>
     <w:p>
       <w:pPr>
+        <w:pStyle w:val="Heading2"/>
+        <w:rPr>
+          <w:rStyle w:val="SubtleEmphasis"/>
+          <w:i w:val="0"/>
+          <w:color w:val="000000" w:themeColor="text1"/>
+        </w:rPr>
+      </w:pPr>
+    </w:p>
+    <w:p>
+      <w:pPr>
+        <w:pStyle w:val="Heading2"/>
+      </w:pPr>
+      <w:r>
+        <w:t xml:space="preserve">1.5 </w:t>
+      </w:r>
+      <w:proofErr w:type="spellStart"/>
+      <w:r>
+        <w:t>Intitution</w:t>
+      </w:r>
+      <w:proofErr w:type="spellEnd"/>
+    </w:p>
+    <w:p>
+      <w:pPr>
         <w:spacing w:line="256" w:lineRule="auto"/>
         <w:rPr>
-          <w:rStyle w:val="Strong"/>
-          <w:rFonts w:asciiTheme="minorHAnsi" w:eastAsiaTheme="majorEastAsia" w:hAnsiTheme="minorHAnsi" w:cstheme="minorBidi"/>
-        </w:rPr>
-      </w:pPr>
-      <w:r>
-        <w:rPr>
-          <w:rStyle w:val="Strong"/>
           <w:rFonts w:eastAsiaTheme="majorEastAsia"/>
         </w:rPr>
-        <w:t>1.5 Institution</w:t>
+      </w:pPr>
+      <w:r>
+        <w:rPr>
+          <w:bCs/>
+        </w:rPr>
+        <w:t xml:space="preserve">I. courses: In this function institution will assign courses to the instructor, students and can </w:t>
       </w:r>
     </w:p>
     <w:p>
       <w:pPr>
         <w:spacing w:line="256" w:lineRule="auto"/>
         <w:rPr>
-          <w:rFonts w:eastAsiaTheme="majorEastAsia"/>
-        </w:rPr>
-      </w:pPr>
-      <w:r>
-        <w:rPr>
           <w:bCs/>
         </w:rPr>
-        <w:t xml:space="preserve">I. courses: In this function institution will assign courses to the instructor, students and can </w:t>
-      </w:r>
+      </w:pPr>
+      <w:proofErr w:type="gramStart"/>
+      <w:r>
+        <w:rPr>
+          <w:bCs/>
+        </w:rPr>
+        <w:t xml:space="preserve">Can manage all courses and </w:t>
+      </w:r>
+      <w:proofErr w:type="spellStart"/>
+      <w:r>
+        <w:rPr>
+          <w:bCs/>
+        </w:rPr>
+        <w:t>theris</w:t>
+      </w:r>
+      <w:proofErr w:type="spellEnd"/>
+      <w:r>
+        <w:rPr>
+          <w:bCs/>
+        </w:rPr>
+        <w:t xml:space="preserve"> section and time also.</w:t>
+      </w:r>
+      <w:proofErr w:type="gramEnd"/>
     </w:p>
     <w:p>
       <w:pPr>
@@ -2085,21 +2614,21 @@
         <w:rPr>
           <w:bCs/>
         </w:rPr>
-        <w:t>Can manage all courses and theris section and time also.</w:t>
-      </w:r>
-    </w:p>
-    <w:p>
-      <w:pPr>
-        <w:spacing w:line="256" w:lineRule="auto"/>
+        <w:t xml:space="preserve">II. Faculty: Here institution can add </w:t>
+      </w:r>
+      <w:proofErr w:type="gramStart"/>
+      <w:r>
         <w:rPr>
           <w:bCs/>
         </w:rPr>
-      </w:pPr>
+        <w:t>faculty, delete faculty, modify</w:t>
+      </w:r>
+      <w:proofErr w:type="gramEnd"/>
       <w:r>
         <w:rPr>
           <w:bCs/>
         </w:rPr>
-        <w:t>II. Faculty: Here institution can add faculty, delete faculty, modify faculty information.</w:t>
+        <w:t xml:space="preserve"> faculty information.</w:t>
       </w:r>
     </w:p>
     <w:p>
@@ -2134,14 +2663,56 @@
         <w:rPr>
           <w:bCs/>
         </w:rPr>
-        <w:t xml:space="preserve"> particular student or instructor.</w:t>
-      </w:r>
+        <w:t xml:space="preserve"> </w:t>
+      </w:r>
+      <w:proofErr w:type="gramStart"/>
       <w:r>
         <w:rPr>
           <w:bCs/>
         </w:rPr>
+        <w:t>particular</w:t>
+      </w:r>
+      <w:proofErr w:type="gramEnd"/>
+      <w:r>
+        <w:rPr>
+          <w:bCs/>
+        </w:rPr>
+        <w:t xml:space="preserve"> student or instructor.</w:t>
+      </w:r>
+      <w:r>
+        <w:rPr>
+          <w:bCs/>
+        </w:rPr>
         <w:br/>
-        <w:t xml:space="preserve">V. Grades : This fuction will provide the grade of all student and Institution can watch any </w:t>
+        <w:t xml:space="preserve">V. </w:t>
+      </w:r>
+      <w:proofErr w:type="gramStart"/>
+      <w:r>
+        <w:rPr>
+          <w:bCs/>
+        </w:rPr>
+        <w:t>Grades :</w:t>
+      </w:r>
+      <w:proofErr w:type="gramEnd"/>
+      <w:r>
+        <w:rPr>
+          <w:bCs/>
+        </w:rPr>
+        <w:t xml:space="preserve"> This </w:t>
+      </w:r>
+      <w:proofErr w:type="spellStart"/>
+      <w:r>
+        <w:rPr>
+          <w:bCs/>
+        </w:rPr>
+        <w:t>fuction</w:t>
+      </w:r>
+      <w:proofErr w:type="spellEnd"/>
+      <w:r>
+        <w:rPr>
+          <w:bCs/>
+        </w:rPr>
+        <w:t xml:space="preserve"> will provide the grade of all student and Institution can watch any </w:t>
       </w:r>
     </w:p>
     <w:p>
@@ -2151,11 +2722,19 @@
           <w:bCs/>
         </w:rPr>
       </w:pPr>
+      <w:proofErr w:type="gramStart"/>
       <w:r>
         <w:rPr>
           <w:bCs/>
         </w:rPr>
-        <w:t>particular students grade also.</w:t>
+        <w:t>particular</w:t>
+      </w:r>
+      <w:proofErr w:type="gramEnd"/>
+      <w:r>
+        <w:rPr>
+          <w:bCs/>
+        </w:rPr>
+        <w:t xml:space="preserve"> students grade also.</w:t>
       </w:r>
     </w:p>
     <w:p>
@@ -2183,7 +2762,21 @@
         <w:rPr>
           <w:bCs/>
         </w:rPr>
-        <w:t>VII. Advising rules: Here institution can set the rules of  course registration.</w:t>
+        <w:t xml:space="preserve">VII. Advising rules: Here institution can set the rules </w:t>
+      </w:r>
+      <w:proofErr w:type="gramStart"/>
+      <w:r>
+        <w:rPr>
+          <w:bCs/>
+        </w:rPr>
+        <w:t>of  course</w:t>
+      </w:r>
+      <w:proofErr w:type="gramEnd"/>
+      <w:r>
+        <w:rPr>
+          <w:bCs/>
+        </w:rPr>
+        <w:t xml:space="preserve"> registration.</w:t>
       </w:r>
       <w:r>
         <w:rPr>
@@ -2207,11 +2800,19 @@
           <w:bCs/>
         </w:rPr>
       </w:pPr>
+      <w:proofErr w:type="gramStart"/>
       <w:r>
         <w:rPr>
           <w:bCs/>
         </w:rPr>
-        <w:t>into the system.</w:t>
+        <w:t>into</w:t>
+      </w:r>
+      <w:proofErr w:type="gramEnd"/>
+      <w:r>
+        <w:rPr>
+          <w:bCs/>
+        </w:rPr>
+        <w:t xml:space="preserve"> the system.</w:t>
       </w:r>
     </w:p>
     <w:p>
@@ -2253,14 +2854,42 @@
         <w:rPr>
           <w:bCs/>
         </w:rPr>
-        <w:t>Any student’s or instructor’s.</w:t>
-      </w:r>
+        <w:t xml:space="preserve">Any student’s or </w:t>
+      </w:r>
+      <w:proofErr w:type="gramStart"/>
       <w:r>
         <w:rPr>
           <w:bCs/>
         </w:rPr>
+        <w:t>instructor’s</w:t>
+      </w:r>
+      <w:proofErr w:type="gramEnd"/>
+      <w:r>
+        <w:rPr>
+          <w:bCs/>
+        </w:rPr>
+        <w:t>.</w:t>
+      </w:r>
+      <w:r>
+        <w:rPr>
+          <w:bCs/>
+        </w:rPr>
         <w:br/>
-        <w:t>XII. Dashboard: It will show all students , courses and instructor under the institution.</w:t>
+        <w:t xml:space="preserve">XII. Dashboard: It will show all </w:t>
+      </w:r>
+      <w:proofErr w:type="gramStart"/>
+      <w:r>
+        <w:rPr>
+          <w:bCs/>
+        </w:rPr>
+        <w:t>students ,</w:t>
+      </w:r>
+      <w:proofErr w:type="gramEnd"/>
+      <w:r>
+        <w:rPr>
+          <w:bCs/>
+        </w:rPr>
+        <w:t xml:space="preserve"> courses and instructor under the institution.</w:t>
       </w:r>
     </w:p>
     <w:p>
@@ -2352,14 +2981,9 @@
     </w:p>
     <w:p>
       <w:pPr>
-        <w:rPr>
-          <w:b/>
-        </w:rPr>
-      </w:pPr>
-      <w:r>
-        <w:rPr>
-          <w:b/>
-        </w:rPr>
+        <w:pStyle w:val="Heading2"/>
+      </w:pPr>
+      <w:r>
         <w:t>1.6 Development Technology</w:t>
       </w:r>
     </w:p>
@@ -2388,9 +3012,19 @@
         </w:numPr>
         <w:spacing w:after="160" w:line="256" w:lineRule="auto"/>
       </w:pPr>
-      <w:r>
-        <w:t>Laravel, JavaScript, Ajax, Jquery</w:t>
-      </w:r>
+      <w:proofErr w:type="spellStart"/>
+      <w:r>
+        <w:t>Laravel</w:t>
+      </w:r>
+      <w:proofErr w:type="spellEnd"/>
+      <w:r>
+        <w:t xml:space="preserve">, JavaScript, Ajax, </w:t>
+      </w:r>
+      <w:proofErr w:type="spellStart"/>
+      <w:r>
+        <w:t>Jquery</w:t>
+      </w:r>
+      <w:proofErr w:type="spellEnd"/>
     </w:p>
     <w:p>
       <w:pPr>
@@ -2407,14 +3041,9 @@
     </w:p>
     <w:p>
       <w:pPr>
-        <w:rPr>
-          <w:b/>
-        </w:rPr>
-      </w:pPr>
-      <w:r>
-        <w:rPr>
-          <w:b/>
-        </w:rPr>
+        <w:pStyle w:val="Heading2"/>
+      </w:pPr>
+      <w:r>
         <w:t>1.7 Timeline</w:t>
       </w:r>
     </w:p>
@@ -2481,24 +3110,20 @@
     </w:p>
     <w:p>
       <w:pPr>
-        <w:pStyle w:val="Heading4"/>
-        <w:shd w:val="clear" w:color="auto" w:fill="FFFFFF"/>
-        <w:spacing w:before="360" w:after="240"/>
-        <w:rPr>
-          <w:b w:val="0"/>
+        <w:pStyle w:val="Heading2"/>
+        <w:rPr>
           <w:color w:val="24292E"/>
         </w:rPr>
       </w:pPr>
       <w:r>
-        <w:rPr>
-          <w:b w:val="0"/>
-        </w:rPr>
-        <w:t>Full timeline link :</w:t>
-      </w:r>
-      <w:r>
-        <w:rPr>
-          <w:b w:val="0"/>
-        </w:rPr>
+        <w:t xml:space="preserve">Full timeline </w:t>
+      </w:r>
+      <w:proofErr w:type="gramStart"/>
+      <w:r>
+        <w:t>link :</w:t>
+      </w:r>
+      <w:proofErr w:type="gramEnd"/>
+      <w:r>
         <w:t xml:space="preserve"> </w:t>
       </w:r>
       <w:hyperlink r:id="rId14" w:history="1">
@@ -2543,10 +3168,68 @@
         <w:t>1.8</w:t>
       </w:r>
       <w:r>
+        <w:t xml:space="preserve"> </w:t>
+      </w:r>
+      <w:r>
+        <w:t>Project</w:t>
+      </w:r>
+      <w:r>
+        <w:t xml:space="preserve"> Goal</w:t>
+      </w:r>
+      <w:bookmarkEnd w:id="1"/>
+    </w:p>
+    <w:p>
+      <w:pPr>
+        <w:pStyle w:val="Default"/>
+        <w:rPr>
+          <w:rFonts w:ascii="Times New Roman" w:hAnsi="Times New Roman" w:cs="Times New Roman"/>
+        </w:rPr>
+      </w:pPr>
+      <w:r>
+        <w:rPr>
+          <w:rFonts w:ascii="Times New Roman" w:hAnsi="Times New Roman" w:cs="Times New Roman"/>
+        </w:rPr>
+        <w:t xml:space="preserve">The goal of this project is to help the institution to manage students and teacher with a single system. Make the work for the teachers and students easy. It </w:t>
+      </w:r>
+      <w:r>
+        <w:rPr>
+          <w:rFonts w:ascii="Times New Roman" w:hAnsi="Times New Roman" w:cs="Times New Roman"/>
+        </w:rPr>
+        <w:t xml:space="preserve">is clearly seen that sources of </w:t>
+      </w:r>
+      <w:r>
+        <w:rPr>
+          <w:rFonts w:ascii="Times New Roman" w:hAnsi="Times New Roman" w:cs="Times New Roman"/>
+        </w:rPr>
+        <w:t>information in internet are increasing rapidly and make life-lo</w:t>
+      </w:r>
+      <w:r>
+        <w:rPr>
+          <w:rFonts w:ascii="Times New Roman" w:hAnsi="Times New Roman" w:cs="Times New Roman"/>
+        </w:rPr>
+        <w:t xml:space="preserve">ng learning easy as parallel to </w:t>
+      </w:r>
+      <w:r>
+        <w:rPr>
+          <w:rFonts w:ascii="Times New Roman" w:hAnsi="Times New Roman" w:cs="Times New Roman"/>
+        </w:rPr>
+        <w:t>improvements occurred in information technologi</w:t>
+      </w:r>
+      <w:bookmarkStart w:id="2" w:name="_GoBack"/>
+      <w:bookmarkEnd w:id="2"/>
+      <w:r>
+        <w:rPr>
+          <w:rFonts w:ascii="Times New Roman" w:hAnsi="Times New Roman" w:cs="Times New Roman"/>
+        </w:rPr>
+        <w:t>es Every secured information on internet can be reached quickly and easily but most of information sources on internet are not suitable to standards. The processes of searching, choosing and reusing come into prominence while the information sources are increasing rapidly. It will make everything easy for institutions, teachers and students with various features.</w:t>
+      </w:r>
+      <w:r>
+        <w:rPr>
+          <w:rFonts w:ascii="Times New Roman" w:hAnsi="Times New Roman" w:cs="Times New Roman"/>
+          <w:b/>
+        </w:rPr>
         <w:tab/>
-        <w:t>Project Goal</w:t>
-      </w:r>
-      <w:bookmarkEnd w:id="1"/>
+      </w:r>
     </w:p>
     <w:p>
       <w:pPr>
@@ -2557,37 +3240,12 @@
           <w:szCs w:val="28"/>
         </w:rPr>
       </w:pPr>
-      <w:r>
-        <w:t>The goal of this project is to</w:t>
-      </w:r>
-      <w:bookmarkStart w:id="2" w:name="_GoBack"/>
-      <w:bookmarkEnd w:id="2"/>
-    </w:p>
-    <w:p>
-      <w:pPr>
-        <w:spacing w:line="360" w:lineRule="auto"/>
-        <w:rPr>
-          <w:b/>
-          <w:sz w:val="28"/>
-          <w:szCs w:val="28"/>
-        </w:rPr>
-      </w:pPr>
-    </w:p>
-    <w:p>
-      <w:pPr>
-        <w:spacing w:line="360" w:lineRule="auto"/>
-        <w:rPr>
-          <w:b/>
-          <w:sz w:val="28"/>
-          <w:szCs w:val="28"/>
-        </w:rPr>
-      </w:pPr>
-      <w:r>
-        <w:rPr>
-          <w:b/>
-          <w:sz w:val="28"/>
-          <w:szCs w:val="28"/>
-        </w:rPr>
+    </w:p>
+    <w:p>
+      <w:pPr>
+        <w:pStyle w:val="Heading2"/>
+      </w:pPr>
+      <w:r>
         <w:t>References:</w:t>
       </w:r>
     </w:p>
@@ -2731,7 +3389,7 @@
       <w:rPr>
         <w:noProof/>
       </w:rPr>
-      <w:t>5</w:t>
+      <w:t>4</w:t>
     </w:r>
     <w:r>
       <w:fldChar w:fldCharType="end"/>
@@ -2802,7 +3460,23 @@
         <w:sz w:val="18"/>
         <w:szCs w:val="18"/>
       </w:rPr>
-      <w:t>E-Voting System Using Blockchain Technology</w:t>
+      <w:t xml:space="preserve">E-Voting System Using </w:t>
+    </w:r>
+    <w:proofErr w:type="spellStart"/>
+    <w:r>
+      <w:rPr>
+        <w:sz w:val="18"/>
+        <w:szCs w:val="18"/>
+      </w:rPr>
+      <w:t>Blockchain</w:t>
+    </w:r>
+    <w:proofErr w:type="spellEnd"/>
+    <w:r>
+      <w:rPr>
+        <w:sz w:val="18"/>
+        <w:szCs w:val="18"/>
+      </w:rPr>
+      <w:t xml:space="preserve"> Technology</w:t>
     </w:r>
   </w:p>
 </w:hdr>
@@ -3798,7 +4472,7 @@
     <w:uiPriority w:val="9"/>
     <w:unhideWhenUsed/>
     <w:qFormat/>
-    <w:rsid w:val="00976E0E"/>
+    <w:rsid w:val="00E11673"/>
     <w:pPr>
       <w:keepNext/>
       <w:keepLines/>
@@ -3808,6 +4482,7 @@
     <w:rPr>
       <w:rFonts w:eastAsiaTheme="majorEastAsia" w:cstheme="majorBidi"/>
       <w:b/>
+      <w:color w:val="000000" w:themeColor="text1"/>
     </w:rPr>
   </w:style>
   <w:style w:type="paragraph" w:styleId="Heading3">
@@ -3870,6 +4545,28 @@
       <w:b/>
       <w:sz w:val="20"/>
       <w:szCs w:val="20"/>
+    </w:rPr>
+  </w:style>
+  <w:style w:type="paragraph" w:styleId="Heading7">
+    <w:name w:val="heading 7"/>
+    <w:basedOn w:val="Normal"/>
+    <w:next w:val="Normal"/>
+    <w:link w:val="Heading7Char"/>
+    <w:uiPriority w:val="9"/>
+    <w:unhideWhenUsed/>
+    <w:qFormat/>
+    <w:rsid w:val="00E11673"/>
+    <w:pPr>
+      <w:keepNext/>
+      <w:keepLines/>
+      <w:spacing w:before="200"/>
+      <w:outlineLvl w:val="6"/>
+    </w:pPr>
+    <w:rPr>
+      <w:rFonts w:asciiTheme="majorHAnsi" w:eastAsiaTheme="majorEastAsia" w:hAnsiTheme="majorHAnsi" w:cstheme="majorBidi"/>
+      <w:i/>
+      <w:iCs/>
+      <w:color w:val="404040" w:themeColor="text1" w:themeTint="BF"/>
     </w:rPr>
   </w:style>
   <w:style w:type="character" w:default="1" w:styleId="DefaultParagraphFont">
@@ -3981,10 +4678,11 @@
     <w:basedOn w:val="DefaultParagraphFont"/>
     <w:link w:val="Heading2"/>
     <w:uiPriority w:val="9"/>
-    <w:rsid w:val="00976E0E"/>
+    <w:rsid w:val="00E11673"/>
     <w:rPr>
       <w:rFonts w:eastAsiaTheme="majorEastAsia" w:cstheme="majorBidi"/>
       <w:b/>
+      <w:color w:val="000000" w:themeColor="text1"/>
     </w:rPr>
   </w:style>
   <w:style w:type="character" w:customStyle="1" w:styleId="TitleChar">
@@ -4143,6 +4841,69 @@
     <w:rPr>
       <w:b/>
       <w:bCs/>
+    </w:rPr>
+  </w:style>
+  <w:style w:type="paragraph" w:customStyle="1" w:styleId="Default">
+    <w:name w:val="Default"/>
+    <w:rsid w:val="00630E2F"/>
+    <w:pPr>
+      <w:autoSpaceDE w:val="0"/>
+      <w:autoSpaceDN w:val="0"/>
+      <w:adjustRightInd w:val="0"/>
+    </w:pPr>
+    <w:rPr>
+      <w:rFonts w:ascii="Garamond" w:hAnsi="Garamond" w:cs="Garamond"/>
+      <w:color w:val="000000"/>
+    </w:rPr>
+  </w:style>
+  <w:style w:type="character" w:styleId="IntenseEmphasis">
+    <w:name w:val="Intense Emphasis"/>
+    <w:basedOn w:val="DefaultParagraphFont"/>
+    <w:uiPriority w:val="21"/>
+    <w:qFormat/>
+    <w:rsid w:val="00E11673"/>
+    <w:rPr>
+      <w:b/>
+      <w:bCs/>
+      <w:i/>
+      <w:iCs/>
+      <w:color w:val="499BC9" w:themeColor="accent1"/>
+    </w:rPr>
+  </w:style>
+  <w:style w:type="character" w:styleId="Emphasis">
+    <w:name w:val="Emphasis"/>
+    <w:basedOn w:val="DefaultParagraphFont"/>
+    <w:uiPriority w:val="20"/>
+    <w:qFormat/>
+    <w:rsid w:val="00E11673"/>
+    <w:rPr>
+      <w:i/>
+      <w:iCs/>
+    </w:rPr>
+  </w:style>
+  <w:style w:type="character" w:styleId="SubtleEmphasis">
+    <w:name w:val="Subtle Emphasis"/>
+    <w:basedOn w:val="DefaultParagraphFont"/>
+    <w:uiPriority w:val="19"/>
+    <w:qFormat/>
+    <w:rsid w:val="00E11673"/>
+    <w:rPr>
+      <w:i/>
+      <w:iCs/>
+      <w:color w:val="808080" w:themeColor="text1" w:themeTint="7F"/>
+    </w:rPr>
+  </w:style>
+  <w:style w:type="character" w:customStyle="1" w:styleId="Heading7Char">
+    <w:name w:val="Heading 7 Char"/>
+    <w:basedOn w:val="DefaultParagraphFont"/>
+    <w:link w:val="Heading7"/>
+    <w:uiPriority w:val="9"/>
+    <w:rsid w:val="00E11673"/>
+    <w:rPr>
+      <w:rFonts w:asciiTheme="majorHAnsi" w:eastAsiaTheme="majorEastAsia" w:hAnsiTheme="majorHAnsi" w:cstheme="majorBidi"/>
+      <w:i/>
+      <w:iCs/>
+      <w:color w:val="404040" w:themeColor="text1" w:themeTint="BF"/>
     </w:rPr>
   </w:style>
 </w:styles>
@@ -4339,7 +5100,7 @@
     <w:uiPriority w:val="9"/>
     <w:unhideWhenUsed/>
     <w:qFormat/>
-    <w:rsid w:val="00976E0E"/>
+    <w:rsid w:val="00E11673"/>
     <w:pPr>
       <w:keepNext/>
       <w:keepLines/>
@@ -4349,6 +5110,7 @@
     <w:rPr>
       <w:rFonts w:eastAsiaTheme="majorEastAsia" w:cstheme="majorBidi"/>
       <w:b/>
+      <w:color w:val="000000" w:themeColor="text1"/>
     </w:rPr>
   </w:style>
   <w:style w:type="paragraph" w:styleId="Heading3">
@@ -4411,6 +5173,28 @@
       <w:b/>
       <w:sz w:val="20"/>
       <w:szCs w:val="20"/>
+    </w:rPr>
+  </w:style>
+  <w:style w:type="paragraph" w:styleId="Heading7">
+    <w:name w:val="heading 7"/>
+    <w:basedOn w:val="Normal"/>
+    <w:next w:val="Normal"/>
+    <w:link w:val="Heading7Char"/>
+    <w:uiPriority w:val="9"/>
+    <w:unhideWhenUsed/>
+    <w:qFormat/>
+    <w:rsid w:val="00E11673"/>
+    <w:pPr>
+      <w:keepNext/>
+      <w:keepLines/>
+      <w:spacing w:before="200"/>
+      <w:outlineLvl w:val="6"/>
+    </w:pPr>
+    <w:rPr>
+      <w:rFonts w:asciiTheme="majorHAnsi" w:eastAsiaTheme="majorEastAsia" w:hAnsiTheme="majorHAnsi" w:cstheme="majorBidi"/>
+      <w:i/>
+      <w:iCs/>
+      <w:color w:val="404040" w:themeColor="text1" w:themeTint="BF"/>
     </w:rPr>
   </w:style>
   <w:style w:type="character" w:default="1" w:styleId="DefaultParagraphFont">
@@ -4522,10 +5306,11 @@
     <w:basedOn w:val="DefaultParagraphFont"/>
     <w:link w:val="Heading2"/>
     <w:uiPriority w:val="9"/>
-    <w:rsid w:val="00976E0E"/>
+    <w:rsid w:val="00E11673"/>
     <w:rPr>
       <w:rFonts w:eastAsiaTheme="majorEastAsia" w:cstheme="majorBidi"/>
       <w:b/>
+      <w:color w:val="000000" w:themeColor="text1"/>
     </w:rPr>
   </w:style>
   <w:style w:type="character" w:customStyle="1" w:styleId="TitleChar">
@@ -4684,6 +5469,69 @@
     <w:rPr>
       <w:b/>
       <w:bCs/>
+    </w:rPr>
+  </w:style>
+  <w:style w:type="paragraph" w:customStyle="1" w:styleId="Default">
+    <w:name w:val="Default"/>
+    <w:rsid w:val="00630E2F"/>
+    <w:pPr>
+      <w:autoSpaceDE w:val="0"/>
+      <w:autoSpaceDN w:val="0"/>
+      <w:adjustRightInd w:val="0"/>
+    </w:pPr>
+    <w:rPr>
+      <w:rFonts w:ascii="Garamond" w:hAnsi="Garamond" w:cs="Garamond"/>
+      <w:color w:val="000000"/>
+    </w:rPr>
+  </w:style>
+  <w:style w:type="character" w:styleId="IntenseEmphasis">
+    <w:name w:val="Intense Emphasis"/>
+    <w:basedOn w:val="DefaultParagraphFont"/>
+    <w:uiPriority w:val="21"/>
+    <w:qFormat/>
+    <w:rsid w:val="00E11673"/>
+    <w:rPr>
+      <w:b/>
+      <w:bCs/>
+      <w:i/>
+      <w:iCs/>
+      <w:color w:val="499BC9" w:themeColor="accent1"/>
+    </w:rPr>
+  </w:style>
+  <w:style w:type="character" w:styleId="Emphasis">
+    <w:name w:val="Emphasis"/>
+    <w:basedOn w:val="DefaultParagraphFont"/>
+    <w:uiPriority w:val="20"/>
+    <w:qFormat/>
+    <w:rsid w:val="00E11673"/>
+    <w:rPr>
+      <w:i/>
+      <w:iCs/>
+    </w:rPr>
+  </w:style>
+  <w:style w:type="character" w:styleId="SubtleEmphasis">
+    <w:name w:val="Subtle Emphasis"/>
+    <w:basedOn w:val="DefaultParagraphFont"/>
+    <w:uiPriority w:val="19"/>
+    <w:qFormat/>
+    <w:rsid w:val="00E11673"/>
+    <w:rPr>
+      <w:i/>
+      <w:iCs/>
+      <w:color w:val="808080" w:themeColor="text1" w:themeTint="7F"/>
+    </w:rPr>
+  </w:style>
+  <w:style w:type="character" w:customStyle="1" w:styleId="Heading7Char">
+    <w:name w:val="Heading 7 Char"/>
+    <w:basedOn w:val="DefaultParagraphFont"/>
+    <w:link w:val="Heading7"/>
+    <w:uiPriority w:val="9"/>
+    <w:rsid w:val="00E11673"/>
+    <w:rPr>
+      <w:rFonts w:asciiTheme="majorHAnsi" w:eastAsiaTheme="majorEastAsia" w:hAnsiTheme="majorHAnsi" w:cstheme="majorBidi"/>
+      <w:i/>
+      <w:iCs/>
+      <w:color w:val="404040" w:themeColor="text1" w:themeTint="BF"/>
     </w:rPr>
   </w:style>
 </w:styles>
@@ -5811,7 +6659,7 @@
 </file>
 
 <file path=customXml/itemProps2.xml><?xml version="1.0" encoding="utf-8"?>
-<ds:datastoreItem xmlns:ds="http://schemas.openxmlformats.org/officeDocument/2006/customXml" ds:itemID="{6E236167-7D24-4048-92C3-D7E75F18E914}">
+<ds:datastoreItem xmlns:ds="http://schemas.openxmlformats.org/officeDocument/2006/customXml" ds:itemID="{A2D35E8E-0F50-422E-A84C-1CFADC6EA308}">
   <ds:schemaRefs>
     <ds:schemaRef ds:uri="http://schemas.openxmlformats.org/officeDocument/2006/bibliography"/>
   </ds:schemaRefs>

</xml_diff>

<commit_message>
updated my part of work
my part of work completed
</commit_message>
<xml_diff>
--- a/Documention/Group project proposal/Format_ProjectProposal499-my part.docx
+++ b/Documention/Group project proposal/Format_ProjectProposal499-my part.docx
@@ -344,8 +344,9 @@
           <w:szCs w:val="36"/>
         </w:rPr>
         <w:tab/>
-        <w:t xml:space="preserve"> 1</w:t>
-      </w:r>
+        <w:t xml:space="preserve"> </w:t>
+      </w:r>
+      <w:proofErr w:type="gramStart"/>
       <w:r>
         <w:rPr>
           <w:b/>
@@ -353,7 +354,7 @@
           <w:sz w:val="36"/>
           <w:szCs w:val="36"/>
         </w:rPr>
-        <w:tab/>
+        <w:t>1</w:t>
       </w:r>
       <w:r>
         <w:rPr>
@@ -368,10 +369,29 @@
         <w:rPr>
           <w:b/>
           <w:color w:val="000000"/>
+          <w:sz w:val="36"/>
+          <w:szCs w:val="36"/>
+        </w:rPr>
+        <w:tab/>
+      </w:r>
+      <w:r>
+        <w:rPr>
+          <w:b/>
+          <w:color w:val="000000"/>
           <w:sz w:val="32"/>
           <w:szCs w:val="32"/>
         </w:rPr>
-        <w:t xml:space="preserve">ID # </w:t>
+        <w:t>ID #</w:t>
+      </w:r>
+      <w:proofErr w:type="gramEnd"/>
+      <w:r>
+        <w:rPr>
+          <w:b/>
+          <w:color w:val="000000"/>
+          <w:sz w:val="32"/>
+          <w:szCs w:val="32"/>
+        </w:rPr>
+        <w:t xml:space="preserve"> </w:t>
       </w:r>
       <w:bookmarkEnd w:id="0"/>
     </w:p>
@@ -638,7 +658,27 @@
           <w:sz w:val="28"/>
           <w:szCs w:val="28"/>
         </w:rPr>
-        <w:t>Syed Athar Bin Amir</w:t>
+        <w:t xml:space="preserve">Syed </w:t>
+      </w:r>
+      <w:proofErr w:type="spellStart"/>
+      <w:r>
+        <w:rPr>
+          <w:b/>
+          <w:color w:val="000000"/>
+          <w:sz w:val="28"/>
+          <w:szCs w:val="28"/>
+        </w:rPr>
+        <w:t>Athar</w:t>
+      </w:r>
+      <w:proofErr w:type="spellEnd"/>
+      <w:r>
+        <w:rPr>
+          <w:b/>
+          <w:color w:val="000000"/>
+          <w:sz w:val="28"/>
+          <w:szCs w:val="28"/>
+        </w:rPr>
+        <w:t xml:space="preserve"> Bin Amir</w:t>
       </w:r>
     </w:p>
     <w:p>
@@ -911,10 +951,7 @@
               <w:tab w:val="right" w:leader="dot" w:pos="9628"/>
             </w:tabs>
             <w:rPr>
-              <w:rFonts w:asciiTheme="minorHAnsi" w:eastAsiaTheme="minorEastAsia" w:hAnsiTheme="minorHAnsi" w:cstheme="minorBidi"/>
               <w:noProof/>
-              <w:sz w:val="22"/>
-              <w:szCs w:val="22"/>
             </w:rPr>
           </w:pPr>
           <w:r>
@@ -1044,6 +1081,101 @@
                 <w:rStyle w:val="Hyperlink"/>
                 <w:noProof/>
               </w:rPr>
+              <w:t>Objectives</w:t>
+            </w:r>
+            <w:r>
+              <w:rPr>
+                <w:noProof/>
+                <w:webHidden/>
+              </w:rPr>
+              <w:tab/>
+            </w:r>
+            <w:r>
+              <w:rPr>
+                <w:noProof/>
+                <w:webHidden/>
+              </w:rPr>
+              <w:fldChar w:fldCharType="begin"/>
+            </w:r>
+            <w:r>
+              <w:rPr>
+                <w:noProof/>
+                <w:webHidden/>
+              </w:rPr>
+              <w:instrText xml:space="preserve"> PAGEREF _Toc46768483 \h </w:instrText>
+            </w:r>
+            <w:r>
+              <w:rPr>
+                <w:noProof/>
+                <w:webHidden/>
+              </w:rPr>
+            </w:r>
+            <w:r>
+              <w:rPr>
+                <w:noProof/>
+                <w:webHidden/>
+              </w:rPr>
+              <w:fldChar w:fldCharType="separate"/>
+            </w:r>
+            <w:r>
+              <w:rPr>
+                <w:noProof/>
+                <w:webHidden/>
+              </w:rPr>
+              <w:t>2</w:t>
+            </w:r>
+            <w:r>
+              <w:rPr>
+                <w:noProof/>
+                <w:webHidden/>
+              </w:rPr>
+              <w:fldChar w:fldCharType="end"/>
+            </w:r>
+          </w:hyperlink>
+        </w:p>
+        <w:p>
+          <w:pPr>
+            <w:rPr>
+              <w:rFonts w:eastAsiaTheme="minorEastAsia"/>
+            </w:rPr>
+          </w:pPr>
+        </w:p>
+        <w:p>
+          <w:pPr>
+            <w:pStyle w:val="TOC2"/>
+            <w:tabs>
+              <w:tab w:val="left" w:pos="880"/>
+              <w:tab w:val="right" w:leader="dot" w:pos="9628"/>
+            </w:tabs>
+            <w:rPr>
+              <w:rFonts w:asciiTheme="minorHAnsi" w:eastAsiaTheme="minorEastAsia" w:hAnsiTheme="minorHAnsi" w:cstheme="minorBidi"/>
+              <w:noProof/>
+              <w:sz w:val="22"/>
+              <w:szCs w:val="22"/>
+            </w:rPr>
+          </w:pPr>
+          <w:hyperlink w:anchor="_Toc46768483" w:history="1">
+            <w:r>
+              <w:rPr>
+                <w:rStyle w:val="Hyperlink"/>
+                <w:noProof/>
+              </w:rPr>
+              <w:t>1.3</w:t>
+            </w:r>
+            <w:r>
+              <w:rPr>
+                <w:rFonts w:asciiTheme="minorHAnsi" w:eastAsiaTheme="minorEastAsia" w:hAnsiTheme="minorHAnsi" w:cstheme="minorBidi"/>
+                <w:noProof/>
+                <w:sz w:val="22"/>
+                <w:szCs w:val="22"/>
+              </w:rPr>
+              <w:tab/>
+            </w:r>
+            <w:r>
+              <w:rPr>
+                <w:rStyle w:val="Hyperlink"/>
+                <w:noProof/>
+              </w:rPr>
               <w:t>Roles</w:t>
             </w:r>
             <w:r>
@@ -1116,7 +1248,7 @@
                 <w:rStyle w:val="Hyperlink"/>
                 <w:noProof/>
               </w:rPr>
-              <w:t>1.3</w:t>
+              <w:t>1.4</w:t>
             </w:r>
             <w:r>
               <w:rPr>
@@ -1201,7 +1333,7 @@
                 <w:rStyle w:val="Hyperlink"/>
                 <w:noProof/>
               </w:rPr>
-              <w:t>1.4</w:t>
+              <w:t>1.5</w:t>
             </w:r>
             <w:r>
               <w:rPr>
@@ -1239,6 +1371,270 @@
                 <w:webHidden/>
               </w:rPr>
               <w:instrText xml:space="preserve"> PAGEREF _Toc46768485 \h </w:instrText>
+            </w:r>
+            <w:r>
+              <w:rPr>
+                <w:noProof/>
+                <w:webHidden/>
+              </w:rPr>
+            </w:r>
+            <w:r>
+              <w:rPr>
+                <w:noProof/>
+                <w:webHidden/>
+              </w:rPr>
+              <w:fldChar w:fldCharType="separate"/>
+            </w:r>
+            <w:r>
+              <w:rPr>
+                <w:noProof/>
+                <w:webHidden/>
+              </w:rPr>
+              <w:t>2</w:t>
+            </w:r>
+            <w:r>
+              <w:rPr>
+                <w:noProof/>
+                <w:webHidden/>
+              </w:rPr>
+              <w:fldChar w:fldCharType="end"/>
+            </w:r>
+          </w:hyperlink>
+        </w:p>
+        <w:p>
+          <w:pPr>
+            <w:rPr>
+              <w:noProof/>
+            </w:rPr>
+          </w:pPr>
+          <w:r>
+            <w:t xml:space="preserve">    </w:t>
+          </w:r>
+          <w:hyperlink w:anchor="_Toc46768482" w:history="1">
+            <w:r>
+              <w:rPr>
+                <w:rStyle w:val="Hyperlink"/>
+                <w:noProof/>
+              </w:rPr>
+              <w:t>1.</w:t>
+            </w:r>
+            <w:r>
+              <w:rPr>
+                <w:rStyle w:val="Hyperlink"/>
+                <w:noProof/>
+              </w:rPr>
+              <w:t>6</w:t>
+            </w:r>
+            <w:r>
+              <w:rPr>
+                <w:b/>
+              </w:rPr>
+              <w:t xml:space="preserve"> </w:t>
+            </w:r>
+            <w:r>
+              <w:t>Development</w:t>
+            </w:r>
+            <w:r>
+              <w:rPr>
+                <w:b/>
+              </w:rPr>
+              <w:t xml:space="preserve"> </w:t>
+            </w:r>
+            <w:r>
+              <w:t>Technology</w:t>
+            </w:r>
+            <w:r>
+              <w:t>……………..………………………………………………………</w:t>
+            </w:r>
+            <w:r>
+              <w:rPr>
+                <w:noProof/>
+                <w:webHidden/>
+              </w:rPr>
+              <w:fldChar w:fldCharType="begin"/>
+            </w:r>
+            <w:r>
+              <w:rPr>
+                <w:noProof/>
+                <w:webHidden/>
+              </w:rPr>
+              <w:instrText xml:space="preserve"> PAGEREF _Toc46768482 \h </w:instrText>
+            </w:r>
+            <w:r>
+              <w:rPr>
+                <w:noProof/>
+                <w:webHidden/>
+              </w:rPr>
+            </w:r>
+            <w:r>
+              <w:rPr>
+                <w:noProof/>
+                <w:webHidden/>
+              </w:rPr>
+              <w:fldChar w:fldCharType="separate"/>
+            </w:r>
+            <w:r>
+              <w:rPr>
+                <w:noProof/>
+                <w:webHidden/>
+              </w:rPr>
+              <w:t>2</w:t>
+            </w:r>
+            <w:r>
+              <w:rPr>
+                <w:noProof/>
+                <w:webHidden/>
+              </w:rPr>
+              <w:fldChar w:fldCharType="end"/>
+            </w:r>
+          </w:hyperlink>
+        </w:p>
+        <w:p>
+          <w:pPr>
+            <w:pStyle w:val="TOC2"/>
+            <w:tabs>
+              <w:tab w:val="left" w:pos="880"/>
+              <w:tab w:val="right" w:leader="dot" w:pos="9628"/>
+            </w:tabs>
+            <w:rPr>
+              <w:rFonts w:asciiTheme="minorHAnsi" w:eastAsiaTheme="minorEastAsia" w:hAnsiTheme="minorHAnsi" w:cstheme="minorBidi"/>
+              <w:noProof/>
+              <w:sz w:val="22"/>
+              <w:szCs w:val="22"/>
+            </w:rPr>
+          </w:pPr>
+          <w:hyperlink w:anchor="_Toc46768483" w:history="1">
+            <w:r>
+              <w:rPr>
+                <w:rStyle w:val="Hyperlink"/>
+                <w:noProof/>
+              </w:rPr>
+              <w:t>1.7</w:t>
+            </w:r>
+            <w:r>
+              <w:rPr>
+                <w:rFonts w:asciiTheme="minorHAnsi" w:eastAsiaTheme="minorEastAsia" w:hAnsiTheme="minorHAnsi" w:cstheme="minorBidi"/>
+                <w:noProof/>
+                <w:sz w:val="22"/>
+                <w:szCs w:val="22"/>
+              </w:rPr>
+              <w:tab/>
+            </w:r>
+            <w:r>
+              <w:rPr>
+                <w:rStyle w:val="Hyperlink"/>
+                <w:noProof/>
+              </w:rPr>
+              <w:t>Time line</w:t>
+            </w:r>
+            <w:r>
+              <w:rPr>
+                <w:noProof/>
+                <w:webHidden/>
+              </w:rPr>
+              <w:tab/>
+            </w:r>
+            <w:r>
+              <w:rPr>
+                <w:noProof/>
+                <w:webHidden/>
+              </w:rPr>
+              <w:fldChar w:fldCharType="begin"/>
+            </w:r>
+            <w:r>
+              <w:rPr>
+                <w:noProof/>
+                <w:webHidden/>
+              </w:rPr>
+              <w:instrText xml:space="preserve"> PAGEREF _Toc46768483 \h </w:instrText>
+            </w:r>
+            <w:r>
+              <w:rPr>
+                <w:noProof/>
+                <w:webHidden/>
+              </w:rPr>
+            </w:r>
+            <w:r>
+              <w:rPr>
+                <w:noProof/>
+                <w:webHidden/>
+              </w:rPr>
+              <w:fldChar w:fldCharType="separate"/>
+            </w:r>
+            <w:r>
+              <w:rPr>
+                <w:noProof/>
+                <w:webHidden/>
+              </w:rPr>
+              <w:t>2</w:t>
+            </w:r>
+            <w:r>
+              <w:rPr>
+                <w:noProof/>
+                <w:webHidden/>
+              </w:rPr>
+              <w:fldChar w:fldCharType="end"/>
+            </w:r>
+          </w:hyperlink>
+        </w:p>
+        <w:p>
+          <w:pPr>
+            <w:pStyle w:val="TOC2"/>
+            <w:tabs>
+              <w:tab w:val="left" w:pos="880"/>
+              <w:tab w:val="right" w:leader="dot" w:pos="9628"/>
+            </w:tabs>
+            <w:rPr>
+              <w:rFonts w:asciiTheme="minorHAnsi" w:eastAsiaTheme="minorEastAsia" w:hAnsiTheme="minorHAnsi" w:cstheme="minorBidi"/>
+              <w:noProof/>
+              <w:sz w:val="22"/>
+              <w:szCs w:val="22"/>
+            </w:rPr>
+          </w:pPr>
+          <w:hyperlink w:anchor="_Toc46768483" w:history="1">
+            <w:r>
+              <w:rPr>
+                <w:rStyle w:val="Hyperlink"/>
+                <w:noProof/>
+              </w:rPr>
+              <w:t>1.8</w:t>
+            </w:r>
+            <w:r>
+              <w:rPr>
+                <w:rFonts w:asciiTheme="minorHAnsi" w:eastAsiaTheme="minorEastAsia" w:hAnsiTheme="minorHAnsi" w:cstheme="minorBidi"/>
+                <w:noProof/>
+                <w:sz w:val="22"/>
+                <w:szCs w:val="22"/>
+              </w:rPr>
+              <w:tab/>
+            </w:r>
+            <w:r>
+              <w:rPr>
+                <w:rStyle w:val="Hyperlink"/>
+                <w:noProof/>
+              </w:rPr>
+              <w:t>Project goal</w:t>
+            </w:r>
+            <w:r>
+              <w:rPr>
+                <w:noProof/>
+                <w:webHidden/>
+              </w:rPr>
+              <w:tab/>
+            </w:r>
+            <w:r>
+              <w:rPr>
+                <w:noProof/>
+                <w:webHidden/>
+              </w:rPr>
+              <w:fldChar w:fldCharType="begin"/>
+            </w:r>
+            <w:r>
+              <w:rPr>
+                <w:noProof/>
+                <w:webHidden/>
+              </w:rPr>
+              <w:instrText xml:space="preserve"> PAGEREF _Toc46768483 \h </w:instrText>
             </w:r>
             <w:r>
               <w:rPr>
@@ -1275,87 +1671,6 @@
               <w:b/>
             </w:rPr>
           </w:pPr>
-          <w:r>
-            <w:t xml:space="preserve">    </w:t>
-          </w:r>
-          <w:hyperlink w:anchor="_Toc46768482" w:history="1">
-            <w:r>
-              <w:rPr>
-                <w:rStyle w:val="Hyperlink"/>
-                <w:noProof/>
-              </w:rPr>
-              <w:t>1.</w:t>
-            </w:r>
-            <w:r>
-              <w:rPr>
-                <w:rStyle w:val="Hyperlink"/>
-                <w:noProof/>
-              </w:rPr>
-              <w:t>5</w:t>
-            </w:r>
-            <w:r>
-              <w:rPr>
-                <w:b/>
-              </w:rPr>
-              <w:t xml:space="preserve"> </w:t>
-            </w:r>
-            <w:r>
-              <w:t>Development</w:t>
-            </w:r>
-            <w:r>
-              <w:rPr>
-                <w:b/>
-              </w:rPr>
-              <w:t xml:space="preserve"> </w:t>
-            </w:r>
-            <w:r>
-              <w:t>Technology</w:t>
-            </w:r>
-            <w:r>
-              <w:t>……………..………………………………………………………</w:t>
-            </w:r>
-            <w:r>
-              <w:rPr>
-                <w:noProof/>
-                <w:webHidden/>
-              </w:rPr>
-              <w:fldChar w:fldCharType="begin"/>
-            </w:r>
-            <w:r>
-              <w:rPr>
-                <w:noProof/>
-                <w:webHidden/>
-              </w:rPr>
-              <w:instrText xml:space="preserve"> PAGEREF _Toc46768482 \h </w:instrText>
-            </w:r>
-            <w:r>
-              <w:rPr>
-                <w:noProof/>
-                <w:webHidden/>
-              </w:rPr>
-            </w:r>
-            <w:r>
-              <w:rPr>
-                <w:noProof/>
-                <w:webHidden/>
-              </w:rPr>
-              <w:fldChar w:fldCharType="separate"/>
-            </w:r>
-            <w:r>
-              <w:rPr>
-                <w:noProof/>
-                <w:webHidden/>
-              </w:rPr>
-              <w:t>2</w:t>
-            </w:r>
-            <w:r>
-              <w:rPr>
-                <w:noProof/>
-                <w:webHidden/>
-              </w:rPr>
-              <w:fldChar w:fldCharType="end"/>
-            </w:r>
-          </w:hyperlink>
         </w:p>
         <w:p>
           <w:pPr>
@@ -1425,6 +1740,7 @@
           <w:color w:val="000000"/>
         </w:rPr>
       </w:pPr>
+      <w:proofErr w:type="gramStart"/>
       <w:r>
         <w:rPr>
           <w:b/>
@@ -1433,6 +1749,7 @@
         </w:rPr>
         <w:t>1.Abstract</w:t>
       </w:r>
+      <w:proofErr w:type="gramEnd"/>
     </w:p>
     <w:p>
       <w:pPr>
@@ -1457,20 +1774,41 @@
         <w:autoSpaceDE w:val="0"/>
         <w:autoSpaceDN w:val="0"/>
         <w:adjustRightInd w:val="0"/>
+      </w:pPr>
+      <w:proofErr w:type="gramStart"/>
+      <w:r>
         <w:rPr>
           <w:iCs/>
           <w:color w:val="000000"/>
         </w:rPr>
-      </w:pPr>
+        <w:t>deliver</w:t>
+      </w:r>
+      <w:proofErr w:type="gramEnd"/>
       <w:r>
         <w:rPr>
           <w:iCs/>
           <w:color w:val="000000"/>
         </w:rPr>
-        <w:t xml:space="preserve">deliver, track, report on and administer learning content, student progress and student interactions </w:t>
-      </w:r>
-      <w:r>
-        <w:t>typically, an LMS provides an instructor with a way to create and deliver content, monitor student participation, and assess student performance. It integrates a range of functions for teaching and learning activities. LMS makes the interaction between learner-instructor and learner-learner more convenient. It  provides a platform on the web, and a lot of pedagogical activities can be performed on it .Nowadays most educational institutions adopt LMS via the used of open sources such as Bux, Google classroom,, MEET, Zoom ets learning and assessment activities in a specific learning environment . LMS provides a variety of tools such as a blog, chat, my courses, class time, class work, my profile, attendance, notification, advising, resources etc. Faculties can also use these kind of facilities .Learners can use these features to facilitate their communication and collaborative work in this learning environment.</w:t>
+        <w:t xml:space="preserve">, track, report on and administer learning content, student progress and student interactions </w:t>
+      </w:r>
+      <w:r>
+        <w:t xml:space="preserve">typically, an LMS provides an instructor with a way to create and deliver content, monitor student participation, and assess student performance. It integrates a range of functions for teaching and learning activities. LMS makes the interaction between learner-instructor and learner-learner more convenient. It  provides a platform on the web, and a lot of pedagogical activities can be performed on it .Nowadays most educational institutions adopt LMS via the used of open sources such as </w:t>
+      </w:r>
+      <w:proofErr w:type="spellStart"/>
+      <w:r>
+        <w:t>Bux</w:t>
+      </w:r>
+      <w:proofErr w:type="spellEnd"/>
+      <w:r>
+        <w:t xml:space="preserve">, Google classroom,, MEET, Zoom </w:t>
+      </w:r>
+      <w:proofErr w:type="spellStart"/>
+      <w:r>
+        <w:t>ets</w:t>
+      </w:r>
+      <w:proofErr w:type="spellEnd"/>
+      <w:r>
+        <w:t xml:space="preserve"> learning and assessment activities in a specific learning environment . LMS provides a variety of tools such as a blog, chat, my courses, class time, class work, my profile, attendance, notification, advising, resources etc. Faculties can also use these kind of facilities .Learners can use these features to facilitate their communication and collaborative work in this learning environment.</w:t>
       </w:r>
     </w:p>
     <w:p>
@@ -1479,17 +1817,16 @@
         <w:autoSpaceDN w:val="0"/>
         <w:adjustRightInd w:val="0"/>
         <w:rPr>
-          <w:b/>
-          <w:bCs/>
-          <w:color w:val="000000"/>
-        </w:rPr>
-      </w:pPr>
-      <w:r>
-        <w:rPr>
-          <w:b/>
-          <w:bCs/>
-          <w:color w:val="000000"/>
-        </w:rPr>
+          <w:iCs/>
+          <w:color w:val="000000"/>
+        </w:rPr>
+      </w:pPr>
+    </w:p>
+    <w:p>
+      <w:pPr>
+        <w:pStyle w:val="Heading2"/>
+      </w:pPr>
+      <w:r>
         <w:t>1.1 Introduction</w:t>
       </w:r>
     </w:p>
@@ -1502,11 +1839,19 @@
           <w:color w:val="000000"/>
         </w:rPr>
       </w:pPr>
-      <w:r>
-        <w:rPr>
-          <w:color w:val="000000"/>
-        </w:rPr>
-        <w:t>Learning management systems (LMS) can be defined as a suite of services designed to deliver,</w:t>
+      <w:proofErr w:type="gramStart"/>
+      <w:r>
+        <w:rPr>
+          <w:color w:val="000000"/>
+        </w:rPr>
+        <w:t>Learning</w:t>
+      </w:r>
+      <w:proofErr w:type="gramEnd"/>
+      <w:r>
+        <w:rPr>
+          <w:color w:val="000000"/>
+        </w:rPr>
+        <w:t xml:space="preserve"> management systems (LMS) can be defined as a suite of services designed to deliver,</w:t>
       </w:r>
     </w:p>
     <w:p>
@@ -1518,11 +1863,47 @@
           <w:u w:val="single"/>
         </w:rPr>
       </w:pPr>
+      <w:proofErr w:type="gramStart"/>
       <w:r>
         <w:rPr>
           <w:b w:val="0"/>
         </w:rPr>
-        <w:t>track, report on and administer learning content, student progress and student interactions. The varsity admin can control  the system. The importance of these systems is growing as far as terms such as internet-based educational system, educational service Provider, and Distance learning  or  On-demand education  are becoming popular.</w:t>
+        <w:t>track</w:t>
+      </w:r>
+      <w:proofErr w:type="gramEnd"/>
+      <w:r>
+        <w:rPr>
+          <w:b w:val="0"/>
+        </w:rPr>
+        <w:t xml:space="preserve">, report on and administer learning content, student progress and student interactions. The varsity admin can </w:t>
+      </w:r>
+      <w:proofErr w:type="gramStart"/>
+      <w:r>
+        <w:rPr>
+          <w:b w:val="0"/>
+        </w:rPr>
+        <w:t>control  the</w:t>
+      </w:r>
+      <w:proofErr w:type="gramEnd"/>
+      <w:r>
+        <w:rPr>
+          <w:b w:val="0"/>
+        </w:rPr>
+        <w:t xml:space="preserve"> system. The importance of these systems is growing as far as terms such as internet-based educational system, educational service Provider, and Distance </w:t>
+      </w:r>
+      <w:proofErr w:type="gramStart"/>
+      <w:r>
+        <w:rPr>
+          <w:b w:val="0"/>
+        </w:rPr>
+        <w:t>learning  or</w:t>
+      </w:r>
+      <w:proofErr w:type="gramEnd"/>
+      <w:r>
+        <w:rPr>
+          <w:b w:val="0"/>
+        </w:rPr>
+        <w:t xml:space="preserve">  On-demand education  are becoming popular.</w:t>
       </w:r>
       <w:r>
         <w:rPr>
@@ -1549,6 +1930,96 @@
         </w:rPr>
         <w:t xml:space="preserve">Under this circumstance, there is a necessity to build such a kind of advance learning management system which will be universal for all institution, connect everything on one place and full fill their basic core. </w:t>
       </w:r>
+    </w:p>
+    <w:p>
+      <w:pPr>
+        <w:pStyle w:val="Heading2"/>
+        <w:rPr>
+          <w:rFonts w:cs="Times New Roman"/>
+          <w:b w:val="0"/>
+          <w:color w:val="000000"/>
+        </w:rPr>
+      </w:pPr>
+    </w:p>
+    <w:p>
+      <w:pPr>
+        <w:pStyle w:val="Heading2"/>
+      </w:pPr>
+      <w:r>
+        <w:t>1.2 Objectives</w:t>
+      </w:r>
+    </w:p>
+    <w:p>
+      <w:pPr>
+        <w:rPr>
+          <w:rFonts w:eastAsiaTheme="majorEastAsia"/>
+          <w:lang w:bidi="bn-BD"/>
+        </w:rPr>
+      </w:pPr>
+      <w:r>
+        <w:rPr>
+          <w:lang w:bidi="bn-BD"/>
+        </w:rPr>
+        <w:t xml:space="preserve">The main goal of an LMS is to manage the learning process and connect everything in one place. It will be such a system that works in an automated, pre-determined way. It allows Institution to get registered and create their necessary filed and roles. </w:t>
+      </w:r>
+      <w:proofErr w:type="gramStart"/>
+      <w:r>
+        <w:rPr>
+          <w:lang w:bidi="bn-BD"/>
+        </w:rPr>
+        <w:t xml:space="preserve">A platform where student faculty can create a good interaction and assets are uploaded to the Learning Management System, which makes them </w:t>
+      </w:r>
+      <w:r>
+        <w:rPr>
+          <w:lang w:bidi="bn-BD"/>
+        </w:rPr>
+        <w:lastRenderedPageBreak/>
+        <w:t>easily accessible for remote learners.</w:t>
+      </w:r>
+      <w:proofErr w:type="gramEnd"/>
+      <w:r>
+        <w:rPr>
+          <w:lang w:bidi="bn-BD"/>
+        </w:rPr>
+        <w:t xml:space="preserve"> Faculty will able to take class with video conference and able to grade their students based on the assigned task. Student can also take part on group studies over the platform which will also help to enhance their learning. For open credit University the system will create </w:t>
+      </w:r>
+      <w:proofErr w:type="spellStart"/>
+      <w:proofErr w:type="gramStart"/>
+      <w:r>
+        <w:rPr>
+          <w:lang w:bidi="bn-BD"/>
+        </w:rPr>
+        <w:t>a</w:t>
+      </w:r>
+      <w:proofErr w:type="spellEnd"/>
+      <w:proofErr w:type="gramEnd"/>
+      <w:r>
+        <w:rPr>
+          <w:lang w:bidi="bn-BD"/>
+        </w:rPr>
+        <w:t xml:space="preserve"> advance advising system which allows to student to take their desire course with time and also this will be available for faculty to take their desire course with time.</w:t>
+      </w:r>
+    </w:p>
+    <w:p>
+      <w:pPr>
+        <w:rPr>
+          <w:lang w:bidi="bn-BD"/>
+        </w:rPr>
+      </w:pPr>
+      <w:r>
+        <w:rPr>
+          <w:lang w:bidi="bn-BD"/>
+        </w:rPr>
+        <w:t xml:space="preserve">The Owner of this LMS platform will offer such subscription base packages for institution to get registered and flow their curriculum. </w:t>
+      </w:r>
+      <w:proofErr w:type="gramStart"/>
+      <w:r>
+        <w:rPr>
+          <w:lang w:bidi="bn-BD"/>
+        </w:rPr>
+        <w:t>Which helps the owner to enhance their functionality smoothly.</w:t>
+      </w:r>
+      <w:proofErr w:type="gramEnd"/>
     </w:p>
     <w:p>
       <w:pPr>
@@ -1556,7 +2027,6 @@
         <w:autoSpaceDN w:val="0"/>
         <w:adjustRightInd w:val="0"/>
         <w:rPr>
-          <w:rFonts w:eastAsiaTheme="majorEastAsia"/>
           <w:color w:val="000000"/>
         </w:rPr>
       </w:pPr>
@@ -1565,74 +2035,11 @@
       <w:pPr>
         <w:pStyle w:val="Heading2"/>
         <w:rPr>
-          <w:rStyle w:val="Strong"/>
-          <w:rFonts w:asciiTheme="majorHAnsi" w:hAnsiTheme="majorHAnsi"/>
-          <w:b/>
-        </w:rPr>
-      </w:pPr>
-      <w:r>
-        <w:rPr>
-          <w:rStyle w:val="Strong"/>
-          <w:b/>
-        </w:rPr>
-        <w:t xml:space="preserve">1.2 </w:t>
-      </w:r>
-      <w:r>
-        <w:rPr>
-          <w:rStyle w:val="Strong"/>
-          <w:b/>
-        </w:rPr>
-        <w:t>Objectives</w:t>
-      </w:r>
-    </w:p>
-    <w:p>
-      <w:pPr>
-        <w:rPr>
-          <w:rFonts w:eastAsiaTheme="majorEastAsia"/>
           <w:lang w:bidi="bn-BD"/>
         </w:rPr>
       </w:pPr>
       <w:r>
         <w:rPr>
-          <w:lang w:bidi="bn-BD"/>
-        </w:rPr>
-        <w:t>The main goal of an LMS is to manage the learning process and connect everything in one place. It will be such a system that works in an automated, pre-determined way. It allows Institution to get registered and create their necessary filed and roles. A platform where student faculty can create a good interaction and assets are uploaded to the Learning Management System, which makes them easily accessible for remote learners. Faculty will able to take class with video conference and able to grade their students based on the assigned task. Student can also take part on group studies over the platform which will also help to enhance their learning. For open credit University the system will create a advance advising system which allows to student to take their desire course with time and also this will be available for faculty to take their desire course with time.</w:t>
-      </w:r>
-    </w:p>
-    <w:p>
-      <w:pPr>
-        <w:rPr>
-          <w:lang w:bidi="bn-BD"/>
-        </w:rPr>
-      </w:pPr>
-      <w:r>
-        <w:rPr>
-          <w:lang w:bidi="bn-BD"/>
-        </w:rPr>
-        <w:lastRenderedPageBreak/>
-        <w:t>The Owner of this LMS platform will offer such subscription base packages for institution to get registered and flow their curriculum. Which helps the owner to enhance their functionality smoothly.</w:t>
-      </w:r>
-    </w:p>
-    <w:p>
-      <w:pPr>
-        <w:autoSpaceDE w:val="0"/>
-        <w:autoSpaceDN w:val="0"/>
-        <w:adjustRightInd w:val="0"/>
-        <w:rPr>
-          <w:color w:val="000000"/>
-        </w:rPr>
-      </w:pPr>
-    </w:p>
-    <w:p>
-      <w:pPr>
-        <w:rPr>
-          <w:b/>
-          <w:lang w:bidi="bn-BD"/>
-        </w:rPr>
-      </w:pPr>
-      <w:r>
-        <w:rPr>
-          <w:b/>
           <w:lang w:bidi="bn-BD"/>
         </w:rPr>
         <w:t>1.3 Roles</w:t>
@@ -1647,48 +2054,58 @@
           <w:b w:val="0"/>
         </w:rPr>
       </w:pPr>
+      <w:proofErr w:type="gramStart"/>
       <w:r>
         <w:rPr>
           <w:rStyle w:val="Strong"/>
           <w:rFonts w:eastAsiaTheme="majorEastAsia"/>
           <w:b w:val="0"/>
         </w:rPr>
-        <w:t xml:space="preserve">I) Faculty/Teacher. </w:t>
-      </w:r>
-    </w:p>
-    <w:p>
-      <w:pPr>
-        <w:spacing w:line="256" w:lineRule="auto"/>
+        <w:t>I) Faculty/Teacher.</w:t>
+      </w:r>
+      <w:proofErr w:type="gramEnd"/>
+      <w:r>
         <w:rPr>
           <w:rStyle w:val="Strong"/>
           <w:rFonts w:eastAsiaTheme="majorEastAsia"/>
           <w:b w:val="0"/>
         </w:rPr>
-      </w:pPr>
-      <w:r>
+        <w:t xml:space="preserve"> </w:t>
+      </w:r>
+    </w:p>
+    <w:p>
+      <w:pPr>
+        <w:spacing w:line="256" w:lineRule="auto"/>
         <w:rPr>
           <w:rStyle w:val="Strong"/>
           <w:rFonts w:eastAsiaTheme="majorEastAsia"/>
           <w:b w:val="0"/>
         </w:rPr>
-        <w:t>II) Institution.</w:t>
-      </w:r>
-    </w:p>
-    <w:p>
-      <w:pPr>
-        <w:spacing w:line="256" w:lineRule="auto"/>
+      </w:pPr>
+      <w:r>
         <w:rPr>
           <w:rStyle w:val="Strong"/>
           <w:rFonts w:eastAsiaTheme="majorEastAsia"/>
           <w:b w:val="0"/>
         </w:rPr>
-      </w:pPr>
-      <w:r>
+        <w:t>II) Institution.</w:t>
+      </w:r>
+    </w:p>
+    <w:p>
+      <w:pPr>
+        <w:spacing w:line="256" w:lineRule="auto"/>
         <w:rPr>
           <w:rStyle w:val="Strong"/>
           <w:rFonts w:eastAsiaTheme="majorEastAsia"/>
           <w:b w:val="0"/>
         </w:rPr>
+      </w:pPr>
+      <w:r>
+        <w:rPr>
+          <w:rStyle w:val="Strong"/>
+          <w:rFonts w:eastAsiaTheme="majorEastAsia"/>
+          <w:b w:val="0"/>
+        </w:rPr>
         <w:t xml:space="preserve">III) Student. </w:t>
       </w:r>
     </w:p>
@@ -1725,21 +2142,44 @@
     </w:p>
     <w:p>
       <w:pPr>
+        <w:pStyle w:val="Heading2"/>
+      </w:pPr>
+      <w:r>
+        <w:t>The Opportunities and functional facilities for every Roles</w:t>
+      </w:r>
+    </w:p>
+    <w:p>
+      <w:pPr>
+        <w:pStyle w:val="Heading2"/>
+        <w:rPr>
+          <w:rStyle w:val="Strong"/>
+          <w:rFonts w:asciiTheme="minorHAnsi" w:hAnsiTheme="minorHAnsi" w:cstheme="minorBidi"/>
+          <w:b/>
+        </w:rPr>
+      </w:pPr>
+      <w:r>
+        <w:rPr>
+          <w:rFonts w:eastAsia="Carlito" w:cs="Times New Roman"/>
+          <w:bCs/>
+          <w:color w:val="auto"/>
+        </w:rPr>
+        <w:t>1.4 Faculty/Teacher</w:t>
+      </w:r>
+    </w:p>
+    <w:p>
+      <w:pPr>
         <w:pStyle w:val="BodyText"/>
         <w:spacing w:before="52" w:line="256" w:lineRule="auto"/>
         <w:ind w:right="485"/>
         <w:rPr>
           <w:rFonts w:ascii="Times New Roman" w:hAnsi="Times New Roman" w:cs="Times New Roman"/>
-          <w:b/>
         </w:rPr>
       </w:pPr>
       <w:r>
         <w:rPr>
           <w:rFonts w:ascii="Times New Roman" w:hAnsi="Times New Roman" w:cs="Times New Roman"/>
-          <w:b/>
-          <w:bCs/>
-        </w:rPr>
-        <w:t>The Opportunities and functional facilities for every Roles</w:t>
+        </w:rPr>
+        <w:t>I. My courses: In this function instructor can see which courses and which sections</w:t>
       </w:r>
     </w:p>
     <w:p>
@@ -1749,25 +2189,21 @@
         <w:ind w:right="485"/>
         <w:rPr>
           <w:rFonts w:ascii="Times New Roman" w:hAnsi="Times New Roman" w:cs="Times New Roman"/>
-          <w:b/>
-          <w:bCs/>
-        </w:rPr>
-      </w:pPr>
-    </w:p>
-    <w:p>
-      <w:pPr>
-        <w:spacing w:line="256" w:lineRule="auto"/>
-        <w:rPr>
-          <w:rStyle w:val="Strong"/>
-          <w:rFonts w:asciiTheme="minorHAnsi" w:eastAsiaTheme="majorEastAsia" w:hAnsiTheme="minorHAnsi" w:cstheme="minorBidi"/>
-        </w:rPr>
-      </w:pPr>
-      <w:r>
-        <w:rPr>
-          <w:rStyle w:val="Strong"/>
-          <w:rFonts w:eastAsiaTheme="majorEastAsia"/>
-        </w:rPr>
-        <w:t>1.4 Faculty/Teacher</w:t>
+        </w:rPr>
+      </w:pPr>
+      <w:proofErr w:type="gramStart"/>
+      <w:r>
+        <w:rPr>
+          <w:rFonts w:ascii="Times New Roman" w:hAnsi="Times New Roman" w:cs="Times New Roman"/>
+        </w:rPr>
+        <w:t>he</w:t>
+      </w:r>
+      <w:proofErr w:type="gramEnd"/>
+      <w:r>
+        <w:rPr>
+          <w:rFonts w:ascii="Times New Roman" w:hAnsi="Times New Roman" w:cs="Times New Roman"/>
+        </w:rPr>
+        <w:t xml:space="preserve"> is taking in a particular semester .</w:t>
       </w:r>
     </w:p>
     <w:p>
@@ -1783,7 +2219,7 @@
         <w:rPr>
           <w:rFonts w:ascii="Times New Roman" w:hAnsi="Times New Roman" w:cs="Times New Roman"/>
         </w:rPr>
-        <w:t>I. My courses: In this function instructor can see which courses and which sections</w:t>
+        <w:t>II. Class time: Here instructor can watch his class timing with weekly days.</w:t>
       </w:r>
     </w:p>
     <w:p>
@@ -1799,7 +2235,7 @@
         <w:rPr>
           <w:rFonts w:ascii="Times New Roman" w:hAnsi="Times New Roman" w:cs="Times New Roman"/>
         </w:rPr>
-        <w:t>he is taking in a particular semester .</w:t>
+        <w:t xml:space="preserve">II. Manual attendance: This function will allow to take attendance manually and </w:t>
       </w:r>
     </w:p>
     <w:p>
@@ -1811,11 +2247,105 @@
           <w:rFonts w:ascii="Times New Roman" w:hAnsi="Times New Roman" w:cs="Times New Roman"/>
         </w:rPr>
       </w:pPr>
+      <w:proofErr w:type="gramStart"/>
       <w:r>
         <w:rPr>
           <w:rFonts w:ascii="Times New Roman" w:hAnsi="Times New Roman" w:cs="Times New Roman"/>
         </w:rPr>
-        <w:t>II. Class time: Here instructor can watch his class timing with weekly days.</w:t>
+        <w:t>show</w:t>
+      </w:r>
+      <w:proofErr w:type="gramEnd"/>
+      <w:r>
+        <w:rPr>
+          <w:rFonts w:ascii="Times New Roman" w:hAnsi="Times New Roman" w:cs="Times New Roman"/>
+        </w:rPr>
+        <w:t xml:space="preserve"> the total present and absent student number.</w:t>
+      </w:r>
+      <w:r>
+        <w:rPr>
+          <w:rFonts w:ascii="Times New Roman" w:hAnsi="Times New Roman" w:cs="Times New Roman"/>
+        </w:rPr>
+        <w:br/>
+        <w:t>III. Notification: Here the system will shoe all kind of notification for the instructor.</w:t>
+      </w:r>
+      <w:r>
+        <w:rPr>
+          <w:rFonts w:ascii="Times New Roman" w:hAnsi="Times New Roman" w:cs="Times New Roman"/>
+        </w:rPr>
+        <w:br/>
+        <w:t xml:space="preserve">IV. Sent notification: From here instructor can send any kind of notification to the </w:t>
+      </w:r>
+      <w:r>
+        <w:rPr>
+          <w:rFonts w:ascii="Times New Roman" w:hAnsi="Times New Roman" w:cs="Times New Roman"/>
+        </w:rPr>
+        <w:br/>
+        <w:t>students.</w:t>
+      </w:r>
+      <w:r>
+        <w:rPr>
+          <w:rFonts w:ascii="Times New Roman" w:hAnsi="Times New Roman" w:cs="Times New Roman"/>
+        </w:rPr>
+        <w:br/>
+        <w:t xml:space="preserve">V. Upload </w:t>
+      </w:r>
+      <w:proofErr w:type="gramStart"/>
+      <w:r>
+        <w:rPr>
+          <w:rFonts w:ascii="Times New Roman" w:hAnsi="Times New Roman" w:cs="Times New Roman"/>
+        </w:rPr>
+        <w:t>grade :</w:t>
+      </w:r>
+      <w:proofErr w:type="gramEnd"/>
+      <w:r>
+        <w:rPr>
+          <w:rFonts w:ascii="Times New Roman" w:hAnsi="Times New Roman" w:cs="Times New Roman"/>
+        </w:rPr>
+        <w:t xml:space="preserve"> This function will give instructor upload grade features for all the </w:t>
+      </w:r>
+      <w:r>
+        <w:rPr>
+          <w:rFonts w:ascii="Times New Roman" w:hAnsi="Times New Roman" w:cs="Times New Roman"/>
+        </w:rPr>
+        <w:br/>
+        <w:t>students in his particular course section.</w:t>
+      </w:r>
+      <w:r>
+        <w:rPr>
+          <w:rFonts w:ascii="Times New Roman" w:hAnsi="Times New Roman" w:cs="Times New Roman"/>
+        </w:rPr>
+        <w:br/>
+        <w:t xml:space="preserve">VI. Assign work: Here instructor can assign any kind of </w:t>
+      </w:r>
+      <w:proofErr w:type="spellStart"/>
+      <w:r>
+        <w:rPr>
+          <w:rFonts w:ascii="Times New Roman" w:hAnsi="Times New Roman" w:cs="Times New Roman"/>
+        </w:rPr>
+        <w:t>cw</w:t>
+      </w:r>
+      <w:proofErr w:type="spellEnd"/>
+      <w:r>
+        <w:rPr>
+          <w:rFonts w:ascii="Times New Roman" w:hAnsi="Times New Roman" w:cs="Times New Roman"/>
+        </w:rPr>
+        <w:t xml:space="preserve"> or </w:t>
+      </w:r>
+      <w:proofErr w:type="spellStart"/>
+      <w:proofErr w:type="gramStart"/>
+      <w:r>
+        <w:rPr>
+          <w:rFonts w:ascii="Times New Roman" w:hAnsi="Times New Roman" w:cs="Times New Roman"/>
+        </w:rPr>
+        <w:t>hw</w:t>
+      </w:r>
+      <w:proofErr w:type="spellEnd"/>
+      <w:proofErr w:type="gramEnd"/>
+      <w:r>
+        <w:rPr>
+          <w:rFonts w:ascii="Times New Roman" w:hAnsi="Times New Roman" w:cs="Times New Roman"/>
+        </w:rPr>
+        <w:t xml:space="preserve"> for the students.</w:t>
       </w:r>
     </w:p>
     <w:p>
@@ -1831,7 +2361,50 @@
         <w:rPr>
           <w:rFonts w:ascii="Times New Roman" w:hAnsi="Times New Roman" w:cs="Times New Roman"/>
         </w:rPr>
-        <w:t xml:space="preserve">II. Manual attendance: This function will allow to take attendance manually and </w:t>
+        <w:t>VII. Upload file: Here instructor can upload any kind of reading materials.</w:t>
+      </w:r>
+      <w:r>
+        <w:rPr>
+          <w:rFonts w:ascii="Times New Roman" w:hAnsi="Times New Roman" w:cs="Times New Roman"/>
+        </w:rPr>
+        <w:br/>
+        <w:t xml:space="preserve">VIII. View assignment: In this function instructor can view the </w:t>
+      </w:r>
+      <w:proofErr w:type="spellStart"/>
+      <w:r>
+        <w:rPr>
+          <w:rFonts w:ascii="Times New Roman" w:hAnsi="Times New Roman" w:cs="Times New Roman"/>
+        </w:rPr>
+        <w:t>submitted</w:t>
+      </w:r>
+      <w:proofErr w:type="gramStart"/>
+      <w:r>
+        <w:rPr>
+          <w:rFonts w:ascii="Times New Roman" w:hAnsi="Times New Roman" w:cs="Times New Roman"/>
+        </w:rPr>
+        <w:t>,late</w:t>
+      </w:r>
+      <w:proofErr w:type="spellEnd"/>
+      <w:proofErr w:type="gramEnd"/>
+      <w:r>
+        <w:rPr>
+          <w:rFonts w:ascii="Times New Roman" w:hAnsi="Times New Roman" w:cs="Times New Roman"/>
+        </w:rPr>
+        <w:t xml:space="preserve"> </w:t>
+      </w:r>
+      <w:r>
+        <w:rPr>
+          <w:rFonts w:ascii="Times New Roman" w:hAnsi="Times New Roman" w:cs="Times New Roman"/>
+        </w:rPr>
+        <w:br/>
+        <w:t>submitted or missing assignment with name and id of any students.</w:t>
+      </w:r>
+      <w:r>
+        <w:rPr>
+          <w:rFonts w:ascii="Times New Roman" w:hAnsi="Times New Roman" w:cs="Times New Roman"/>
+        </w:rPr>
+        <w:br/>
+        <w:t>IX. My profile: This function will show details of any particular instructor.</w:t>
       </w:r>
     </w:p>
     <w:p>
@@ -1847,101 +2420,6 @@
         <w:rPr>
           <w:rFonts w:ascii="Times New Roman" w:hAnsi="Times New Roman" w:cs="Times New Roman"/>
         </w:rPr>
-        <w:t>show the total present and absent student number.</w:t>
-      </w:r>
-      <w:r>
-        <w:rPr>
-          <w:rFonts w:ascii="Times New Roman" w:hAnsi="Times New Roman" w:cs="Times New Roman"/>
-        </w:rPr>
-        <w:br/>
-        <w:t>III. Notification: Here the system will shoe all kind of notification for the instructor.</w:t>
-      </w:r>
-      <w:r>
-        <w:rPr>
-          <w:rFonts w:ascii="Times New Roman" w:hAnsi="Times New Roman" w:cs="Times New Roman"/>
-        </w:rPr>
-        <w:br/>
-        <w:t xml:space="preserve">IV. Sent notification: From here instructor can send any kind of notification to the </w:t>
-      </w:r>
-      <w:r>
-        <w:rPr>
-          <w:rFonts w:ascii="Times New Roman" w:hAnsi="Times New Roman" w:cs="Times New Roman"/>
-        </w:rPr>
-        <w:br/>
-        <w:t>students.</w:t>
-      </w:r>
-      <w:r>
-        <w:rPr>
-          <w:rFonts w:ascii="Times New Roman" w:hAnsi="Times New Roman" w:cs="Times New Roman"/>
-        </w:rPr>
-        <w:br/>
-        <w:t xml:space="preserve">V. Upload grade : This function will give instructor upload grade features for all the </w:t>
-      </w:r>
-      <w:r>
-        <w:rPr>
-          <w:rFonts w:ascii="Times New Roman" w:hAnsi="Times New Roman" w:cs="Times New Roman"/>
-        </w:rPr>
-        <w:br/>
-        <w:t>students in his particular course section.</w:t>
-      </w:r>
-      <w:r>
-        <w:rPr>
-          <w:rFonts w:ascii="Times New Roman" w:hAnsi="Times New Roman" w:cs="Times New Roman"/>
-        </w:rPr>
-        <w:br/>
-        <w:t>VI. Assign work: Here instructor can assign any kind of cw or hw for the students.</w:t>
-      </w:r>
-    </w:p>
-    <w:p>
-      <w:pPr>
-        <w:pStyle w:val="BodyText"/>
-        <w:spacing w:before="52" w:line="256" w:lineRule="auto"/>
-        <w:ind w:right="485"/>
-        <w:rPr>
-          <w:rFonts w:ascii="Times New Roman" w:hAnsi="Times New Roman" w:cs="Times New Roman"/>
-        </w:rPr>
-      </w:pPr>
-      <w:r>
-        <w:rPr>
-          <w:rFonts w:ascii="Times New Roman" w:hAnsi="Times New Roman" w:cs="Times New Roman"/>
-        </w:rPr>
-        <w:t>VII. Upload file: Here instructor can upload any kind of reading materials.</w:t>
-      </w:r>
-      <w:r>
-        <w:rPr>
-          <w:rFonts w:ascii="Times New Roman" w:hAnsi="Times New Roman" w:cs="Times New Roman"/>
-        </w:rPr>
-        <w:br/>
-        <w:t xml:space="preserve">VIII. View assignment: In this function instructor can view the submitted,late </w:t>
-      </w:r>
-      <w:r>
-        <w:rPr>
-          <w:rFonts w:ascii="Times New Roman" w:hAnsi="Times New Roman" w:cs="Times New Roman"/>
-        </w:rPr>
-        <w:br/>
-        <w:t>submitted or missing assignment with name and id of any students.</w:t>
-      </w:r>
-      <w:r>
-        <w:rPr>
-          <w:rFonts w:ascii="Times New Roman" w:hAnsi="Times New Roman" w:cs="Times New Roman"/>
-        </w:rPr>
-        <w:br/>
-        <w:t>IX. My profile: This function will show details of any particular instructor.</w:t>
-      </w:r>
-    </w:p>
-    <w:p>
-      <w:pPr>
-        <w:pStyle w:val="BodyText"/>
-        <w:spacing w:before="52" w:line="256" w:lineRule="auto"/>
-        <w:ind w:right="485"/>
-        <w:rPr>
-          <w:rFonts w:ascii="Times New Roman" w:hAnsi="Times New Roman" w:cs="Times New Roman"/>
-        </w:rPr>
-      </w:pPr>
-      <w:r>
-        <w:rPr>
-          <w:rFonts w:ascii="Times New Roman" w:hAnsi="Times New Roman" w:cs="Times New Roman"/>
-        </w:rPr>
         <w:t xml:space="preserve">X. Offer course time: This feature will allow the instructor to set his preferable time for </w:t>
       </w:r>
       <w:r>
@@ -1956,7 +2434,21 @@
           <w:rFonts w:ascii="Times New Roman" w:hAnsi="Times New Roman" w:cs="Times New Roman"/>
         </w:rPr>
         <w:br/>
-        <w:t>XI. Dashboard: It will show particular days classes, recent class work, recent notifications</w:t>
+        <w:t xml:space="preserve">XI. Dashboard: It will show particular </w:t>
+      </w:r>
+      <w:proofErr w:type="gramStart"/>
+      <w:r>
+        <w:rPr>
+          <w:rFonts w:ascii="Times New Roman" w:hAnsi="Times New Roman" w:cs="Times New Roman"/>
+        </w:rPr>
+        <w:t>days</w:t>
+      </w:r>
+      <w:proofErr w:type="gramEnd"/>
+      <w:r>
+        <w:rPr>
+          <w:rFonts w:ascii="Times New Roman" w:hAnsi="Times New Roman" w:cs="Times New Roman"/>
+        </w:rPr>
+        <w:t xml:space="preserve"> classes, recent class work, recent notifications</w:t>
       </w:r>
     </w:p>
     <w:p>
@@ -2046,33 +2538,70 @@
     </w:p>
     <w:p>
       <w:pPr>
+        <w:pStyle w:val="Heading2"/>
+        <w:rPr>
+          <w:rStyle w:val="SubtleEmphasis"/>
+          <w:i w:val="0"/>
+          <w:color w:val="000000" w:themeColor="text1"/>
+        </w:rPr>
+      </w:pPr>
+    </w:p>
+    <w:p>
+      <w:pPr>
+        <w:pStyle w:val="Heading2"/>
+      </w:pPr>
+      <w:r>
+        <w:t xml:space="preserve">1.5 </w:t>
+      </w:r>
+      <w:proofErr w:type="spellStart"/>
+      <w:r>
+        <w:t>Intitution</w:t>
+      </w:r>
+      <w:proofErr w:type="spellEnd"/>
+    </w:p>
+    <w:p>
+      <w:pPr>
         <w:spacing w:line="256" w:lineRule="auto"/>
         <w:rPr>
-          <w:rStyle w:val="Strong"/>
-          <w:rFonts w:asciiTheme="minorHAnsi" w:eastAsiaTheme="majorEastAsia" w:hAnsiTheme="minorHAnsi" w:cstheme="minorBidi"/>
-        </w:rPr>
-      </w:pPr>
-      <w:r>
-        <w:rPr>
-          <w:rStyle w:val="Strong"/>
           <w:rFonts w:eastAsiaTheme="majorEastAsia"/>
         </w:rPr>
-        <w:t>1.5 Institution</w:t>
+      </w:pPr>
+      <w:r>
+        <w:rPr>
+          <w:bCs/>
+        </w:rPr>
+        <w:t xml:space="preserve">I. courses: In this function institution will assign courses to the instructor, students and can </w:t>
       </w:r>
     </w:p>
     <w:p>
       <w:pPr>
         <w:spacing w:line="256" w:lineRule="auto"/>
         <w:rPr>
-          <w:rFonts w:eastAsiaTheme="majorEastAsia"/>
-        </w:rPr>
-      </w:pPr>
-      <w:r>
-        <w:rPr>
           <w:bCs/>
         </w:rPr>
-        <w:t xml:space="preserve">I. courses: In this function institution will assign courses to the instructor, students and can </w:t>
-      </w:r>
+      </w:pPr>
+      <w:proofErr w:type="gramStart"/>
+      <w:r>
+        <w:rPr>
+          <w:bCs/>
+        </w:rPr>
+        <w:t xml:space="preserve">Can manage all courses and </w:t>
+      </w:r>
+      <w:proofErr w:type="spellStart"/>
+      <w:r>
+        <w:rPr>
+          <w:bCs/>
+        </w:rPr>
+        <w:t>theris</w:t>
+      </w:r>
+      <w:proofErr w:type="spellEnd"/>
+      <w:r>
+        <w:rPr>
+          <w:bCs/>
+        </w:rPr>
+        <w:t xml:space="preserve"> section and time also.</w:t>
+      </w:r>
+      <w:proofErr w:type="gramEnd"/>
     </w:p>
     <w:p>
       <w:pPr>
@@ -2085,21 +2614,21 @@
         <w:rPr>
           <w:bCs/>
         </w:rPr>
-        <w:t>Can manage all courses and theris section and time also.</w:t>
-      </w:r>
-    </w:p>
-    <w:p>
-      <w:pPr>
-        <w:spacing w:line="256" w:lineRule="auto"/>
+        <w:t xml:space="preserve">II. Faculty: Here institution can add </w:t>
+      </w:r>
+      <w:proofErr w:type="gramStart"/>
+      <w:r>
         <w:rPr>
           <w:bCs/>
         </w:rPr>
-      </w:pPr>
+        <w:t>faculty, delete faculty, modify</w:t>
+      </w:r>
+      <w:proofErr w:type="gramEnd"/>
       <w:r>
         <w:rPr>
           <w:bCs/>
         </w:rPr>
-        <w:t>II. Faculty: Here institution can add faculty, delete faculty, modify faculty information.</w:t>
+        <w:t xml:space="preserve"> faculty information.</w:t>
       </w:r>
     </w:p>
     <w:p>
@@ -2134,14 +2663,56 @@
         <w:rPr>
           <w:bCs/>
         </w:rPr>
-        <w:t xml:space="preserve"> particular student or instructor.</w:t>
-      </w:r>
+        <w:t xml:space="preserve"> </w:t>
+      </w:r>
+      <w:proofErr w:type="gramStart"/>
       <w:r>
         <w:rPr>
           <w:bCs/>
         </w:rPr>
+        <w:t>particular</w:t>
+      </w:r>
+      <w:proofErr w:type="gramEnd"/>
+      <w:r>
+        <w:rPr>
+          <w:bCs/>
+        </w:rPr>
+        <w:t xml:space="preserve"> student or instructor.</w:t>
+      </w:r>
+      <w:r>
+        <w:rPr>
+          <w:bCs/>
+        </w:rPr>
         <w:br/>
-        <w:t xml:space="preserve">V. Grades : This fuction will provide the grade of all student and Institution can watch any </w:t>
+        <w:t xml:space="preserve">V. </w:t>
+      </w:r>
+      <w:proofErr w:type="gramStart"/>
+      <w:r>
+        <w:rPr>
+          <w:bCs/>
+        </w:rPr>
+        <w:t>Grades :</w:t>
+      </w:r>
+      <w:proofErr w:type="gramEnd"/>
+      <w:r>
+        <w:rPr>
+          <w:bCs/>
+        </w:rPr>
+        <w:t xml:space="preserve"> This </w:t>
+      </w:r>
+      <w:proofErr w:type="spellStart"/>
+      <w:r>
+        <w:rPr>
+          <w:bCs/>
+        </w:rPr>
+        <w:t>fuction</w:t>
+      </w:r>
+      <w:proofErr w:type="spellEnd"/>
+      <w:r>
+        <w:rPr>
+          <w:bCs/>
+        </w:rPr>
+        <w:t xml:space="preserve"> will provide the grade of all student and Institution can watch any </w:t>
       </w:r>
     </w:p>
     <w:p>
@@ -2151,11 +2722,19 @@
           <w:bCs/>
         </w:rPr>
       </w:pPr>
+      <w:proofErr w:type="gramStart"/>
       <w:r>
         <w:rPr>
           <w:bCs/>
         </w:rPr>
-        <w:t>particular students grade also.</w:t>
+        <w:t>particular</w:t>
+      </w:r>
+      <w:proofErr w:type="gramEnd"/>
+      <w:r>
+        <w:rPr>
+          <w:bCs/>
+        </w:rPr>
+        <w:t xml:space="preserve"> students grade also.</w:t>
       </w:r>
     </w:p>
     <w:p>
@@ -2183,7 +2762,21 @@
         <w:rPr>
           <w:bCs/>
         </w:rPr>
-        <w:t>VII. Advising rules: Here institution can set the rules of  course registration.</w:t>
+        <w:t xml:space="preserve">VII. Advising rules: Here institution can set the rules </w:t>
+      </w:r>
+      <w:proofErr w:type="gramStart"/>
+      <w:r>
+        <w:rPr>
+          <w:bCs/>
+        </w:rPr>
+        <w:t>of  course</w:t>
+      </w:r>
+      <w:proofErr w:type="gramEnd"/>
+      <w:r>
+        <w:rPr>
+          <w:bCs/>
+        </w:rPr>
+        <w:t xml:space="preserve"> registration.</w:t>
       </w:r>
       <w:r>
         <w:rPr>
@@ -2207,11 +2800,19 @@
           <w:bCs/>
         </w:rPr>
       </w:pPr>
+      <w:proofErr w:type="gramStart"/>
       <w:r>
         <w:rPr>
           <w:bCs/>
         </w:rPr>
-        <w:t>into the system.</w:t>
+        <w:t>into</w:t>
+      </w:r>
+      <w:proofErr w:type="gramEnd"/>
+      <w:r>
+        <w:rPr>
+          <w:bCs/>
+        </w:rPr>
+        <w:t xml:space="preserve"> the system.</w:t>
       </w:r>
     </w:p>
     <w:p>
@@ -2253,14 +2854,42 @@
         <w:rPr>
           <w:bCs/>
         </w:rPr>
-        <w:t>Any student’s or instructor’s.</w:t>
-      </w:r>
+        <w:t xml:space="preserve">Any student’s or </w:t>
+      </w:r>
+      <w:proofErr w:type="gramStart"/>
       <w:r>
         <w:rPr>
           <w:bCs/>
         </w:rPr>
+        <w:t>instructor’s</w:t>
+      </w:r>
+      <w:proofErr w:type="gramEnd"/>
+      <w:r>
+        <w:rPr>
+          <w:bCs/>
+        </w:rPr>
+        <w:t>.</w:t>
+      </w:r>
+      <w:r>
+        <w:rPr>
+          <w:bCs/>
+        </w:rPr>
         <w:br/>
-        <w:t>XII. Dashboard: It will show all students , courses and instructor under the institution.</w:t>
+        <w:t xml:space="preserve">XII. Dashboard: It will show all </w:t>
+      </w:r>
+      <w:proofErr w:type="gramStart"/>
+      <w:r>
+        <w:rPr>
+          <w:bCs/>
+        </w:rPr>
+        <w:t>students ,</w:t>
+      </w:r>
+      <w:proofErr w:type="gramEnd"/>
+      <w:r>
+        <w:rPr>
+          <w:bCs/>
+        </w:rPr>
+        <w:t xml:space="preserve"> courses and instructor under the institution.</w:t>
       </w:r>
     </w:p>
     <w:p>
@@ -2352,14 +2981,9 @@
     </w:p>
     <w:p>
       <w:pPr>
-        <w:rPr>
-          <w:b/>
-        </w:rPr>
-      </w:pPr>
-      <w:r>
-        <w:rPr>
-          <w:b/>
-        </w:rPr>
+        <w:pStyle w:val="Heading2"/>
+      </w:pPr>
+      <w:r>
         <w:t>1.6 Development Technology</w:t>
       </w:r>
     </w:p>
@@ -2388,9 +3012,19 @@
         </w:numPr>
         <w:spacing w:after="160" w:line="256" w:lineRule="auto"/>
       </w:pPr>
-      <w:r>
-        <w:t>Laravel, JavaScript, Ajax, Jquery</w:t>
-      </w:r>
+      <w:proofErr w:type="spellStart"/>
+      <w:r>
+        <w:t>Laravel</w:t>
+      </w:r>
+      <w:proofErr w:type="spellEnd"/>
+      <w:r>
+        <w:t xml:space="preserve">, JavaScript, Ajax, </w:t>
+      </w:r>
+      <w:proofErr w:type="spellStart"/>
+      <w:r>
+        <w:t>Jquery</w:t>
+      </w:r>
+      <w:proofErr w:type="spellEnd"/>
     </w:p>
     <w:p>
       <w:pPr>
@@ -2407,14 +3041,9 @@
     </w:p>
     <w:p>
       <w:pPr>
-        <w:rPr>
-          <w:b/>
-        </w:rPr>
-      </w:pPr>
-      <w:r>
-        <w:rPr>
-          <w:b/>
-        </w:rPr>
+        <w:pStyle w:val="Heading2"/>
+      </w:pPr>
+      <w:r>
         <w:t>1.7 Timeline</w:t>
       </w:r>
     </w:p>
@@ -2481,24 +3110,20 @@
     </w:p>
     <w:p>
       <w:pPr>
-        <w:pStyle w:val="Heading4"/>
-        <w:shd w:val="clear" w:color="auto" w:fill="FFFFFF"/>
-        <w:spacing w:before="360" w:after="240"/>
-        <w:rPr>
-          <w:b w:val="0"/>
+        <w:pStyle w:val="Heading2"/>
+        <w:rPr>
           <w:color w:val="24292E"/>
         </w:rPr>
       </w:pPr>
       <w:r>
-        <w:rPr>
-          <w:b w:val="0"/>
-        </w:rPr>
-        <w:t>Full timeline link :</w:t>
-      </w:r>
-      <w:r>
-        <w:rPr>
-          <w:b w:val="0"/>
-        </w:rPr>
+        <w:t xml:space="preserve">Full timeline </w:t>
+      </w:r>
+      <w:proofErr w:type="gramStart"/>
+      <w:r>
+        <w:t>link :</w:t>
+      </w:r>
+      <w:proofErr w:type="gramEnd"/>
+      <w:r>
         <w:t xml:space="preserve"> </w:t>
       </w:r>
       <w:hyperlink r:id="rId14" w:history="1">
@@ -2543,10 +3168,68 @@
         <w:t>1.8</w:t>
       </w:r>
       <w:r>
+        <w:t xml:space="preserve"> </w:t>
+      </w:r>
+      <w:r>
+        <w:t>Project</w:t>
+      </w:r>
+      <w:r>
+        <w:t xml:space="preserve"> Goal</w:t>
+      </w:r>
+      <w:bookmarkEnd w:id="1"/>
+    </w:p>
+    <w:p>
+      <w:pPr>
+        <w:pStyle w:val="Default"/>
+        <w:rPr>
+          <w:rFonts w:ascii="Times New Roman" w:hAnsi="Times New Roman" w:cs="Times New Roman"/>
+        </w:rPr>
+      </w:pPr>
+      <w:r>
+        <w:rPr>
+          <w:rFonts w:ascii="Times New Roman" w:hAnsi="Times New Roman" w:cs="Times New Roman"/>
+        </w:rPr>
+        <w:t xml:space="preserve">The goal of this project is to help the institution to manage students and teacher with a single system. Make the work for the teachers and students easy. It </w:t>
+      </w:r>
+      <w:r>
+        <w:rPr>
+          <w:rFonts w:ascii="Times New Roman" w:hAnsi="Times New Roman" w:cs="Times New Roman"/>
+        </w:rPr>
+        <w:t xml:space="preserve">is clearly seen that sources of </w:t>
+      </w:r>
+      <w:r>
+        <w:rPr>
+          <w:rFonts w:ascii="Times New Roman" w:hAnsi="Times New Roman" w:cs="Times New Roman"/>
+        </w:rPr>
+        <w:t>information in internet are increasing rapidly and make life-lo</w:t>
+      </w:r>
+      <w:r>
+        <w:rPr>
+          <w:rFonts w:ascii="Times New Roman" w:hAnsi="Times New Roman" w:cs="Times New Roman"/>
+        </w:rPr>
+        <w:t xml:space="preserve">ng learning easy as parallel to </w:t>
+      </w:r>
+      <w:r>
+        <w:rPr>
+          <w:rFonts w:ascii="Times New Roman" w:hAnsi="Times New Roman" w:cs="Times New Roman"/>
+        </w:rPr>
+        <w:t>improvements occurred in information technologi</w:t>
+      </w:r>
+      <w:bookmarkStart w:id="2" w:name="_GoBack"/>
+      <w:bookmarkEnd w:id="2"/>
+      <w:r>
+        <w:rPr>
+          <w:rFonts w:ascii="Times New Roman" w:hAnsi="Times New Roman" w:cs="Times New Roman"/>
+        </w:rPr>
+        <w:t>es Every secured information on internet can be reached quickly and easily but most of information sources on internet are not suitable to standards. The processes of searching, choosing and reusing come into prominence while the information sources are increasing rapidly. It will make everything easy for institutions, teachers and students with various features.</w:t>
+      </w:r>
+      <w:r>
+        <w:rPr>
+          <w:rFonts w:ascii="Times New Roman" w:hAnsi="Times New Roman" w:cs="Times New Roman"/>
+          <w:b/>
+        </w:rPr>
         <w:tab/>
-        <w:t>Project Goal</w:t>
-      </w:r>
-      <w:bookmarkEnd w:id="1"/>
+      </w:r>
     </w:p>
     <w:p>
       <w:pPr>
@@ -2557,37 +3240,12 @@
           <w:szCs w:val="28"/>
         </w:rPr>
       </w:pPr>
-      <w:r>
-        <w:t>The goal of this project is to</w:t>
-      </w:r>
-      <w:bookmarkStart w:id="2" w:name="_GoBack"/>
-      <w:bookmarkEnd w:id="2"/>
-    </w:p>
-    <w:p>
-      <w:pPr>
-        <w:spacing w:line="360" w:lineRule="auto"/>
-        <w:rPr>
-          <w:b/>
-          <w:sz w:val="28"/>
-          <w:szCs w:val="28"/>
-        </w:rPr>
-      </w:pPr>
-    </w:p>
-    <w:p>
-      <w:pPr>
-        <w:spacing w:line="360" w:lineRule="auto"/>
-        <w:rPr>
-          <w:b/>
-          <w:sz w:val="28"/>
-          <w:szCs w:val="28"/>
-        </w:rPr>
-      </w:pPr>
-      <w:r>
-        <w:rPr>
-          <w:b/>
-          <w:sz w:val="28"/>
-          <w:szCs w:val="28"/>
-        </w:rPr>
+    </w:p>
+    <w:p>
+      <w:pPr>
+        <w:pStyle w:val="Heading2"/>
+      </w:pPr>
+      <w:r>
         <w:t>References:</w:t>
       </w:r>
     </w:p>
@@ -2731,7 +3389,7 @@
       <w:rPr>
         <w:noProof/>
       </w:rPr>
-      <w:t>5</w:t>
+      <w:t>4</w:t>
     </w:r>
     <w:r>
       <w:fldChar w:fldCharType="end"/>
@@ -2802,7 +3460,23 @@
         <w:sz w:val="18"/>
         <w:szCs w:val="18"/>
       </w:rPr>
-      <w:t>E-Voting System Using Blockchain Technology</w:t>
+      <w:t xml:space="preserve">E-Voting System Using </w:t>
+    </w:r>
+    <w:proofErr w:type="spellStart"/>
+    <w:r>
+      <w:rPr>
+        <w:sz w:val="18"/>
+        <w:szCs w:val="18"/>
+      </w:rPr>
+      <w:t>Blockchain</w:t>
+    </w:r>
+    <w:proofErr w:type="spellEnd"/>
+    <w:r>
+      <w:rPr>
+        <w:sz w:val="18"/>
+        <w:szCs w:val="18"/>
+      </w:rPr>
+      <w:t xml:space="preserve"> Technology</w:t>
     </w:r>
   </w:p>
 </w:hdr>
@@ -3798,7 +4472,7 @@
     <w:uiPriority w:val="9"/>
     <w:unhideWhenUsed/>
     <w:qFormat/>
-    <w:rsid w:val="00976E0E"/>
+    <w:rsid w:val="00E11673"/>
     <w:pPr>
       <w:keepNext/>
       <w:keepLines/>
@@ -3808,6 +4482,7 @@
     <w:rPr>
       <w:rFonts w:eastAsiaTheme="majorEastAsia" w:cstheme="majorBidi"/>
       <w:b/>
+      <w:color w:val="000000" w:themeColor="text1"/>
     </w:rPr>
   </w:style>
   <w:style w:type="paragraph" w:styleId="Heading3">
@@ -3870,6 +4545,28 @@
       <w:b/>
       <w:sz w:val="20"/>
       <w:szCs w:val="20"/>
+    </w:rPr>
+  </w:style>
+  <w:style w:type="paragraph" w:styleId="Heading7">
+    <w:name w:val="heading 7"/>
+    <w:basedOn w:val="Normal"/>
+    <w:next w:val="Normal"/>
+    <w:link w:val="Heading7Char"/>
+    <w:uiPriority w:val="9"/>
+    <w:unhideWhenUsed/>
+    <w:qFormat/>
+    <w:rsid w:val="00E11673"/>
+    <w:pPr>
+      <w:keepNext/>
+      <w:keepLines/>
+      <w:spacing w:before="200"/>
+      <w:outlineLvl w:val="6"/>
+    </w:pPr>
+    <w:rPr>
+      <w:rFonts w:asciiTheme="majorHAnsi" w:eastAsiaTheme="majorEastAsia" w:hAnsiTheme="majorHAnsi" w:cstheme="majorBidi"/>
+      <w:i/>
+      <w:iCs/>
+      <w:color w:val="404040" w:themeColor="text1" w:themeTint="BF"/>
     </w:rPr>
   </w:style>
   <w:style w:type="character" w:default="1" w:styleId="DefaultParagraphFont">
@@ -3981,10 +4678,11 @@
     <w:basedOn w:val="DefaultParagraphFont"/>
     <w:link w:val="Heading2"/>
     <w:uiPriority w:val="9"/>
-    <w:rsid w:val="00976E0E"/>
+    <w:rsid w:val="00E11673"/>
     <w:rPr>
       <w:rFonts w:eastAsiaTheme="majorEastAsia" w:cstheme="majorBidi"/>
       <w:b/>
+      <w:color w:val="000000" w:themeColor="text1"/>
     </w:rPr>
   </w:style>
   <w:style w:type="character" w:customStyle="1" w:styleId="TitleChar">
@@ -4143,6 +4841,69 @@
     <w:rPr>
       <w:b/>
       <w:bCs/>
+    </w:rPr>
+  </w:style>
+  <w:style w:type="paragraph" w:customStyle="1" w:styleId="Default">
+    <w:name w:val="Default"/>
+    <w:rsid w:val="00630E2F"/>
+    <w:pPr>
+      <w:autoSpaceDE w:val="0"/>
+      <w:autoSpaceDN w:val="0"/>
+      <w:adjustRightInd w:val="0"/>
+    </w:pPr>
+    <w:rPr>
+      <w:rFonts w:ascii="Garamond" w:hAnsi="Garamond" w:cs="Garamond"/>
+      <w:color w:val="000000"/>
+    </w:rPr>
+  </w:style>
+  <w:style w:type="character" w:styleId="IntenseEmphasis">
+    <w:name w:val="Intense Emphasis"/>
+    <w:basedOn w:val="DefaultParagraphFont"/>
+    <w:uiPriority w:val="21"/>
+    <w:qFormat/>
+    <w:rsid w:val="00E11673"/>
+    <w:rPr>
+      <w:b/>
+      <w:bCs/>
+      <w:i/>
+      <w:iCs/>
+      <w:color w:val="499BC9" w:themeColor="accent1"/>
+    </w:rPr>
+  </w:style>
+  <w:style w:type="character" w:styleId="Emphasis">
+    <w:name w:val="Emphasis"/>
+    <w:basedOn w:val="DefaultParagraphFont"/>
+    <w:uiPriority w:val="20"/>
+    <w:qFormat/>
+    <w:rsid w:val="00E11673"/>
+    <w:rPr>
+      <w:i/>
+      <w:iCs/>
+    </w:rPr>
+  </w:style>
+  <w:style w:type="character" w:styleId="SubtleEmphasis">
+    <w:name w:val="Subtle Emphasis"/>
+    <w:basedOn w:val="DefaultParagraphFont"/>
+    <w:uiPriority w:val="19"/>
+    <w:qFormat/>
+    <w:rsid w:val="00E11673"/>
+    <w:rPr>
+      <w:i/>
+      <w:iCs/>
+      <w:color w:val="808080" w:themeColor="text1" w:themeTint="7F"/>
+    </w:rPr>
+  </w:style>
+  <w:style w:type="character" w:customStyle="1" w:styleId="Heading7Char">
+    <w:name w:val="Heading 7 Char"/>
+    <w:basedOn w:val="DefaultParagraphFont"/>
+    <w:link w:val="Heading7"/>
+    <w:uiPriority w:val="9"/>
+    <w:rsid w:val="00E11673"/>
+    <w:rPr>
+      <w:rFonts w:asciiTheme="majorHAnsi" w:eastAsiaTheme="majorEastAsia" w:hAnsiTheme="majorHAnsi" w:cstheme="majorBidi"/>
+      <w:i/>
+      <w:iCs/>
+      <w:color w:val="404040" w:themeColor="text1" w:themeTint="BF"/>
     </w:rPr>
   </w:style>
 </w:styles>
@@ -4339,7 +5100,7 @@
     <w:uiPriority w:val="9"/>
     <w:unhideWhenUsed/>
     <w:qFormat/>
-    <w:rsid w:val="00976E0E"/>
+    <w:rsid w:val="00E11673"/>
     <w:pPr>
       <w:keepNext/>
       <w:keepLines/>
@@ -4349,6 +5110,7 @@
     <w:rPr>
       <w:rFonts w:eastAsiaTheme="majorEastAsia" w:cstheme="majorBidi"/>
       <w:b/>
+      <w:color w:val="000000" w:themeColor="text1"/>
     </w:rPr>
   </w:style>
   <w:style w:type="paragraph" w:styleId="Heading3">
@@ -4411,6 +5173,28 @@
       <w:b/>
       <w:sz w:val="20"/>
       <w:szCs w:val="20"/>
+    </w:rPr>
+  </w:style>
+  <w:style w:type="paragraph" w:styleId="Heading7">
+    <w:name w:val="heading 7"/>
+    <w:basedOn w:val="Normal"/>
+    <w:next w:val="Normal"/>
+    <w:link w:val="Heading7Char"/>
+    <w:uiPriority w:val="9"/>
+    <w:unhideWhenUsed/>
+    <w:qFormat/>
+    <w:rsid w:val="00E11673"/>
+    <w:pPr>
+      <w:keepNext/>
+      <w:keepLines/>
+      <w:spacing w:before="200"/>
+      <w:outlineLvl w:val="6"/>
+    </w:pPr>
+    <w:rPr>
+      <w:rFonts w:asciiTheme="majorHAnsi" w:eastAsiaTheme="majorEastAsia" w:hAnsiTheme="majorHAnsi" w:cstheme="majorBidi"/>
+      <w:i/>
+      <w:iCs/>
+      <w:color w:val="404040" w:themeColor="text1" w:themeTint="BF"/>
     </w:rPr>
   </w:style>
   <w:style w:type="character" w:default="1" w:styleId="DefaultParagraphFont">
@@ -4522,10 +5306,11 @@
     <w:basedOn w:val="DefaultParagraphFont"/>
     <w:link w:val="Heading2"/>
     <w:uiPriority w:val="9"/>
-    <w:rsid w:val="00976E0E"/>
+    <w:rsid w:val="00E11673"/>
     <w:rPr>
       <w:rFonts w:eastAsiaTheme="majorEastAsia" w:cstheme="majorBidi"/>
       <w:b/>
+      <w:color w:val="000000" w:themeColor="text1"/>
     </w:rPr>
   </w:style>
   <w:style w:type="character" w:customStyle="1" w:styleId="TitleChar">
@@ -4684,6 +5469,69 @@
     <w:rPr>
       <w:b/>
       <w:bCs/>
+    </w:rPr>
+  </w:style>
+  <w:style w:type="paragraph" w:customStyle="1" w:styleId="Default">
+    <w:name w:val="Default"/>
+    <w:rsid w:val="00630E2F"/>
+    <w:pPr>
+      <w:autoSpaceDE w:val="0"/>
+      <w:autoSpaceDN w:val="0"/>
+      <w:adjustRightInd w:val="0"/>
+    </w:pPr>
+    <w:rPr>
+      <w:rFonts w:ascii="Garamond" w:hAnsi="Garamond" w:cs="Garamond"/>
+      <w:color w:val="000000"/>
+    </w:rPr>
+  </w:style>
+  <w:style w:type="character" w:styleId="IntenseEmphasis">
+    <w:name w:val="Intense Emphasis"/>
+    <w:basedOn w:val="DefaultParagraphFont"/>
+    <w:uiPriority w:val="21"/>
+    <w:qFormat/>
+    <w:rsid w:val="00E11673"/>
+    <w:rPr>
+      <w:b/>
+      <w:bCs/>
+      <w:i/>
+      <w:iCs/>
+      <w:color w:val="499BC9" w:themeColor="accent1"/>
+    </w:rPr>
+  </w:style>
+  <w:style w:type="character" w:styleId="Emphasis">
+    <w:name w:val="Emphasis"/>
+    <w:basedOn w:val="DefaultParagraphFont"/>
+    <w:uiPriority w:val="20"/>
+    <w:qFormat/>
+    <w:rsid w:val="00E11673"/>
+    <w:rPr>
+      <w:i/>
+      <w:iCs/>
+    </w:rPr>
+  </w:style>
+  <w:style w:type="character" w:styleId="SubtleEmphasis">
+    <w:name w:val="Subtle Emphasis"/>
+    <w:basedOn w:val="DefaultParagraphFont"/>
+    <w:uiPriority w:val="19"/>
+    <w:qFormat/>
+    <w:rsid w:val="00E11673"/>
+    <w:rPr>
+      <w:i/>
+      <w:iCs/>
+      <w:color w:val="808080" w:themeColor="text1" w:themeTint="7F"/>
+    </w:rPr>
+  </w:style>
+  <w:style w:type="character" w:customStyle="1" w:styleId="Heading7Char">
+    <w:name w:val="Heading 7 Char"/>
+    <w:basedOn w:val="DefaultParagraphFont"/>
+    <w:link w:val="Heading7"/>
+    <w:uiPriority w:val="9"/>
+    <w:rsid w:val="00E11673"/>
+    <w:rPr>
+      <w:rFonts w:asciiTheme="majorHAnsi" w:eastAsiaTheme="majorEastAsia" w:hAnsiTheme="majorHAnsi" w:cstheme="majorBidi"/>
+      <w:i/>
+      <w:iCs/>
+      <w:color w:val="404040" w:themeColor="text1" w:themeTint="BF"/>
     </w:rPr>
   </w:style>
 </w:styles>
@@ -5811,7 +6659,7 @@
 </file>
 
 <file path=customXml/itemProps2.xml><?xml version="1.0" encoding="utf-8"?>
-<ds:datastoreItem xmlns:ds="http://schemas.openxmlformats.org/officeDocument/2006/customXml" ds:itemID="{6E236167-7D24-4048-92C3-D7E75F18E914}">
+<ds:datastoreItem xmlns:ds="http://schemas.openxmlformats.org/officeDocument/2006/customXml" ds:itemID="{A2D35E8E-0F50-422E-A84C-1CFADC6EA308}">
   <ds:schemaRefs>
     <ds:schemaRef ds:uri="http://schemas.openxmlformats.org/officeDocument/2006/bibliography"/>
   </ds:schemaRefs>

</xml_diff>

<commit_message>
Update spelling and grammar, articals
update Teacher function and also spelling mistake and grammar, articals etc
</commit_message>
<xml_diff>
--- a/Documention/Group project proposal/Format_ProjectProposal499-my part.docx
+++ b/Documention/Group project proposal/Format_ProjectProposal499-my part.docx
@@ -1,6 +1,6 @@
 
 <file path=word/document.xml><?xml version="1.0" encoding="utf-8"?>
-<w:document xmlns:wpc="http://schemas.microsoft.com/office/word/2010/wordprocessingCanvas" xmlns:mc="http://schemas.openxmlformats.org/markup-compatibility/2006" xmlns:o="urn:schemas-microsoft-com:office:office" xmlns:r="http://schemas.openxmlformats.org/officeDocument/2006/relationships" xmlns:m="http://schemas.openxmlformats.org/officeDocument/2006/math" xmlns:v="urn:schemas-microsoft-com:vml" xmlns:wp14="http://schemas.microsoft.com/office/word/2010/wordprocessingDrawing" xmlns:wp="http://schemas.openxmlformats.org/drawingml/2006/wordprocessingDrawing" xmlns:w10="urn:schemas-microsoft-com:office:word" xmlns:w="http://schemas.openxmlformats.org/wordprocessingml/2006/main" xmlns:w14="http://schemas.microsoft.com/office/word/2010/wordml" xmlns:wpg="http://schemas.microsoft.com/office/word/2010/wordprocessingGroup" xmlns:wpi="http://schemas.microsoft.com/office/word/2010/wordprocessingInk" xmlns:wne="http://schemas.microsoft.com/office/word/2006/wordml" xmlns:wps="http://schemas.microsoft.com/office/word/2010/wordprocessingShape" mc:Ignorable="w14 wp14">
+<w:document xmlns:wpc="http://schemas.microsoft.com/office/word/2010/wordprocessingCanvas" xmlns:cx="http://schemas.microsoft.com/office/drawing/2014/chartex" xmlns:cx1="http://schemas.microsoft.com/office/drawing/2015/9/8/chartex" xmlns:cx2="http://schemas.microsoft.com/office/drawing/2015/10/21/chartex" xmlns:cx3="http://schemas.microsoft.com/office/drawing/2016/5/9/chartex" xmlns:cx4="http://schemas.microsoft.com/office/drawing/2016/5/10/chartex" xmlns:cx5="http://schemas.microsoft.com/office/drawing/2016/5/11/chartex" xmlns:cx6="http://schemas.microsoft.com/office/drawing/2016/5/12/chartex" xmlns:cx7="http://schemas.microsoft.com/office/drawing/2016/5/13/chartex" xmlns:cx8="http://schemas.microsoft.com/office/drawing/2016/5/14/chartex" xmlns:mc="http://schemas.openxmlformats.org/markup-compatibility/2006" xmlns:aink="http://schemas.microsoft.com/office/drawing/2016/ink" xmlns:am3d="http://schemas.microsoft.com/office/drawing/2017/model3d" xmlns:o="urn:schemas-microsoft-com:office:office" xmlns:r="http://schemas.openxmlformats.org/officeDocument/2006/relationships" xmlns:m="http://schemas.openxmlformats.org/officeDocument/2006/math" xmlns:v="urn:schemas-microsoft-com:vml" xmlns:wp14="http://schemas.microsoft.com/office/word/2010/wordprocessingDrawing" xmlns:wp="http://schemas.openxmlformats.org/drawingml/2006/wordprocessingDrawing" xmlns:w10="urn:schemas-microsoft-com:office:word" xmlns:w="http://schemas.openxmlformats.org/wordprocessingml/2006/main" xmlns:w14="http://schemas.microsoft.com/office/word/2010/wordml" xmlns:w15="http://schemas.microsoft.com/office/word/2012/wordml" xmlns:w16cex="http://schemas.microsoft.com/office/word/2018/wordml/cex" xmlns:w16cid="http://schemas.microsoft.com/office/word/2016/wordml/cid" xmlns:w16="http://schemas.microsoft.com/office/word/2018/wordml" xmlns:w16se="http://schemas.microsoft.com/office/word/2015/wordml/symex" xmlns:wpg="http://schemas.microsoft.com/office/word/2010/wordprocessingGroup" xmlns:wpi="http://schemas.microsoft.com/office/word/2010/wordprocessingInk" xmlns:wne="http://schemas.microsoft.com/office/word/2006/wordml" xmlns:wps="http://schemas.microsoft.com/office/word/2010/wordprocessingShape" mc:Ignorable="w14 w15 w16se w16cid w16 w16cex wp14">
   <w:body>
     <w:p>
       <w:pPr>
@@ -110,7 +110,7 @@
                     <pic:cNvPicPr preferRelativeResize="0"/>
                   </pic:nvPicPr>
                   <pic:blipFill>
-                    <a:blip r:embed="rId10"/>
+                    <a:blip r:embed="rId9"/>
                     <a:srcRect/>
                     <a:stretch>
                       <a:fillRect/>
@@ -344,9 +344,8 @@
           <w:szCs w:val="36"/>
         </w:rPr>
         <w:tab/>
-        <w:t xml:space="preserve"> </w:t>
-      </w:r>
-      <w:proofErr w:type="gramStart"/>
+        <w:t xml:space="preserve"> 1</w:t>
+      </w:r>
       <w:r>
         <w:rPr>
           <w:b/>
@@ -354,7 +353,7 @@
           <w:sz w:val="36"/>
           <w:szCs w:val="36"/>
         </w:rPr>
-        <w:t>1</w:t>
+        <w:tab/>
       </w:r>
       <w:r>
         <w:rPr>
@@ -369,29 +368,10 @@
         <w:rPr>
           <w:b/>
           <w:color w:val="000000"/>
-          <w:sz w:val="36"/>
-          <w:szCs w:val="36"/>
-        </w:rPr>
-        <w:tab/>
-      </w:r>
-      <w:r>
-        <w:rPr>
-          <w:b/>
-          <w:color w:val="000000"/>
           <w:sz w:val="32"/>
           <w:szCs w:val="32"/>
         </w:rPr>
-        <w:t>ID #</w:t>
-      </w:r>
-      <w:proofErr w:type="gramEnd"/>
-      <w:r>
-        <w:rPr>
-          <w:b/>
-          <w:color w:val="000000"/>
-          <w:sz w:val="32"/>
-          <w:szCs w:val="32"/>
-        </w:rPr>
-        <w:t xml:space="preserve"> </w:t>
+        <w:t xml:space="preserve">ID # </w:t>
       </w:r>
       <w:bookmarkEnd w:id="0"/>
     </w:p>
@@ -658,27 +638,7 @@
           <w:sz w:val="28"/>
           <w:szCs w:val="28"/>
         </w:rPr>
-        <w:t xml:space="preserve">Syed </w:t>
-      </w:r>
-      <w:proofErr w:type="spellStart"/>
-      <w:r>
-        <w:rPr>
-          <w:b/>
-          <w:color w:val="000000"/>
-          <w:sz w:val="28"/>
-          <w:szCs w:val="28"/>
-        </w:rPr>
-        <w:t>Athar</w:t>
-      </w:r>
-      <w:proofErr w:type="spellEnd"/>
-      <w:r>
-        <w:rPr>
-          <w:b/>
-          <w:color w:val="000000"/>
-          <w:sz w:val="28"/>
-          <w:szCs w:val="28"/>
-        </w:rPr>
-        <w:t xml:space="preserve"> Bin Amir</w:t>
+        <w:t>Syed Athar Bin Amir</w:t>
       </w:r>
     </w:p>
     <w:p>
@@ -1740,7 +1700,6 @@
           <w:color w:val="000000"/>
         </w:rPr>
       </w:pPr>
-      <w:proofErr w:type="gramStart"/>
       <w:r>
         <w:rPr>
           <w:b/>
@@ -1749,7 +1708,6 @@
         </w:rPr>
         <w:t>1.Abstract</w:t>
       </w:r>
-      <w:proofErr w:type="gramEnd"/>
     </w:p>
     <w:p>
       <w:pPr>
@@ -1775,21 +1733,12 @@
         <w:autoSpaceDN w:val="0"/>
         <w:adjustRightInd w:val="0"/>
       </w:pPr>
-      <w:proofErr w:type="gramStart"/>
       <w:r>
         <w:rPr>
           <w:iCs/>
           <w:color w:val="000000"/>
         </w:rPr>
-        <w:t>deliver</w:t>
-      </w:r>
-      <w:proofErr w:type="gramEnd"/>
-      <w:r>
-        <w:rPr>
-          <w:iCs/>
-          <w:color w:val="000000"/>
-        </w:rPr>
-        <w:t xml:space="preserve">, track, report on and administer learning content, student progress and student interactions </w:t>
+        <w:t xml:space="preserve">deliver, track, report on and administer learning content, student progress and student interactions </w:t>
       </w:r>
       <w:r>
         <w:t xml:space="preserve">typically, an LMS provides an instructor with a way to create and deliver content, monitor student participation, and assess student performance. It integrates a range of functions for teaching and learning activities. LMS makes the interaction between learner-instructor and learner-learner more convenient. It  provides a platform on the web, and a lot of pedagogical activities can be performed on it .Nowadays most educational institutions adopt LMS via the used of open sources such as </w:t>
@@ -1839,19 +1788,11 @@
           <w:color w:val="000000"/>
         </w:rPr>
       </w:pPr>
-      <w:proofErr w:type="gramStart"/>
-      <w:r>
-        <w:rPr>
-          <w:color w:val="000000"/>
-        </w:rPr>
-        <w:t>Learning</w:t>
-      </w:r>
-      <w:proofErr w:type="gramEnd"/>
-      <w:r>
-        <w:rPr>
-          <w:color w:val="000000"/>
-        </w:rPr>
-        <w:t xml:space="preserve"> management systems (LMS) can be defined as a suite of services designed to deliver,</w:t>
+      <w:r>
+        <w:rPr>
+          <w:color w:val="000000"/>
+        </w:rPr>
+        <w:t>Learning management systems (LMS) can be defined as a suite of services designed to deliver,</w:t>
       </w:r>
     </w:p>
     <w:p>
@@ -1863,19 +1804,11 @@
           <w:u w:val="single"/>
         </w:rPr>
       </w:pPr>
-      <w:proofErr w:type="gramStart"/>
       <w:r>
         <w:rPr>
           <w:b w:val="0"/>
         </w:rPr>
-        <w:t>track</w:t>
-      </w:r>
-      <w:proofErr w:type="gramEnd"/>
-      <w:r>
-        <w:rPr>
-          <w:b w:val="0"/>
-        </w:rPr>
-        <w:t xml:space="preserve">, report on and administer learning content, student progress and student interactions. The varsity admin can </w:t>
+        <w:t xml:space="preserve">track, report on and administer learning content, student progress and student interactions. The varsity admin can </w:t>
       </w:r>
       <w:proofErr w:type="gramStart"/>
       <w:r>
@@ -1960,28 +1893,14 @@
         <w:rPr>
           <w:lang w:bidi="bn-BD"/>
         </w:rPr>
-        <w:t xml:space="preserve">The main goal of an LMS is to manage the learning process and connect everything in one place. It will be such a system that works in an automated, pre-determined way. It allows Institution to get registered and create their necessary filed and roles. </w:t>
-      </w:r>
-      <w:proofErr w:type="gramStart"/>
+        <w:t xml:space="preserve">The main goal of an LMS is to manage the learning process and connect everything in one place. It will be such a system that works in an automated, pre-determined way. It allows Institution to get registered and create their necessary filed and roles. A platform where student faculty can create a good interaction and assets are uploaded to the Learning Management System, which makes them </w:t>
+      </w:r>
       <w:r>
         <w:rPr>
           <w:lang w:bidi="bn-BD"/>
         </w:rPr>
-        <w:t xml:space="preserve">A platform where student faculty can create a good interaction and assets are uploaded to the Learning Management System, which makes them </w:t>
-      </w:r>
-      <w:r>
-        <w:rPr>
-          <w:lang w:bidi="bn-BD"/>
-        </w:rPr>
         <w:lastRenderedPageBreak/>
-        <w:t>easily accessible for remote learners.</w:t>
-      </w:r>
-      <w:proofErr w:type="gramEnd"/>
-      <w:r>
-        <w:rPr>
-          <w:lang w:bidi="bn-BD"/>
-        </w:rPr>
-        <w:t xml:space="preserve"> Faculty will able to take class with video conference and able to grade their students based on the assigned task. Student can also take part on group studies over the platform which will also help to enhance their learning. For open credit University the system will create </w:t>
+        <w:t xml:space="preserve">easily accessible for remote learners. Faculty will able to take class with video conference and able to grade their students based on the assigned task. Student can also take part on group studies over the platform which will also help to enhance their learning. For open credit University the system will create </w:t>
       </w:r>
       <w:proofErr w:type="spellStart"/>
       <w:proofErr w:type="gramStart"/>
@@ -2010,14 +1929,14 @@
         <w:rPr>
           <w:lang w:bidi="bn-BD"/>
         </w:rPr>
-        <w:t xml:space="preserve">The Owner of this LMS platform will offer such subscription base packages for institution to get registered and flow their curriculum. </w:t>
+        <w:t xml:space="preserve">The Owner of this LMS platform will offer such subscription base packages for institution to get registered and flow their curriculum. Which helps the owner to enhance their functionality </w:t>
       </w:r>
       <w:proofErr w:type="gramStart"/>
       <w:r>
         <w:rPr>
           <w:lang w:bidi="bn-BD"/>
         </w:rPr>
-        <w:t>Which helps the owner to enhance their functionality smoothly.</w:t>
+        <w:t>smoothly.</w:t>
       </w:r>
       <w:proofErr w:type="gramEnd"/>
     </w:p>
@@ -2054,58 +1973,48 @@
           <w:b w:val="0"/>
         </w:rPr>
       </w:pPr>
-      <w:proofErr w:type="gramStart"/>
       <w:r>
         <w:rPr>
           <w:rStyle w:val="Strong"/>
           <w:rFonts w:eastAsiaTheme="majorEastAsia"/>
           <w:b w:val="0"/>
         </w:rPr>
-        <w:t>I) Faculty/Teacher.</w:t>
-      </w:r>
-      <w:proofErr w:type="gramEnd"/>
-      <w:r>
+        <w:t xml:space="preserve">I) Faculty/Teacher. </w:t>
+      </w:r>
+    </w:p>
+    <w:p>
+      <w:pPr>
+        <w:spacing w:line="256" w:lineRule="auto"/>
         <w:rPr>
           <w:rStyle w:val="Strong"/>
           <w:rFonts w:eastAsiaTheme="majorEastAsia"/>
           <w:b w:val="0"/>
         </w:rPr>
-        <w:t xml:space="preserve"> </w:t>
-      </w:r>
-    </w:p>
-    <w:p>
-      <w:pPr>
-        <w:spacing w:line="256" w:lineRule="auto"/>
+      </w:pPr>
+      <w:r>
         <w:rPr>
           <w:rStyle w:val="Strong"/>
           <w:rFonts w:eastAsiaTheme="majorEastAsia"/>
           <w:b w:val="0"/>
         </w:rPr>
-      </w:pPr>
-      <w:r>
+        <w:t>II) Institution.</w:t>
+      </w:r>
+    </w:p>
+    <w:p>
+      <w:pPr>
+        <w:spacing w:line="256" w:lineRule="auto"/>
         <w:rPr>
           <w:rStyle w:val="Strong"/>
           <w:rFonts w:eastAsiaTheme="majorEastAsia"/>
           <w:b w:val="0"/>
         </w:rPr>
-        <w:t>II) Institution.</w:t>
-      </w:r>
-    </w:p>
-    <w:p>
-      <w:pPr>
-        <w:spacing w:line="256" w:lineRule="auto"/>
+      </w:pPr>
+      <w:r>
         <w:rPr>
           <w:rStyle w:val="Strong"/>
           <w:rFonts w:eastAsiaTheme="majorEastAsia"/>
           <w:b w:val="0"/>
         </w:rPr>
-      </w:pPr>
-      <w:r>
-        <w:rPr>
-          <w:rStyle w:val="Strong"/>
-          <w:rFonts w:eastAsiaTheme="majorEastAsia"/>
-          <w:b w:val="0"/>
-        </w:rPr>
         <w:t xml:space="preserve">III) Student. </w:t>
       </w:r>
     </w:p>
@@ -2179,7 +2088,7 @@
         <w:rPr>
           <w:rFonts w:ascii="Times New Roman" w:hAnsi="Times New Roman" w:cs="Times New Roman"/>
         </w:rPr>
-        <w:t>I. My courses: In this function instructor can see which courses and which sections</w:t>
+        <w:t>I. My courses: In this function instructor can see which courses and sections</w:t>
       </w:r>
     </w:p>
     <w:p>
@@ -2191,19 +2100,11 @@
           <w:rFonts w:ascii="Times New Roman" w:hAnsi="Times New Roman" w:cs="Times New Roman"/>
         </w:rPr>
       </w:pPr>
-      <w:proofErr w:type="gramStart"/>
       <w:r>
         <w:rPr>
           <w:rFonts w:ascii="Times New Roman" w:hAnsi="Times New Roman" w:cs="Times New Roman"/>
         </w:rPr>
-        <w:t>he</w:t>
-      </w:r>
-      <w:proofErr w:type="gramEnd"/>
-      <w:r>
-        <w:rPr>
-          <w:rFonts w:ascii="Times New Roman" w:hAnsi="Times New Roman" w:cs="Times New Roman"/>
-        </w:rPr>
-        <w:t xml:space="preserve"> is taking in a particular semester .</w:t>
+        <w:t>he is taking in a particular semester.</w:t>
       </w:r>
     </w:p>
     <w:p>
@@ -2247,18 +2148,22 @@
           <w:rFonts w:ascii="Times New Roman" w:hAnsi="Times New Roman" w:cs="Times New Roman"/>
         </w:rPr>
       </w:pPr>
-      <w:proofErr w:type="gramStart"/>
       <w:r>
         <w:rPr>
           <w:rFonts w:ascii="Times New Roman" w:hAnsi="Times New Roman" w:cs="Times New Roman"/>
         </w:rPr>
-        <w:t>show</w:t>
-      </w:r>
-      <w:proofErr w:type="gramEnd"/>
+        <w:t>s</w:t>
+      </w:r>
       <w:r>
         <w:rPr>
           <w:rFonts w:ascii="Times New Roman" w:hAnsi="Times New Roman" w:cs="Times New Roman"/>
         </w:rPr>
+        <w:t>ee</w:t>
+      </w:r>
+      <w:r>
+        <w:rPr>
+          <w:rFonts w:ascii="Times New Roman" w:hAnsi="Times New Roman" w:cs="Times New Roman"/>
+        </w:rPr>
         <w:t xml:space="preserve"> the total present and absent student number.</w:t>
       </w:r>
       <w:r>
@@ -2266,7 +2171,19 @@
           <w:rFonts w:ascii="Times New Roman" w:hAnsi="Times New Roman" w:cs="Times New Roman"/>
         </w:rPr>
         <w:br/>
-        <w:t>III. Notification: Here the system will shoe all kind of notification for the instructor.</w:t>
+        <w:t>III. Notification: Here the system will sho</w:t>
+      </w:r>
+      <w:r>
+        <w:rPr>
+          <w:rFonts w:ascii="Times New Roman" w:hAnsi="Times New Roman" w:cs="Times New Roman"/>
+        </w:rPr>
+        <w:t>w</w:t>
+      </w:r>
+      <w:r>
+        <w:rPr>
+          <w:rFonts w:ascii="Times New Roman" w:hAnsi="Times New Roman" w:cs="Times New Roman"/>
+        </w:rPr>
+        <w:t xml:space="preserve"> all kind of notification for the instructor.</w:t>
       </w:r>
       <w:r>
         <w:rPr>
@@ -2287,16 +2204,14 @@
           <w:rFonts w:ascii="Times New Roman" w:hAnsi="Times New Roman" w:cs="Times New Roman"/>
         </w:rPr>
         <w:br/>
-        <w:t xml:space="preserve">V. Upload </w:t>
-      </w:r>
-      <w:proofErr w:type="gramStart"/>
+        <w:t>V. Upload grade</w:t>
+      </w:r>
       <w:r>
         <w:rPr>
           <w:rFonts w:ascii="Times New Roman" w:hAnsi="Times New Roman" w:cs="Times New Roman"/>
         </w:rPr>
-        <w:t>grade :</w:t>
-      </w:r>
-      <w:proofErr w:type="gramEnd"/>
+        <w:t>:</w:t>
+      </w:r>
       <w:r>
         <w:rPr>
           <w:rFonts w:ascii="Times New Roman" w:hAnsi="Times New Roman" w:cs="Times New Roman"/>
@@ -2332,7 +2247,6 @@
         <w:t xml:space="preserve"> or </w:t>
       </w:r>
       <w:proofErr w:type="spellStart"/>
-      <w:proofErr w:type="gramStart"/>
       <w:r>
         <w:rPr>
           <w:rFonts w:ascii="Times New Roman" w:hAnsi="Times New Roman" w:cs="Times New Roman"/>
@@ -2340,7 +2254,6 @@
         <w:t>hw</w:t>
       </w:r>
       <w:proofErr w:type="spellEnd"/>
-      <w:proofErr w:type="gramEnd"/>
       <w:r>
         <w:rPr>
           <w:rFonts w:ascii="Times New Roman" w:hAnsi="Times New Roman" w:cs="Times New Roman"/>
@@ -2368,36 +2281,38 @@
           <w:rFonts w:ascii="Times New Roman" w:hAnsi="Times New Roman" w:cs="Times New Roman"/>
         </w:rPr>
         <w:br/>
-        <w:t xml:space="preserve">VIII. View assignment: In this function instructor can view the </w:t>
-      </w:r>
-      <w:proofErr w:type="spellStart"/>
+        <w:t>VIII. View assignment: In this function instructor can view the subm</w:t>
+      </w:r>
       <w:r>
         <w:rPr>
           <w:rFonts w:ascii="Times New Roman" w:hAnsi="Times New Roman" w:cs="Times New Roman"/>
         </w:rPr>
-        <w:t>submitted</w:t>
-      </w:r>
-      <w:proofErr w:type="gramStart"/>
+        <w:t xml:space="preserve">ission, </w:t>
+      </w:r>
       <w:r>
         <w:rPr>
           <w:rFonts w:ascii="Times New Roman" w:hAnsi="Times New Roman" w:cs="Times New Roman"/>
         </w:rPr>
-        <w:t>,late</w:t>
-      </w:r>
-      <w:proofErr w:type="spellEnd"/>
-      <w:proofErr w:type="gramEnd"/>
+        <w:t xml:space="preserve">late </w:t>
+      </w:r>
       <w:r>
         <w:rPr>
           <w:rFonts w:ascii="Times New Roman" w:hAnsi="Times New Roman" w:cs="Times New Roman"/>
         </w:rPr>
-        <w:t xml:space="preserve"> </w:t>
+        <w:br/>
+        <w:t>submi</w:t>
       </w:r>
       <w:r>
         <w:rPr>
           <w:rFonts w:ascii="Times New Roman" w:hAnsi="Times New Roman" w:cs="Times New Roman"/>
         </w:rPr>
-        <w:br/>
-        <w:t>submitted or missing assignment with name and id of any students.</w:t>
+        <w:t>ssion</w:t>
+      </w:r>
+      <w:r>
+        <w:rPr>
+          <w:rFonts w:ascii="Times New Roman" w:hAnsi="Times New Roman" w:cs="Times New Roman"/>
+        </w:rPr>
+        <w:t xml:space="preserve"> or missing assignment with name and id of any students.</w:t>
       </w:r>
       <w:r>
         <w:rPr>
@@ -2434,21 +2349,7 @@
           <w:rFonts w:ascii="Times New Roman" w:hAnsi="Times New Roman" w:cs="Times New Roman"/>
         </w:rPr>
         <w:br/>
-        <w:t xml:space="preserve">XI. Dashboard: It will show particular </w:t>
-      </w:r>
-      <w:proofErr w:type="gramStart"/>
-      <w:r>
-        <w:rPr>
-          <w:rFonts w:ascii="Times New Roman" w:hAnsi="Times New Roman" w:cs="Times New Roman"/>
-        </w:rPr>
-        <w:t>days</w:t>
-      </w:r>
-      <w:proofErr w:type="gramEnd"/>
-      <w:r>
-        <w:rPr>
-          <w:rFonts w:ascii="Times New Roman" w:hAnsi="Times New Roman" w:cs="Times New Roman"/>
-        </w:rPr>
-        <w:t xml:space="preserve"> classes, recent class work, recent notifications</w:t>
+        <w:t>XI. Dashboard: It will show particular days classes, recent class work, recent notifications</w:t>
       </w:r>
     </w:p>
     <w:p>
@@ -2494,7 +2395,7 @@
                     </pic:cNvPicPr>
                   </pic:nvPicPr>
                   <pic:blipFill>
-                    <a:blip r:embed="rId11">
+                    <a:blip r:embed="rId10">
                       <a:extLst>
                         <a:ext uri="{28A0092B-C50C-407E-A947-70E740481C1C}">
                           <a14:useLocalDpi xmlns:a14="http://schemas.microsoft.com/office/drawing/2010/main" val="0"/>
@@ -2580,7 +2481,6 @@
           <w:bCs/>
         </w:rPr>
       </w:pPr>
-      <w:proofErr w:type="gramStart"/>
       <w:r>
         <w:rPr>
           <w:bCs/>
@@ -2601,7 +2501,6 @@
         </w:rPr>
         <w:t xml:space="preserve"> section and time also.</w:t>
       </w:r>
-      <w:proofErr w:type="gramEnd"/>
     </w:p>
     <w:p>
       <w:pPr>
@@ -2614,21 +2513,7 @@
         <w:rPr>
           <w:bCs/>
         </w:rPr>
-        <w:t xml:space="preserve">II. Faculty: Here institution can add </w:t>
-      </w:r>
-      <w:proofErr w:type="gramStart"/>
-      <w:r>
-        <w:rPr>
-          <w:bCs/>
-        </w:rPr>
-        <w:t>faculty, delete faculty, modify</w:t>
-      </w:r>
-      <w:proofErr w:type="gramEnd"/>
-      <w:r>
-        <w:rPr>
-          <w:bCs/>
-        </w:rPr>
-        <w:t xml:space="preserve"> faculty information.</w:t>
+        <w:t>II. Faculty: Here institution can add faculty, delete faculty, modify faculty information.</w:t>
       </w:r>
     </w:p>
     <w:p>
@@ -2663,21 +2548,7 @@
         <w:rPr>
           <w:bCs/>
         </w:rPr>
-        <w:t xml:space="preserve"> </w:t>
-      </w:r>
-      <w:proofErr w:type="gramStart"/>
-      <w:r>
-        <w:rPr>
-          <w:bCs/>
-        </w:rPr>
-        <w:t>particular</w:t>
-      </w:r>
-      <w:proofErr w:type="gramEnd"/>
-      <w:r>
-        <w:rPr>
-          <w:bCs/>
-        </w:rPr>
-        <w:t xml:space="preserve"> student or instructor.</w:t>
+        <w:t xml:space="preserve"> particular student or instructor.</w:t>
       </w:r>
       <w:r>
         <w:rPr>
@@ -2722,19 +2593,11 @@
           <w:bCs/>
         </w:rPr>
       </w:pPr>
-      <w:proofErr w:type="gramStart"/>
       <w:r>
         <w:rPr>
           <w:bCs/>
         </w:rPr>
-        <w:t>particular</w:t>
-      </w:r>
-      <w:proofErr w:type="gramEnd"/>
-      <w:r>
-        <w:rPr>
-          <w:bCs/>
-        </w:rPr>
-        <w:t xml:space="preserve"> students grade also.</w:t>
+        <w:t>particular students grade also.</w:t>
       </w:r>
     </w:p>
     <w:p>
@@ -2800,19 +2663,11 @@
           <w:bCs/>
         </w:rPr>
       </w:pPr>
-      <w:proofErr w:type="gramStart"/>
       <w:r>
         <w:rPr>
           <w:bCs/>
         </w:rPr>
-        <w:t>into</w:t>
-      </w:r>
-      <w:proofErr w:type="gramEnd"/>
-      <w:r>
-        <w:rPr>
-          <w:bCs/>
-        </w:rPr>
-        <w:t xml:space="preserve"> the system.</w:t>
+        <w:t>into the system.</w:t>
       </w:r>
     </w:p>
     <w:p>
@@ -2930,7 +2785,7 @@
                     </pic:cNvPicPr>
                   </pic:nvPicPr>
                   <pic:blipFill>
-                    <a:blip r:embed="rId12">
+                    <a:blip r:embed="rId11">
                       <a:extLst>
                         <a:ext uri="{28A0092B-C50C-407E-A947-70E740481C1C}">
                           <a14:useLocalDpi xmlns:a14="http://schemas.microsoft.com/office/drawing/2010/main" val="0"/>
@@ -3012,13 +2867,8 @@
         </w:numPr>
         <w:spacing w:after="160" w:line="256" w:lineRule="auto"/>
       </w:pPr>
-      <w:proofErr w:type="spellStart"/>
-      <w:r>
-        <w:t>Laravel</w:t>
-      </w:r>
-      <w:proofErr w:type="spellEnd"/>
-      <w:r>
-        <w:t xml:space="preserve">, JavaScript, Ajax, </w:t>
+      <w:r>
+        <w:t xml:space="preserve">Laravel, JavaScript, Ajax, </w:t>
       </w:r>
       <w:proofErr w:type="spellStart"/>
       <w:r>
@@ -3081,7 +2931,7 @@
                     <pic:cNvPicPr/>
                   </pic:nvPicPr>
                   <pic:blipFill>
-                    <a:blip r:embed="rId13" cstate="print">
+                    <a:blip r:embed="rId12" cstate="print">
                       <a:extLst>
                         <a:ext uri="{28A0092B-C50C-407E-A947-70E740481C1C}">
                           <a14:useLocalDpi xmlns:a14="http://schemas.microsoft.com/office/drawing/2010/main" val="0"/>
@@ -3116,17 +2966,12 @@
         </w:rPr>
       </w:pPr>
       <w:r>
-        <w:t xml:space="preserve">Full timeline </w:t>
-      </w:r>
-      <w:proofErr w:type="gramStart"/>
-      <w:r>
-        <w:t>link :</w:t>
-      </w:r>
-      <w:proofErr w:type="gramEnd"/>
+        <w:t>Full timeline link :</w:t>
+      </w:r>
       <w:r>
         <w:t xml:space="preserve"> </w:t>
       </w:r>
-      <w:hyperlink r:id="rId14" w:history="1">
+      <w:hyperlink r:id="rId13" w:history="1">
         <w:r>
           <w:rPr>
             <w:rStyle w:val="Hyperlink"/>
@@ -3213,15 +3058,7 @@
         <w:rPr>
           <w:rFonts w:ascii="Times New Roman" w:hAnsi="Times New Roman" w:cs="Times New Roman"/>
         </w:rPr>
-        <w:t>improvements occurred in information technologi</w:t>
-      </w:r>
-      <w:bookmarkStart w:id="2" w:name="_GoBack"/>
-      <w:bookmarkEnd w:id="2"/>
-      <w:r>
-        <w:rPr>
-          <w:rFonts w:ascii="Times New Roman" w:hAnsi="Times New Roman" w:cs="Times New Roman"/>
-        </w:rPr>
-        <w:t>es Every secured information on internet can be reached quickly and easily but most of information sources on internet are not suitable to standards. The processes of searching, choosing and reusing come into prominence while the information sources are increasing rapidly. It will make everything easy for institutions, teachers and students with various features.</w:t>
+        <w:t>improvements occurred in information technologies Every secured information on internet can be reached quickly and easily but most of information sources on internet are not suitable to standards. The processes of searching, choosing and reusing come into prominence while the information sources are increasing rapidly. It will make everything easy for institutions, teachers and students with various features.</w:t>
       </w:r>
       <w:r>
         <w:rPr>
@@ -3259,7 +3096,7 @@
       <w:r>
         <w:tab/>
       </w:r>
-      <w:hyperlink r:id="rId15" w:history="1">
+      <w:hyperlink r:id="rId14" w:history="1">
         <w:r>
           <w:rPr>
             <w:rStyle w:val="Hyperlink"/>
@@ -3281,7 +3118,7 @@
       <w:r>
         <w:tab/>
       </w:r>
-      <w:hyperlink r:id="rId16" w:history="1">
+      <w:hyperlink r:id="rId15" w:history="1">
         <w:r>
           <w:rPr>
             <w:rStyle w:val="Hyperlink"/>
@@ -3303,7 +3140,7 @@
       <w:r>
         <w:tab/>
       </w:r>
-      <w:hyperlink r:id="rId17" w:history="1">
+      <w:hyperlink r:id="rId16" w:history="1">
         <w:r>
           <w:rPr>
             <w:rStyle w:val="Hyperlink"/>
@@ -3322,7 +3159,7 @@
       <w:r>
         <w:tab/>
       </w:r>
-      <w:hyperlink r:id="rId18" w:history="1">
+      <w:hyperlink r:id="rId17" w:history="1">
         <w:r>
           <w:rPr>
             <w:rStyle w:val="Hyperlink"/>
@@ -3337,10 +3174,10 @@
       </w:pPr>
     </w:p>
     <w:sectPr>
-      <w:headerReference w:type="default" r:id="rId19"/>
-      <w:footerReference w:type="default" r:id="rId20"/>
-      <w:headerReference w:type="first" r:id="rId21"/>
-      <w:footerReference w:type="first" r:id="rId22"/>
+      <w:headerReference w:type="default" r:id="rId18"/>
+      <w:footerReference w:type="default" r:id="rId19"/>
+      <w:headerReference w:type="first" r:id="rId20"/>
+      <w:footerReference w:type="first" r:id="rId21"/>
       <w:pgSz w:w="11906" w:h="16838"/>
       <w:pgMar w:top="1134" w:right="1134" w:bottom="1134" w:left="1134" w:header="705" w:footer="849" w:gutter="0"/>
       <w:pgNumType w:start="0"/>
@@ -3352,7 +3189,7 @@
 </file>
 
 <file path=word/endnotes.xml><?xml version="1.0" encoding="utf-8"?>
-<w:endnotes xmlns:wpc="http://schemas.microsoft.com/office/word/2010/wordprocessingCanvas" xmlns:mc="http://schemas.openxmlformats.org/markup-compatibility/2006" xmlns:o="urn:schemas-microsoft-com:office:office" xmlns:r="http://schemas.openxmlformats.org/officeDocument/2006/relationships" xmlns:m="http://schemas.openxmlformats.org/officeDocument/2006/math" xmlns:v="urn:schemas-microsoft-com:vml" xmlns:wp14="http://schemas.microsoft.com/office/word/2010/wordprocessingDrawing" xmlns:wp="http://schemas.openxmlformats.org/drawingml/2006/wordprocessingDrawing" xmlns:w10="urn:schemas-microsoft-com:office:word" xmlns:w="http://schemas.openxmlformats.org/wordprocessingml/2006/main" xmlns:w14="http://schemas.microsoft.com/office/word/2010/wordml" xmlns:wpg="http://schemas.microsoft.com/office/word/2010/wordprocessingGroup" xmlns:wpi="http://schemas.microsoft.com/office/word/2010/wordprocessingInk" xmlns:wne="http://schemas.microsoft.com/office/word/2006/wordml" xmlns:wps="http://schemas.microsoft.com/office/word/2010/wordprocessingShape" mc:Ignorable="w14 wp14">
+<w:endnotes xmlns:wpc="http://schemas.microsoft.com/office/word/2010/wordprocessingCanvas" xmlns:cx="http://schemas.microsoft.com/office/drawing/2014/chartex" xmlns:cx1="http://schemas.microsoft.com/office/drawing/2015/9/8/chartex" xmlns:cx2="http://schemas.microsoft.com/office/drawing/2015/10/21/chartex" xmlns:cx3="http://schemas.microsoft.com/office/drawing/2016/5/9/chartex" xmlns:cx4="http://schemas.microsoft.com/office/drawing/2016/5/10/chartex" xmlns:cx5="http://schemas.microsoft.com/office/drawing/2016/5/11/chartex" xmlns:cx6="http://schemas.microsoft.com/office/drawing/2016/5/12/chartex" xmlns:cx7="http://schemas.microsoft.com/office/drawing/2016/5/13/chartex" xmlns:cx8="http://schemas.microsoft.com/office/drawing/2016/5/14/chartex" xmlns:mc="http://schemas.openxmlformats.org/markup-compatibility/2006" xmlns:aink="http://schemas.microsoft.com/office/drawing/2016/ink" xmlns:am3d="http://schemas.microsoft.com/office/drawing/2017/model3d" xmlns:o="urn:schemas-microsoft-com:office:office" xmlns:r="http://schemas.openxmlformats.org/officeDocument/2006/relationships" xmlns:m="http://schemas.openxmlformats.org/officeDocument/2006/math" xmlns:v="urn:schemas-microsoft-com:vml" xmlns:wp14="http://schemas.microsoft.com/office/word/2010/wordprocessingDrawing" xmlns:wp="http://schemas.openxmlformats.org/drawingml/2006/wordprocessingDrawing" xmlns:w10="urn:schemas-microsoft-com:office:word" xmlns:w="http://schemas.openxmlformats.org/wordprocessingml/2006/main" xmlns:w14="http://schemas.microsoft.com/office/word/2010/wordml" xmlns:w15="http://schemas.microsoft.com/office/word/2012/wordml" xmlns:w16cex="http://schemas.microsoft.com/office/word/2018/wordml/cex" xmlns:w16cid="http://schemas.microsoft.com/office/word/2016/wordml/cid" xmlns:w16="http://schemas.microsoft.com/office/word/2018/wordml" xmlns:w16se="http://schemas.microsoft.com/office/word/2015/wordml/symex" xmlns:wpg="http://schemas.microsoft.com/office/word/2010/wordprocessingGroup" xmlns:wpi="http://schemas.microsoft.com/office/word/2010/wordprocessingInk" xmlns:wne="http://schemas.microsoft.com/office/word/2006/wordml" xmlns:wps="http://schemas.microsoft.com/office/word/2010/wordprocessingShape" mc:Ignorable="w14 w15 w16se w16cid w16 w16cex wp14">
   <w:endnote w:type="separator" w:id="-1">
     <w:p>
       <w:r>
@@ -3371,7 +3208,7 @@
 </file>
 
 <file path=word/footer1.xml><?xml version="1.0" encoding="utf-8"?>
-<w:ftr xmlns:wpc="http://schemas.microsoft.com/office/word/2010/wordprocessingCanvas" xmlns:mc="http://schemas.openxmlformats.org/markup-compatibility/2006" xmlns:o="urn:schemas-microsoft-com:office:office" xmlns:r="http://schemas.openxmlformats.org/officeDocument/2006/relationships" xmlns:m="http://schemas.openxmlformats.org/officeDocument/2006/math" xmlns:v="urn:schemas-microsoft-com:vml" xmlns:wp14="http://schemas.microsoft.com/office/word/2010/wordprocessingDrawing" xmlns:wp="http://schemas.openxmlformats.org/drawingml/2006/wordprocessingDrawing" xmlns:w10="urn:schemas-microsoft-com:office:word" xmlns:w="http://schemas.openxmlformats.org/wordprocessingml/2006/main" xmlns:w14="http://schemas.microsoft.com/office/word/2010/wordml" xmlns:wpg="http://schemas.microsoft.com/office/word/2010/wordprocessingGroup" xmlns:wpi="http://schemas.microsoft.com/office/word/2010/wordprocessingInk" xmlns:wne="http://schemas.microsoft.com/office/word/2006/wordml" xmlns:wps="http://schemas.microsoft.com/office/word/2010/wordprocessingShape" mc:Ignorable="w14 wp14">
+<w:ftr xmlns:wpc="http://schemas.microsoft.com/office/word/2010/wordprocessingCanvas" xmlns:cx="http://schemas.microsoft.com/office/drawing/2014/chartex" xmlns:cx1="http://schemas.microsoft.com/office/drawing/2015/9/8/chartex" xmlns:cx2="http://schemas.microsoft.com/office/drawing/2015/10/21/chartex" xmlns:cx3="http://schemas.microsoft.com/office/drawing/2016/5/9/chartex" xmlns:cx4="http://schemas.microsoft.com/office/drawing/2016/5/10/chartex" xmlns:cx5="http://schemas.microsoft.com/office/drawing/2016/5/11/chartex" xmlns:cx6="http://schemas.microsoft.com/office/drawing/2016/5/12/chartex" xmlns:cx7="http://schemas.microsoft.com/office/drawing/2016/5/13/chartex" xmlns:cx8="http://schemas.microsoft.com/office/drawing/2016/5/14/chartex" xmlns:mc="http://schemas.openxmlformats.org/markup-compatibility/2006" xmlns:aink="http://schemas.microsoft.com/office/drawing/2016/ink" xmlns:am3d="http://schemas.microsoft.com/office/drawing/2017/model3d" xmlns:o="urn:schemas-microsoft-com:office:office" xmlns:r="http://schemas.openxmlformats.org/officeDocument/2006/relationships" xmlns:m="http://schemas.openxmlformats.org/officeDocument/2006/math" xmlns:v="urn:schemas-microsoft-com:vml" xmlns:wp14="http://schemas.microsoft.com/office/word/2010/wordprocessingDrawing" xmlns:wp="http://schemas.openxmlformats.org/drawingml/2006/wordprocessingDrawing" xmlns:w10="urn:schemas-microsoft-com:office:word" xmlns:w="http://schemas.openxmlformats.org/wordprocessingml/2006/main" xmlns:w14="http://schemas.microsoft.com/office/word/2010/wordml" xmlns:w15="http://schemas.microsoft.com/office/word/2012/wordml" xmlns:w16cex="http://schemas.microsoft.com/office/word/2018/wordml/cex" xmlns:w16cid="http://schemas.microsoft.com/office/word/2016/wordml/cid" xmlns:w16="http://schemas.microsoft.com/office/word/2018/wordml" xmlns:w16se="http://schemas.microsoft.com/office/word/2015/wordml/symex" xmlns:wpg="http://schemas.microsoft.com/office/word/2010/wordprocessingGroup" xmlns:wpi="http://schemas.microsoft.com/office/word/2010/wordprocessingInk" xmlns:wne="http://schemas.microsoft.com/office/word/2006/wordml" xmlns:wps="http://schemas.microsoft.com/office/word/2010/wordprocessingShape" mc:Ignorable="w14 w15 w16se w16cid w16 w16cex wp14">
   <w:p>
     <w:pPr>
       <w:jc w:val="right"/>
@@ -3399,7 +3236,7 @@
 </file>
 
 <file path=word/footer2.xml><?xml version="1.0" encoding="utf-8"?>
-<w:ftr xmlns:wpc="http://schemas.microsoft.com/office/word/2010/wordprocessingCanvas" xmlns:mc="http://schemas.openxmlformats.org/markup-compatibility/2006" xmlns:o="urn:schemas-microsoft-com:office:office" xmlns:r="http://schemas.openxmlformats.org/officeDocument/2006/relationships" xmlns:m="http://schemas.openxmlformats.org/officeDocument/2006/math" xmlns:v="urn:schemas-microsoft-com:vml" xmlns:wp14="http://schemas.microsoft.com/office/word/2010/wordprocessingDrawing" xmlns:wp="http://schemas.openxmlformats.org/drawingml/2006/wordprocessingDrawing" xmlns:w10="urn:schemas-microsoft-com:office:word" xmlns:w="http://schemas.openxmlformats.org/wordprocessingml/2006/main" xmlns:w14="http://schemas.microsoft.com/office/word/2010/wordml" xmlns:wpg="http://schemas.microsoft.com/office/word/2010/wordprocessingGroup" xmlns:wpi="http://schemas.microsoft.com/office/word/2010/wordprocessingInk" xmlns:wne="http://schemas.microsoft.com/office/word/2006/wordml" xmlns:wps="http://schemas.microsoft.com/office/word/2010/wordprocessingShape" mc:Ignorable="w14 wp14">
+<w:ftr xmlns:wpc="http://schemas.microsoft.com/office/word/2010/wordprocessingCanvas" xmlns:cx="http://schemas.microsoft.com/office/drawing/2014/chartex" xmlns:cx1="http://schemas.microsoft.com/office/drawing/2015/9/8/chartex" xmlns:cx2="http://schemas.microsoft.com/office/drawing/2015/10/21/chartex" xmlns:cx3="http://schemas.microsoft.com/office/drawing/2016/5/9/chartex" xmlns:cx4="http://schemas.microsoft.com/office/drawing/2016/5/10/chartex" xmlns:cx5="http://schemas.microsoft.com/office/drawing/2016/5/11/chartex" xmlns:cx6="http://schemas.microsoft.com/office/drawing/2016/5/12/chartex" xmlns:cx7="http://schemas.microsoft.com/office/drawing/2016/5/13/chartex" xmlns:cx8="http://schemas.microsoft.com/office/drawing/2016/5/14/chartex" xmlns:mc="http://schemas.openxmlformats.org/markup-compatibility/2006" xmlns:aink="http://schemas.microsoft.com/office/drawing/2016/ink" xmlns:am3d="http://schemas.microsoft.com/office/drawing/2017/model3d" xmlns:o="urn:schemas-microsoft-com:office:office" xmlns:r="http://schemas.openxmlformats.org/officeDocument/2006/relationships" xmlns:m="http://schemas.openxmlformats.org/officeDocument/2006/math" xmlns:v="urn:schemas-microsoft-com:vml" xmlns:wp14="http://schemas.microsoft.com/office/word/2010/wordprocessingDrawing" xmlns:wp="http://schemas.openxmlformats.org/drawingml/2006/wordprocessingDrawing" xmlns:w10="urn:schemas-microsoft-com:office:word" xmlns:w="http://schemas.openxmlformats.org/wordprocessingml/2006/main" xmlns:w14="http://schemas.microsoft.com/office/word/2010/wordml" xmlns:w15="http://schemas.microsoft.com/office/word/2012/wordml" xmlns:w16cex="http://schemas.microsoft.com/office/word/2018/wordml/cex" xmlns:w16cid="http://schemas.microsoft.com/office/word/2016/wordml/cid" xmlns:w16="http://schemas.microsoft.com/office/word/2018/wordml" xmlns:w16se="http://schemas.microsoft.com/office/word/2015/wordml/symex" xmlns:wpg="http://schemas.microsoft.com/office/word/2010/wordprocessingGroup" xmlns:wpi="http://schemas.microsoft.com/office/word/2010/wordprocessingInk" xmlns:wne="http://schemas.microsoft.com/office/word/2006/wordml" xmlns:wps="http://schemas.microsoft.com/office/word/2010/wordprocessingShape" mc:Ignorable="w14 w15 w16se w16cid w16 w16cex wp14">
   <w:p>
     <w:pPr>
       <w:jc w:val="right"/>
@@ -3427,7 +3264,7 @@
 </file>
 
 <file path=word/footnotes.xml><?xml version="1.0" encoding="utf-8"?>
-<w:footnotes xmlns:wpc="http://schemas.microsoft.com/office/word/2010/wordprocessingCanvas" xmlns:mc="http://schemas.openxmlformats.org/markup-compatibility/2006" xmlns:o="urn:schemas-microsoft-com:office:office" xmlns:r="http://schemas.openxmlformats.org/officeDocument/2006/relationships" xmlns:m="http://schemas.openxmlformats.org/officeDocument/2006/math" xmlns:v="urn:schemas-microsoft-com:vml" xmlns:wp14="http://schemas.microsoft.com/office/word/2010/wordprocessingDrawing" xmlns:wp="http://schemas.openxmlformats.org/drawingml/2006/wordprocessingDrawing" xmlns:w10="urn:schemas-microsoft-com:office:word" xmlns:w="http://schemas.openxmlformats.org/wordprocessingml/2006/main" xmlns:w14="http://schemas.microsoft.com/office/word/2010/wordml" xmlns:wpg="http://schemas.microsoft.com/office/word/2010/wordprocessingGroup" xmlns:wpi="http://schemas.microsoft.com/office/word/2010/wordprocessingInk" xmlns:wne="http://schemas.microsoft.com/office/word/2006/wordml" xmlns:wps="http://schemas.microsoft.com/office/word/2010/wordprocessingShape" mc:Ignorable="w14 wp14">
+<w:footnotes xmlns:wpc="http://schemas.microsoft.com/office/word/2010/wordprocessingCanvas" xmlns:cx="http://schemas.microsoft.com/office/drawing/2014/chartex" xmlns:cx1="http://schemas.microsoft.com/office/drawing/2015/9/8/chartex" xmlns:cx2="http://schemas.microsoft.com/office/drawing/2015/10/21/chartex" xmlns:cx3="http://schemas.microsoft.com/office/drawing/2016/5/9/chartex" xmlns:cx4="http://schemas.microsoft.com/office/drawing/2016/5/10/chartex" xmlns:cx5="http://schemas.microsoft.com/office/drawing/2016/5/11/chartex" xmlns:cx6="http://schemas.microsoft.com/office/drawing/2016/5/12/chartex" xmlns:cx7="http://schemas.microsoft.com/office/drawing/2016/5/13/chartex" xmlns:cx8="http://schemas.microsoft.com/office/drawing/2016/5/14/chartex" xmlns:mc="http://schemas.openxmlformats.org/markup-compatibility/2006" xmlns:aink="http://schemas.microsoft.com/office/drawing/2016/ink" xmlns:am3d="http://schemas.microsoft.com/office/drawing/2017/model3d" xmlns:o="urn:schemas-microsoft-com:office:office" xmlns:r="http://schemas.openxmlformats.org/officeDocument/2006/relationships" xmlns:m="http://schemas.openxmlformats.org/officeDocument/2006/math" xmlns:v="urn:schemas-microsoft-com:vml" xmlns:wp14="http://schemas.microsoft.com/office/word/2010/wordprocessingDrawing" xmlns:wp="http://schemas.openxmlformats.org/drawingml/2006/wordprocessingDrawing" xmlns:w10="urn:schemas-microsoft-com:office:word" xmlns:w="http://schemas.openxmlformats.org/wordprocessingml/2006/main" xmlns:w14="http://schemas.microsoft.com/office/word/2010/wordml" xmlns:w15="http://schemas.microsoft.com/office/word/2012/wordml" xmlns:w16cex="http://schemas.microsoft.com/office/word/2018/wordml/cex" xmlns:w16cid="http://schemas.microsoft.com/office/word/2016/wordml/cid" xmlns:w16="http://schemas.microsoft.com/office/word/2018/wordml" xmlns:w16se="http://schemas.microsoft.com/office/word/2015/wordml/symex" xmlns:wpg="http://schemas.microsoft.com/office/word/2010/wordprocessingGroup" xmlns:wpi="http://schemas.microsoft.com/office/word/2010/wordprocessingInk" xmlns:wne="http://schemas.microsoft.com/office/word/2006/wordml" xmlns:wps="http://schemas.microsoft.com/office/word/2010/wordprocessingShape" mc:Ignorable="w14 w15 w16se w16cid w16 w16cex wp14">
   <w:footnote w:type="separator" w:id="-1">
     <w:p>
       <w:r>
@@ -3446,7 +3283,7 @@
 </file>
 
 <file path=word/header1.xml><?xml version="1.0" encoding="utf-8"?>
-<w:hdr xmlns:wpc="http://schemas.microsoft.com/office/word/2010/wordprocessingCanvas" xmlns:mc="http://schemas.openxmlformats.org/markup-compatibility/2006" xmlns:o="urn:schemas-microsoft-com:office:office" xmlns:r="http://schemas.openxmlformats.org/officeDocument/2006/relationships" xmlns:m="http://schemas.openxmlformats.org/officeDocument/2006/math" xmlns:v="urn:schemas-microsoft-com:vml" xmlns:wp14="http://schemas.microsoft.com/office/word/2010/wordprocessingDrawing" xmlns:wp="http://schemas.openxmlformats.org/drawingml/2006/wordprocessingDrawing" xmlns:w10="urn:schemas-microsoft-com:office:word" xmlns:w="http://schemas.openxmlformats.org/wordprocessingml/2006/main" xmlns:w14="http://schemas.microsoft.com/office/word/2010/wordml" xmlns:wpg="http://schemas.microsoft.com/office/word/2010/wordprocessingGroup" xmlns:wpi="http://schemas.microsoft.com/office/word/2010/wordprocessingInk" xmlns:wne="http://schemas.microsoft.com/office/word/2006/wordml" xmlns:wps="http://schemas.microsoft.com/office/word/2010/wordprocessingShape" mc:Ignorable="w14 wp14">
+<w:hdr xmlns:wpc="http://schemas.microsoft.com/office/word/2010/wordprocessingCanvas" xmlns:cx="http://schemas.microsoft.com/office/drawing/2014/chartex" xmlns:cx1="http://schemas.microsoft.com/office/drawing/2015/9/8/chartex" xmlns:cx2="http://schemas.microsoft.com/office/drawing/2015/10/21/chartex" xmlns:cx3="http://schemas.microsoft.com/office/drawing/2016/5/9/chartex" xmlns:cx4="http://schemas.microsoft.com/office/drawing/2016/5/10/chartex" xmlns:cx5="http://schemas.microsoft.com/office/drawing/2016/5/11/chartex" xmlns:cx6="http://schemas.microsoft.com/office/drawing/2016/5/12/chartex" xmlns:cx7="http://schemas.microsoft.com/office/drawing/2016/5/13/chartex" xmlns:cx8="http://schemas.microsoft.com/office/drawing/2016/5/14/chartex" xmlns:mc="http://schemas.openxmlformats.org/markup-compatibility/2006" xmlns:aink="http://schemas.microsoft.com/office/drawing/2016/ink" xmlns:am3d="http://schemas.microsoft.com/office/drawing/2017/model3d" xmlns:o="urn:schemas-microsoft-com:office:office" xmlns:r="http://schemas.openxmlformats.org/officeDocument/2006/relationships" xmlns:m="http://schemas.openxmlformats.org/officeDocument/2006/math" xmlns:v="urn:schemas-microsoft-com:vml" xmlns:wp14="http://schemas.microsoft.com/office/word/2010/wordprocessingDrawing" xmlns:wp="http://schemas.openxmlformats.org/drawingml/2006/wordprocessingDrawing" xmlns:w10="urn:schemas-microsoft-com:office:word" xmlns:w="http://schemas.openxmlformats.org/wordprocessingml/2006/main" xmlns:w14="http://schemas.microsoft.com/office/word/2010/wordml" xmlns:w15="http://schemas.microsoft.com/office/word/2012/wordml" xmlns:w16cex="http://schemas.microsoft.com/office/word/2018/wordml/cex" xmlns:w16cid="http://schemas.microsoft.com/office/word/2016/wordml/cid" xmlns:w16="http://schemas.microsoft.com/office/word/2018/wordml" xmlns:w16se="http://schemas.microsoft.com/office/word/2015/wordml/symex" xmlns:wpg="http://schemas.microsoft.com/office/word/2010/wordprocessingGroup" xmlns:wpi="http://schemas.microsoft.com/office/word/2010/wordprocessingInk" xmlns:wne="http://schemas.microsoft.com/office/word/2006/wordml" xmlns:wps="http://schemas.microsoft.com/office/word/2010/wordprocessingShape" mc:Ignorable="w14 w15 w16se w16cid w16 w16cex wp14">
   <w:p>
     <w:pPr>
       <w:jc w:val="center"/>
@@ -3460,37 +3297,21 @@
         <w:sz w:val="18"/>
         <w:szCs w:val="18"/>
       </w:rPr>
-      <w:t xml:space="preserve">E-Voting System Using </w:t>
-    </w:r>
-    <w:proofErr w:type="spellStart"/>
-    <w:r>
-      <w:rPr>
-        <w:sz w:val="18"/>
-        <w:szCs w:val="18"/>
-      </w:rPr>
-      <w:t>Blockchain</w:t>
-    </w:r>
-    <w:proofErr w:type="spellEnd"/>
-    <w:r>
-      <w:rPr>
-        <w:sz w:val="18"/>
-        <w:szCs w:val="18"/>
-      </w:rPr>
-      <w:t xml:space="preserve"> Technology</w:t>
+      <w:t>E-Voting System Using Blockchain Technology</w:t>
     </w:r>
   </w:p>
 </w:hdr>
 </file>
 
 <file path=word/header2.xml><?xml version="1.0" encoding="utf-8"?>
-<w:hdr xmlns:wpc="http://schemas.microsoft.com/office/word/2010/wordprocessingCanvas" xmlns:mc="http://schemas.openxmlformats.org/markup-compatibility/2006" xmlns:o="urn:schemas-microsoft-com:office:office" xmlns:r="http://schemas.openxmlformats.org/officeDocument/2006/relationships" xmlns:m="http://schemas.openxmlformats.org/officeDocument/2006/math" xmlns:v="urn:schemas-microsoft-com:vml" xmlns:wp14="http://schemas.microsoft.com/office/word/2010/wordprocessingDrawing" xmlns:wp="http://schemas.openxmlformats.org/drawingml/2006/wordprocessingDrawing" xmlns:w10="urn:schemas-microsoft-com:office:word" xmlns:w="http://schemas.openxmlformats.org/wordprocessingml/2006/main" xmlns:w14="http://schemas.microsoft.com/office/word/2010/wordml" xmlns:wpg="http://schemas.microsoft.com/office/word/2010/wordprocessingGroup" xmlns:wpi="http://schemas.microsoft.com/office/word/2010/wordprocessingInk" xmlns:wne="http://schemas.microsoft.com/office/word/2006/wordml" xmlns:wps="http://schemas.microsoft.com/office/word/2010/wordprocessingShape" mc:Ignorable="w14 wp14">
+<w:hdr xmlns:wpc="http://schemas.microsoft.com/office/word/2010/wordprocessingCanvas" xmlns:cx="http://schemas.microsoft.com/office/drawing/2014/chartex" xmlns:cx1="http://schemas.microsoft.com/office/drawing/2015/9/8/chartex" xmlns:cx2="http://schemas.microsoft.com/office/drawing/2015/10/21/chartex" xmlns:cx3="http://schemas.microsoft.com/office/drawing/2016/5/9/chartex" xmlns:cx4="http://schemas.microsoft.com/office/drawing/2016/5/10/chartex" xmlns:cx5="http://schemas.microsoft.com/office/drawing/2016/5/11/chartex" xmlns:cx6="http://schemas.microsoft.com/office/drawing/2016/5/12/chartex" xmlns:cx7="http://schemas.microsoft.com/office/drawing/2016/5/13/chartex" xmlns:cx8="http://schemas.microsoft.com/office/drawing/2016/5/14/chartex" xmlns:mc="http://schemas.openxmlformats.org/markup-compatibility/2006" xmlns:aink="http://schemas.microsoft.com/office/drawing/2016/ink" xmlns:am3d="http://schemas.microsoft.com/office/drawing/2017/model3d" xmlns:o="urn:schemas-microsoft-com:office:office" xmlns:r="http://schemas.openxmlformats.org/officeDocument/2006/relationships" xmlns:m="http://schemas.openxmlformats.org/officeDocument/2006/math" xmlns:v="urn:schemas-microsoft-com:vml" xmlns:wp14="http://schemas.microsoft.com/office/word/2010/wordprocessingDrawing" xmlns:wp="http://schemas.openxmlformats.org/drawingml/2006/wordprocessingDrawing" xmlns:w10="urn:schemas-microsoft-com:office:word" xmlns:w="http://schemas.openxmlformats.org/wordprocessingml/2006/main" xmlns:w14="http://schemas.microsoft.com/office/word/2010/wordml" xmlns:w15="http://schemas.microsoft.com/office/word/2012/wordml" xmlns:w16cex="http://schemas.microsoft.com/office/word/2018/wordml/cex" xmlns:w16cid="http://schemas.microsoft.com/office/word/2016/wordml/cid" xmlns:w16="http://schemas.microsoft.com/office/word/2018/wordml" xmlns:w16se="http://schemas.microsoft.com/office/word/2015/wordml/symex" xmlns:wpg="http://schemas.microsoft.com/office/word/2010/wordprocessingGroup" xmlns:wpi="http://schemas.microsoft.com/office/word/2010/wordprocessingInk" xmlns:wne="http://schemas.microsoft.com/office/word/2006/wordml" xmlns:wps="http://schemas.microsoft.com/office/word/2010/wordprocessingShape" mc:Ignorable="w14 w15 w16se w16cid w16 w16cex wp14">
   <w:p/>
 </w:hdr>
 </file>
 
 <file path=word/numbering.xml><?xml version="1.0" encoding="utf-8"?>
-<w:numbering xmlns:wpc="http://schemas.microsoft.com/office/word/2010/wordprocessingCanvas" xmlns:mc="http://schemas.openxmlformats.org/markup-compatibility/2006" xmlns:o="urn:schemas-microsoft-com:office:office" xmlns:r="http://schemas.openxmlformats.org/officeDocument/2006/relationships" xmlns:m="http://schemas.openxmlformats.org/officeDocument/2006/math" xmlns:v="urn:schemas-microsoft-com:vml" xmlns:wp14="http://schemas.microsoft.com/office/word/2010/wordprocessingDrawing" xmlns:wp="http://schemas.openxmlformats.org/drawingml/2006/wordprocessingDrawing" xmlns:w10="urn:schemas-microsoft-com:office:word" xmlns:w="http://schemas.openxmlformats.org/wordprocessingml/2006/main" xmlns:w14="http://schemas.microsoft.com/office/word/2010/wordml" xmlns:wpg="http://schemas.microsoft.com/office/word/2010/wordprocessingGroup" xmlns:wpi="http://schemas.microsoft.com/office/word/2010/wordprocessingInk" xmlns:wne="http://schemas.microsoft.com/office/word/2006/wordml" xmlns:wps="http://schemas.microsoft.com/office/word/2010/wordprocessingShape" mc:Ignorable="w14 wp14">
-  <w:abstractNum w:abstractNumId="0">
+<w:numbering xmlns:wpc="http://schemas.microsoft.com/office/word/2010/wordprocessingCanvas" xmlns:cx="http://schemas.microsoft.com/office/drawing/2014/chartex" xmlns:cx1="http://schemas.microsoft.com/office/drawing/2015/9/8/chartex" xmlns:cx2="http://schemas.microsoft.com/office/drawing/2015/10/21/chartex" xmlns:cx3="http://schemas.microsoft.com/office/drawing/2016/5/9/chartex" xmlns:cx4="http://schemas.microsoft.com/office/drawing/2016/5/10/chartex" xmlns:cx5="http://schemas.microsoft.com/office/drawing/2016/5/11/chartex" xmlns:cx6="http://schemas.microsoft.com/office/drawing/2016/5/12/chartex" xmlns:cx7="http://schemas.microsoft.com/office/drawing/2016/5/13/chartex" xmlns:cx8="http://schemas.microsoft.com/office/drawing/2016/5/14/chartex" xmlns:mc="http://schemas.openxmlformats.org/markup-compatibility/2006" xmlns:aink="http://schemas.microsoft.com/office/drawing/2016/ink" xmlns:am3d="http://schemas.microsoft.com/office/drawing/2017/model3d" xmlns:o="urn:schemas-microsoft-com:office:office" xmlns:r="http://schemas.openxmlformats.org/officeDocument/2006/relationships" xmlns:m="http://schemas.openxmlformats.org/officeDocument/2006/math" xmlns:v="urn:schemas-microsoft-com:vml" xmlns:wp14="http://schemas.microsoft.com/office/word/2010/wordprocessingDrawing" xmlns:wp="http://schemas.openxmlformats.org/drawingml/2006/wordprocessingDrawing" xmlns:w10="urn:schemas-microsoft-com:office:word" xmlns:w="http://schemas.openxmlformats.org/wordprocessingml/2006/main" xmlns:w14="http://schemas.microsoft.com/office/word/2010/wordml" xmlns:w15="http://schemas.microsoft.com/office/word/2012/wordml" xmlns:w16cex="http://schemas.microsoft.com/office/word/2018/wordml/cex" xmlns:w16cid="http://schemas.microsoft.com/office/word/2016/wordml/cid" xmlns:w16="http://schemas.microsoft.com/office/word/2018/wordml" xmlns:w16se="http://schemas.microsoft.com/office/word/2015/wordml/symex" xmlns:wpg="http://schemas.microsoft.com/office/word/2010/wordprocessingGroup" xmlns:wpi="http://schemas.microsoft.com/office/word/2010/wordprocessingInk" xmlns:wne="http://schemas.microsoft.com/office/word/2006/wordml" xmlns:wps="http://schemas.microsoft.com/office/word/2010/wordprocessingShape" mc:Ignorable="w14 w15 w16se w16cid w16 w16cex wp14">
+  <w:abstractNum w:abstractNumId="0" w15:restartNumberingAfterBreak="0">
     <w:nsid w:val="14180EC8"/>
     <w:multiLevelType w:val="multilevel"/>
     <w:tmpl w:val="7784960C"/>
@@ -3603,7 +3424,7 @@
       </w:rPr>
     </w:lvl>
   </w:abstractNum>
-  <w:abstractNum w:abstractNumId="1">
+  <w:abstractNum w:abstractNumId="1" w15:restartNumberingAfterBreak="0">
     <w:nsid w:val="24CF5E6D"/>
     <w:multiLevelType w:val="multilevel"/>
     <w:tmpl w:val="71FA198A"/>
@@ -3716,7 +3537,7 @@
       </w:rPr>
     </w:lvl>
   </w:abstractNum>
-  <w:abstractNum w:abstractNumId="2">
+  <w:abstractNum w:abstractNumId="2" w15:restartNumberingAfterBreak="0">
     <w:nsid w:val="2DDA2FEB"/>
     <w:multiLevelType w:val="hybridMultilevel"/>
     <w:tmpl w:val="B762C38C"/>
@@ -3805,7 +3626,7 @@
       </w:pPr>
     </w:lvl>
   </w:abstractNum>
-  <w:abstractNum w:abstractNumId="3">
+  <w:abstractNum w:abstractNumId="3" w15:restartNumberingAfterBreak="0">
     <w:nsid w:val="33FB599D"/>
     <w:multiLevelType w:val="multilevel"/>
     <w:tmpl w:val="6F8238A6"/>
@@ -3918,7 +3739,7 @@
       </w:rPr>
     </w:lvl>
   </w:abstractNum>
-  <w:abstractNum w:abstractNumId="4">
+  <w:abstractNum w:abstractNumId="4" w15:restartNumberingAfterBreak="0">
     <w:nsid w:val="43FD1281"/>
     <w:multiLevelType w:val="multilevel"/>
     <w:tmpl w:val="185CF838"/>
@@ -4031,7 +3852,7 @@
       </w:rPr>
     </w:lvl>
   </w:abstractNum>
-  <w:abstractNum w:abstractNumId="5">
+  <w:abstractNum w:abstractNumId="5" w15:restartNumberingAfterBreak="0">
     <w:nsid w:val="4AF84EF1"/>
     <w:multiLevelType w:val="hybridMultilevel"/>
     <w:tmpl w:val="6D7CC364"/>
@@ -4144,7 +3965,7 @@
       </w:rPr>
     </w:lvl>
   </w:abstractNum>
-  <w:abstractNum w:abstractNumId="6">
+  <w:abstractNum w:abstractNumId="6" w15:restartNumberingAfterBreak="0">
     <w:nsid w:val="7C825728"/>
     <w:multiLevelType w:val="multilevel"/>
     <w:tmpl w:val="B7CC803E"/>
@@ -4282,7 +4103,7 @@
 </file>
 
 <file path=word/styles.xml><?xml version="1.0" encoding="utf-8"?>
-<w:styles xmlns:mc="http://schemas.openxmlformats.org/markup-compatibility/2006" xmlns:r="http://schemas.openxmlformats.org/officeDocument/2006/relationships" xmlns:w="http://schemas.openxmlformats.org/wordprocessingml/2006/main" xmlns:w14="http://schemas.microsoft.com/office/word/2010/wordml" mc:Ignorable="w14">
+<w:styles xmlns:mc="http://schemas.openxmlformats.org/markup-compatibility/2006" xmlns:r="http://schemas.openxmlformats.org/officeDocument/2006/relationships" xmlns:w="http://schemas.openxmlformats.org/wordprocessingml/2006/main" xmlns:w14="http://schemas.microsoft.com/office/word/2010/wordml" xmlns:w15="http://schemas.microsoft.com/office/word/2012/wordml" xmlns:w16cex="http://schemas.microsoft.com/office/word/2018/wordml/cex" xmlns:w16cid="http://schemas.microsoft.com/office/word/2016/wordml/cid" xmlns:w16="http://schemas.microsoft.com/office/word/2018/wordml" xmlns:w16se="http://schemas.microsoft.com/office/word/2015/wordml/symex" mc:Ignorable="w14 w15 w16se w16cid w16 w16cex">
   <w:docDefaults>
     <w:rPrDefault>
       <w:rPr>
@@ -4294,777 +4115,383 @@
     </w:rPrDefault>
     <w:pPrDefault/>
   </w:docDefaults>
-  <w:latentStyles w:defLockedState="0" w:defUIPriority="99" w:defSemiHidden="1" w:defUnhideWhenUsed="1" w:defQFormat="0" w:count="267">
-    <w:lsdException w:name="Normal" w:semiHidden="0" w:uiPriority="0" w:unhideWhenUsed="0" w:qFormat="1"/>
-    <w:lsdException w:name="heading 1" w:semiHidden="0" w:uiPriority="9" w:unhideWhenUsed="0" w:qFormat="1"/>
-    <w:lsdException w:name="heading 2" w:uiPriority="9" w:qFormat="1"/>
-    <w:lsdException w:name="heading 3" w:uiPriority="9" w:qFormat="1"/>
-    <w:lsdException w:name="heading 4" w:uiPriority="9" w:qFormat="1"/>
-    <w:lsdException w:name="heading 5" w:uiPriority="9" w:qFormat="1"/>
-    <w:lsdException w:name="heading 6" w:uiPriority="9" w:qFormat="1"/>
-    <w:lsdException w:name="heading 7" w:uiPriority="9" w:qFormat="1"/>
-    <w:lsdException w:name="heading 8" w:uiPriority="9" w:qFormat="1"/>
-    <w:lsdException w:name="heading 9" w:uiPriority="9" w:qFormat="1"/>
-    <w:lsdException w:name="toc 1" w:uiPriority="39"/>
-    <w:lsdException w:name="toc 2" w:uiPriority="39"/>
-    <w:lsdException w:name="toc 3" w:uiPriority="39"/>
-    <w:lsdException w:name="toc 4" w:uiPriority="39"/>
-    <w:lsdException w:name="toc 5" w:uiPriority="39"/>
-    <w:lsdException w:name="toc 6" w:uiPriority="39"/>
-    <w:lsdException w:name="toc 7" w:uiPriority="39"/>
-    <w:lsdException w:name="toc 8" w:uiPriority="39"/>
-    <w:lsdException w:name="toc 9" w:uiPriority="39"/>
-    <w:lsdException w:name="caption" w:uiPriority="35" w:qFormat="1"/>
-    <w:lsdException w:name="Title" w:semiHidden="0" w:uiPriority="10" w:unhideWhenUsed="0" w:qFormat="1"/>
-    <w:lsdException w:name="Default Paragraph Font" w:uiPriority="1"/>
-    <w:lsdException w:name="Body Text" w:uiPriority="1" w:qFormat="1"/>
-    <w:lsdException w:name="Subtitle" w:semiHidden="0" w:uiPriority="11" w:unhideWhenUsed="0" w:qFormat="1"/>
-    <w:lsdException w:name="Strong" w:semiHidden="0" w:uiPriority="22" w:unhideWhenUsed="0" w:qFormat="1"/>
-    <w:lsdException w:name="Emphasis" w:semiHidden="0" w:uiPriority="20" w:unhideWhenUsed="0" w:qFormat="1"/>
-    <w:lsdException w:name="Normal Table" w:semiHidden="0" w:unhideWhenUsed="0"/>
-    <w:lsdException w:name="Table Subtle 1" w:semiHidden="0" w:unhideWhenUsed="0"/>
-    <w:lsdException w:name="Table Web 2" w:semiHidden="0" w:unhideWhenUsed="0"/>
-    <w:lsdException w:name="Table Web 3" w:semiHidden="0" w:unhideWhenUsed="0"/>
-    <w:lsdException w:name="Table Grid" w:semiHidden="0" w:uiPriority="39" w:unhideWhenUsed="0"/>
-    <w:lsdException w:name="Placeholder Text" w:unhideWhenUsed="0"/>
-    <w:lsdException w:name="No Spacing" w:semiHidden="0" w:uiPriority="1" w:unhideWhenUsed="0" w:qFormat="1"/>
-    <w:lsdException w:name="Light Shading" w:semiHidden="0" w:uiPriority="60" w:unhideWhenUsed="0"/>
-    <w:lsdException w:name="Light List" w:semiHidden="0" w:uiPriority="61" w:unhideWhenUsed="0"/>
-    <w:lsdException w:name="Light Grid" w:semiHidden="0" w:uiPriority="62" w:unhideWhenUsed="0"/>
-    <w:lsdException w:name="Medium Shading 1" w:semiHidden="0" w:uiPriority="63" w:unhideWhenUsed="0"/>
-    <w:lsdException w:name="Medium Shading 2" w:semiHidden="0" w:uiPriority="64" w:unhideWhenUsed="0"/>
-    <w:lsdException w:name="Medium List 1" w:semiHidden="0" w:uiPriority="65" w:unhideWhenUsed="0"/>
-    <w:lsdException w:name="Medium List 2" w:semiHidden="0" w:uiPriority="66" w:unhideWhenUsed="0"/>
-    <w:lsdException w:name="Medium Grid 1" w:semiHidden="0" w:uiPriority="67" w:unhideWhenUsed="0"/>
-    <w:lsdException w:name="Medium Grid 2" w:semiHidden="0" w:uiPriority="68" w:unhideWhenUsed="0"/>
-    <w:lsdException w:name="Medium Grid 3" w:semiHidden="0" w:uiPriority="69" w:unhideWhenUsed="0"/>
-    <w:lsdException w:name="Dark List" w:semiHidden="0" w:uiPriority="70" w:unhideWhenUsed="0"/>
-    <w:lsdException w:name="Colorful Shading" w:semiHidden="0" w:uiPriority="71" w:unhideWhenUsed="0"/>
-    <w:lsdException w:name="Colorful List" w:semiHidden="0" w:uiPriority="72" w:unhideWhenUsed="0"/>
-    <w:lsdException w:name="Colorful Grid" w:semiHidden="0" w:uiPriority="73" w:unhideWhenUsed="0"/>
-    <w:lsdException w:name="Light Shading Accent 1" w:semiHidden="0" w:uiPriority="60" w:unhideWhenUsed="0"/>
-    <w:lsdException w:name="Light List Accent 1" w:semiHidden="0" w:uiPriority="61" w:unhideWhenUsed="0"/>
-    <w:lsdException w:name="Light Grid Accent 1" w:semiHidden="0" w:uiPriority="62" w:unhideWhenUsed="0"/>
-    <w:lsdException w:name="Medium Shading 1 Accent 1" w:semiHidden="0" w:uiPriority="63" w:unhideWhenUsed="0"/>
-    <w:lsdException w:name="Medium Shading 2 Accent 1" w:semiHidden="0" w:uiPriority="64" w:unhideWhenUsed="0"/>
-    <w:lsdException w:name="Medium List 1 Accent 1" w:semiHidden="0" w:uiPriority="65" w:unhideWhenUsed="0"/>
-    <w:lsdException w:name="Revision" w:unhideWhenUsed="0"/>
-    <w:lsdException w:name="List Paragraph" w:semiHidden="0" w:uiPriority="34" w:unhideWhenUsed="0" w:qFormat="1"/>
-    <w:lsdException w:name="Quote" w:semiHidden="0" w:uiPriority="29" w:unhideWhenUsed="0" w:qFormat="1"/>
-    <w:lsdException w:name="Intense Quote" w:semiHidden="0" w:uiPriority="30" w:unhideWhenUsed="0" w:qFormat="1"/>
-    <w:lsdException w:name="Medium List 2 Accent 1" w:semiHidden="0" w:uiPriority="66" w:unhideWhenUsed="0"/>
-    <w:lsdException w:name="Medium Grid 1 Accent 1" w:semiHidden="0" w:uiPriority="67" w:unhideWhenUsed="0"/>
-    <w:lsdException w:name="Medium Grid 2 Accent 1" w:semiHidden="0" w:uiPriority="68" w:unhideWhenUsed="0"/>
-    <w:lsdException w:name="Medium Grid 3 Accent 1" w:semiHidden="0" w:uiPriority="69" w:unhideWhenUsed="0"/>
-    <w:lsdException w:name="Dark List Accent 1" w:semiHidden="0" w:uiPriority="70" w:unhideWhenUsed="0"/>
-    <w:lsdException w:name="Colorful Shading Accent 1" w:semiHidden="0" w:uiPriority="71" w:unhideWhenUsed="0"/>
-    <w:lsdException w:name="Colorful List Accent 1" w:semiHidden="0" w:uiPriority="72" w:unhideWhenUsed="0"/>
-    <w:lsdException w:name="Colorful Grid Accent 1" w:semiHidden="0" w:uiPriority="73" w:unhideWhenUsed="0"/>
-    <w:lsdException w:name="Light Shading Accent 2" w:semiHidden="0" w:uiPriority="60" w:unhideWhenUsed="0"/>
-    <w:lsdException w:name="Light List Accent 2" w:semiHidden="0" w:uiPriority="61" w:unhideWhenUsed="0"/>
-    <w:lsdException w:name="Light Grid Accent 2" w:semiHidden="0" w:uiPriority="62" w:unhideWhenUsed="0"/>
-    <w:lsdException w:name="Medium Shading 1 Accent 2" w:semiHidden="0" w:uiPriority="63" w:unhideWhenUsed="0"/>
-    <w:lsdException w:name="Medium Shading 2 Accent 2" w:semiHidden="0" w:uiPriority="64" w:unhideWhenUsed="0"/>
-    <w:lsdException w:name="Medium List 1 Accent 2" w:semiHidden="0" w:uiPriority="65" w:unhideWhenUsed="0"/>
-    <w:lsdException w:name="Medium List 2 Accent 2" w:semiHidden="0" w:uiPriority="66" w:unhideWhenUsed="0"/>
-    <w:lsdException w:name="Medium Grid 1 Accent 2" w:semiHidden="0" w:uiPriority="67" w:unhideWhenUsed="0"/>
-    <w:lsdException w:name="Medium Grid 2 Accent 2" w:semiHidden="0" w:uiPriority="68" w:unhideWhenUsed="0"/>
-    <w:lsdException w:name="Medium Grid 3 Accent 2" w:semiHidden="0" w:uiPriority="69" w:unhideWhenUsed="0"/>
-    <w:lsdException w:name="Dark List Accent 2" w:semiHidden="0" w:uiPriority="70" w:unhideWhenUsed="0"/>
-    <w:lsdException w:name="Colorful Shading Accent 2" w:semiHidden="0" w:uiPriority="71" w:unhideWhenUsed="0"/>
-    <w:lsdException w:name="Colorful List Accent 2" w:semiHidden="0" w:uiPriority="72" w:unhideWhenUsed="0"/>
-    <w:lsdException w:name="Colorful Grid Accent 2" w:semiHidden="0" w:uiPriority="73" w:unhideWhenUsed="0"/>
-    <w:lsdException w:name="Light Shading Accent 3" w:semiHidden="0" w:uiPriority="60" w:unhideWhenUsed="0"/>
-    <w:lsdException w:name="Light List Accent 3" w:semiHidden="0" w:uiPriority="61" w:unhideWhenUsed="0"/>
-    <w:lsdException w:name="Light Grid Accent 3" w:semiHidden="0" w:uiPriority="62" w:unhideWhenUsed="0"/>
-    <w:lsdException w:name="Medium Shading 1 Accent 3" w:semiHidden="0" w:uiPriority="63" w:unhideWhenUsed="0"/>
-    <w:lsdException w:name="Medium Shading 2 Accent 3" w:semiHidden="0" w:uiPriority="64" w:unhideWhenUsed="0"/>
-    <w:lsdException w:name="Medium List 1 Accent 3" w:semiHidden="0" w:uiPriority="65" w:unhideWhenUsed="0"/>
-    <w:lsdException w:name="Medium List 2 Accent 3" w:semiHidden="0" w:uiPriority="66" w:unhideWhenUsed="0"/>
-    <w:lsdException w:name="Medium Grid 1 Accent 3" w:semiHidden="0" w:uiPriority="67" w:unhideWhenUsed="0"/>
-    <w:lsdException w:name="Medium Grid 2 Accent 3" w:semiHidden="0" w:uiPriority="68" w:unhideWhenUsed="0"/>
-    <w:lsdException w:name="Medium Grid 3 Accent 3" w:semiHidden="0" w:uiPriority="69" w:unhideWhenUsed="0"/>
-    <w:lsdException w:name="Dark List Accent 3" w:semiHidden="0" w:uiPriority="70" w:unhideWhenUsed="0"/>
-    <w:lsdException w:name="Colorful Shading Accent 3" w:semiHidden="0" w:uiPriority="71" w:unhideWhenUsed="0"/>
-    <w:lsdException w:name="Colorful List Accent 3" w:semiHidden="0" w:uiPriority="72" w:unhideWhenUsed="0"/>
-    <w:lsdException w:name="Colorful Grid Accent 3" w:semiHidden="0" w:uiPriority="73" w:unhideWhenUsed="0"/>
-    <w:lsdException w:name="Light Shading Accent 4" w:semiHidden="0" w:uiPriority="60" w:unhideWhenUsed="0"/>
-    <w:lsdException w:name="Light List Accent 4" w:semiHidden="0" w:uiPriority="61" w:unhideWhenUsed="0"/>
-    <w:lsdException w:name="Light Grid Accent 4" w:semiHidden="0" w:uiPriority="62" w:unhideWhenUsed="0"/>
-    <w:lsdException w:name="Medium Shading 1 Accent 4" w:semiHidden="0" w:uiPriority="63" w:unhideWhenUsed="0"/>
-    <w:lsdException w:name="Medium Shading 2 Accent 4" w:semiHidden="0" w:uiPriority="64" w:unhideWhenUsed="0"/>
-    <w:lsdException w:name="Medium List 1 Accent 4" w:semiHidden="0" w:uiPriority="65" w:unhideWhenUsed="0"/>
-    <w:lsdException w:name="Medium List 2 Accent 4" w:semiHidden="0" w:uiPriority="66" w:unhideWhenUsed="0"/>
-    <w:lsdException w:name="Medium Grid 1 Accent 4" w:semiHidden="0" w:uiPriority="67" w:unhideWhenUsed="0"/>
-    <w:lsdException w:name="Medium Grid 2 Accent 4" w:semiHidden="0" w:uiPriority="68" w:unhideWhenUsed="0"/>
-    <w:lsdException w:name="Medium Grid 3 Accent 4" w:semiHidden="0" w:uiPriority="69" w:unhideWhenUsed="0"/>
-    <w:lsdException w:name="Dark List Accent 4" w:semiHidden="0" w:uiPriority="70" w:unhideWhenUsed="0"/>
-    <w:lsdException w:name="Colorful Shading Accent 4" w:semiHidden="0" w:uiPriority="71" w:unhideWhenUsed="0"/>
-    <w:lsdException w:name="Colorful List Accent 4" w:semiHidden="0" w:uiPriority="72" w:unhideWhenUsed="0"/>
-    <w:lsdException w:name="Colorful Grid Accent 4" w:semiHidden="0" w:uiPriority="73" w:unhideWhenUsed="0"/>
-    <w:lsdException w:name="Light Shading Accent 5" w:semiHidden="0" w:uiPriority="60" w:unhideWhenUsed="0"/>
-    <w:lsdException w:name="Light List Accent 5" w:semiHidden="0" w:uiPriority="61" w:unhideWhenUsed="0"/>
-    <w:lsdException w:name="Light Grid Accent 5" w:semiHidden="0" w:uiPriority="62" w:unhideWhenUsed="0"/>
-    <w:lsdException w:name="Medium Shading 1 Accent 5" w:semiHidden="0" w:uiPriority="63" w:unhideWhenUsed="0"/>
-    <w:lsdException w:name="Medium Shading 2 Accent 5" w:semiHidden="0" w:uiPriority="64" w:unhideWhenUsed="0"/>
-    <w:lsdException w:name="Medium List 1 Accent 5" w:semiHidden="0" w:uiPriority="65" w:unhideWhenUsed="0"/>
-    <w:lsdException w:name="Medium List 2 Accent 5" w:semiHidden="0" w:uiPriority="66" w:unhideWhenUsed="0"/>
-    <w:lsdException w:name="Medium Grid 1 Accent 5" w:semiHidden="0" w:uiPriority="67" w:unhideWhenUsed="0"/>
-    <w:lsdException w:name="Medium Grid 2 Accent 5" w:semiHidden="0" w:uiPriority="68" w:unhideWhenUsed="0"/>
-    <w:lsdException w:name="Medium Grid 3 Accent 5" w:semiHidden="0" w:uiPriority="69" w:unhideWhenUsed="0"/>
-    <w:lsdException w:name="Dark List Accent 5" w:semiHidden="0" w:uiPriority="70" w:unhideWhenUsed="0"/>
-    <w:lsdException w:name="Colorful Shading Accent 5" w:semiHidden="0" w:uiPriority="71" w:unhideWhenUsed="0"/>
-    <w:lsdException w:name="Colorful List Accent 5" w:semiHidden="0" w:uiPriority="72" w:unhideWhenUsed="0"/>
-    <w:lsdException w:name="Colorful Grid Accent 5" w:semiHidden="0" w:uiPriority="73" w:unhideWhenUsed="0"/>
-    <w:lsdException w:name="Light Shading Accent 6" w:semiHidden="0" w:uiPriority="60" w:unhideWhenUsed="0"/>
-    <w:lsdException w:name="Light List Accent 6" w:semiHidden="0" w:uiPriority="61" w:unhideWhenUsed="0"/>
-    <w:lsdException w:name="Light Grid Accent 6" w:semiHidden="0" w:uiPriority="62" w:unhideWhenUsed="0"/>
-    <w:lsdException w:name="Medium Shading 1 Accent 6" w:semiHidden="0" w:uiPriority="63" w:unhideWhenUsed="0"/>
-    <w:lsdException w:name="Medium Shading 2 Accent 6" w:semiHidden="0" w:uiPriority="64" w:unhideWhenUsed="0"/>
-    <w:lsdException w:name="Medium List 1 Accent 6" w:semiHidden="0" w:uiPriority="65" w:unhideWhenUsed="0"/>
-    <w:lsdException w:name="Medium List 2 Accent 6" w:semiHidden="0" w:uiPriority="66" w:unhideWhenUsed="0"/>
-    <w:lsdException w:name="Medium Grid 1 Accent 6" w:semiHidden="0" w:uiPriority="67" w:unhideWhenUsed="0"/>
-    <w:lsdException w:name="Medium Grid 2 Accent 6" w:semiHidden="0" w:uiPriority="68" w:unhideWhenUsed="0"/>
-    <w:lsdException w:name="Medium Grid 3 Accent 6" w:semiHidden="0" w:uiPriority="69" w:unhideWhenUsed="0"/>
-    <w:lsdException w:name="Dark List Accent 6" w:semiHidden="0" w:uiPriority="70" w:unhideWhenUsed="0"/>
-    <w:lsdException w:name="Colorful Shading Accent 6" w:semiHidden="0" w:uiPriority="71" w:unhideWhenUsed="0"/>
-    <w:lsdException w:name="Colorful List Accent 6" w:semiHidden="0" w:uiPriority="72" w:unhideWhenUsed="0"/>
-    <w:lsdException w:name="Colorful Grid Accent 6" w:semiHidden="0" w:uiPriority="73" w:unhideWhenUsed="0"/>
-    <w:lsdException w:name="Subtle Emphasis" w:semiHidden="0" w:uiPriority="19" w:unhideWhenUsed="0" w:qFormat="1"/>
-    <w:lsdException w:name="Intense Emphasis" w:semiHidden="0" w:uiPriority="21" w:unhideWhenUsed="0" w:qFormat="1"/>
-    <w:lsdException w:name="Subtle Reference" w:semiHidden="0" w:uiPriority="31" w:unhideWhenUsed="0" w:qFormat="1"/>
-    <w:lsdException w:name="Intense Reference" w:semiHidden="0" w:uiPriority="32" w:unhideWhenUsed="0" w:qFormat="1"/>
-    <w:lsdException w:name="Book Title" w:semiHidden="0" w:uiPriority="33" w:unhideWhenUsed="0" w:qFormat="1"/>
-    <w:lsdException w:name="Bibliography" w:uiPriority="37"/>
-    <w:lsdException w:name="TOC Heading" w:uiPriority="39" w:qFormat="1"/>
-  </w:latentStyles>
-  <w:style w:type="paragraph" w:default="1" w:styleId="Normal">
-    <w:name w:val="Normal"/>
-  </w:style>
-  <w:style w:type="paragraph" w:styleId="Heading1">
-    <w:name w:val="heading 1"/>
-    <w:basedOn w:val="IEEETitle"/>
-    <w:next w:val="Normal"/>
-    <w:link w:val="Heading1Char"/>
-    <w:autoRedefine/>
-    <w:uiPriority w:val="9"/>
-    <w:qFormat/>
-    <w:rsid w:val="00F076A2"/>
-    <w:pPr>
-      <w:keepNext/>
-      <w:keepLines/>
-      <w:spacing w:before="240"/>
-      <w:outlineLvl w:val="0"/>
-    </w:pPr>
-    <w:rPr>
-      <w:rFonts w:eastAsiaTheme="majorEastAsia" w:cstheme="majorBidi"/>
-      <w:b/>
-      <w:sz w:val="32"/>
-      <w:szCs w:val="32"/>
-    </w:rPr>
-  </w:style>
-  <w:style w:type="paragraph" w:styleId="Heading2">
-    <w:name w:val="heading 2"/>
-    <w:basedOn w:val="Normal"/>
-    <w:next w:val="Normal"/>
-    <w:link w:val="Heading2Char"/>
-    <w:autoRedefine/>
-    <w:uiPriority w:val="9"/>
-    <w:unhideWhenUsed/>
-    <w:qFormat/>
-    <w:rsid w:val="00E11673"/>
-    <w:pPr>
-      <w:keepNext/>
-      <w:keepLines/>
-      <w:spacing w:before="40"/>
-      <w:outlineLvl w:val="1"/>
-    </w:pPr>
-    <w:rPr>
-      <w:rFonts w:eastAsiaTheme="majorEastAsia" w:cstheme="majorBidi"/>
-      <w:b/>
-      <w:color w:val="000000" w:themeColor="text1"/>
-    </w:rPr>
-  </w:style>
-  <w:style w:type="paragraph" w:styleId="Heading3">
-    <w:name w:val="heading 3"/>
-    <w:basedOn w:val="Normal"/>
-    <w:next w:val="Normal"/>
-    <w:pPr>
-      <w:keepNext/>
-      <w:keepLines/>
-      <w:spacing w:before="280" w:after="80"/>
-      <w:outlineLvl w:val="2"/>
-    </w:pPr>
-    <w:rPr>
-      <w:b/>
-      <w:sz w:val="28"/>
-      <w:szCs w:val="28"/>
-    </w:rPr>
-  </w:style>
-  <w:style w:type="paragraph" w:styleId="Heading4">
-    <w:name w:val="heading 4"/>
-    <w:basedOn w:val="Normal"/>
-    <w:next w:val="Normal"/>
-    <w:pPr>
-      <w:keepNext/>
-      <w:keepLines/>
-      <w:spacing w:before="240" w:after="40"/>
-      <w:outlineLvl w:val="3"/>
-    </w:pPr>
-    <w:rPr>
-      <w:b/>
-    </w:rPr>
-  </w:style>
-  <w:style w:type="paragraph" w:styleId="Heading5">
-    <w:name w:val="heading 5"/>
-    <w:basedOn w:val="Normal"/>
-    <w:next w:val="Normal"/>
-    <w:pPr>
-      <w:keepNext/>
-      <w:keepLines/>
-      <w:spacing w:before="220" w:after="40"/>
-      <w:outlineLvl w:val="4"/>
-    </w:pPr>
-    <w:rPr>
-      <w:b/>
-      <w:sz w:val="22"/>
-      <w:szCs w:val="22"/>
-    </w:rPr>
-  </w:style>
-  <w:style w:type="paragraph" w:styleId="Heading6">
-    <w:name w:val="heading 6"/>
-    <w:basedOn w:val="Normal"/>
-    <w:next w:val="Normal"/>
-    <w:pPr>
-      <w:keepNext/>
-      <w:keepLines/>
-      <w:spacing w:before="200" w:after="40"/>
-      <w:outlineLvl w:val="5"/>
-    </w:pPr>
-    <w:rPr>
-      <w:b/>
-      <w:sz w:val="20"/>
-      <w:szCs w:val="20"/>
-    </w:rPr>
-  </w:style>
-  <w:style w:type="paragraph" w:styleId="Heading7">
-    <w:name w:val="heading 7"/>
-    <w:basedOn w:val="Normal"/>
-    <w:next w:val="Normal"/>
-    <w:link w:val="Heading7Char"/>
-    <w:uiPriority w:val="9"/>
-    <w:unhideWhenUsed/>
-    <w:qFormat/>
-    <w:rsid w:val="00E11673"/>
-    <w:pPr>
-      <w:keepNext/>
-      <w:keepLines/>
-      <w:spacing w:before="200"/>
-      <w:outlineLvl w:val="6"/>
-    </w:pPr>
-    <w:rPr>
-      <w:rFonts w:asciiTheme="majorHAnsi" w:eastAsiaTheme="majorEastAsia" w:hAnsiTheme="majorHAnsi" w:cstheme="majorBidi"/>
-      <w:i/>
-      <w:iCs/>
-      <w:color w:val="404040" w:themeColor="text1" w:themeTint="BF"/>
-    </w:rPr>
-  </w:style>
-  <w:style w:type="character" w:default="1" w:styleId="DefaultParagraphFont">
-    <w:name w:val="Default Paragraph Font"/>
-    <w:uiPriority w:val="1"/>
-    <w:semiHidden/>
-    <w:unhideWhenUsed/>
-  </w:style>
-  <w:style w:type="table" w:default="1" w:styleId="TableNormal">
-    <w:name w:val="Normal Table"/>
-    <w:uiPriority w:val="99"/>
-    <w:semiHidden/>
-    <w:unhideWhenUsed/>
-    <w:tblPr>
-      <w:tblInd w:w="0" w:type="dxa"/>
-      <w:tblCellMar>
-        <w:top w:w="0" w:type="dxa"/>
-        <w:left w:w="108" w:type="dxa"/>
-        <w:bottom w:w="0" w:type="dxa"/>
-        <w:right w:w="108" w:type="dxa"/>
-      </w:tblCellMar>
-    </w:tblPr>
-  </w:style>
-  <w:style w:type="numbering" w:default="1" w:styleId="NoList">
-    <w:name w:val="No List"/>
-    <w:uiPriority w:val="99"/>
-    <w:semiHidden/>
-    <w:unhideWhenUsed/>
-  </w:style>
-  <w:style w:type="paragraph" w:styleId="Title">
-    <w:name w:val="Title"/>
-    <w:basedOn w:val="IEEETitle"/>
-    <w:next w:val="Normal"/>
-    <w:link w:val="TitleChar"/>
-    <w:autoRedefine/>
-    <w:uiPriority w:val="10"/>
-    <w:qFormat/>
-    <w:rsid w:val="00F076A2"/>
-    <w:pPr>
-      <w:contextualSpacing/>
-    </w:pPr>
-    <w:rPr>
-      <w:rFonts w:eastAsiaTheme="majorEastAsia" w:cstheme="majorBidi"/>
-      <w:b/>
-      <w:spacing w:val="-10"/>
-      <w:kern w:val="28"/>
-      <w:sz w:val="40"/>
-      <w:szCs w:val="56"/>
-    </w:rPr>
-  </w:style>
-  <w:style w:type="character" w:styleId="Hyperlink">
-    <w:name w:val="Hyperlink"/>
-    <w:uiPriority w:val="99"/>
-    <w:rPr>
-      <w:u w:val="single"/>
-    </w:rPr>
-  </w:style>
-  <w:style w:type="paragraph" w:customStyle="1" w:styleId="Body">
-    <w:name w:val="Body"/>
-    <w:rPr>
-      <w:rFonts w:ascii="Helvetica" w:hAnsi="Helvetica" w:cs="Arial Unicode MS"/>
-      <w:color w:val="000000"/>
-      <w:sz w:val="22"/>
-      <w:szCs w:val="22"/>
-    </w:rPr>
-  </w:style>
-  <w:style w:type="paragraph" w:customStyle="1" w:styleId="IEEETitle">
-    <w:name w:val="IEEE Title"/>
-    <w:next w:val="Body"/>
-    <w:pPr>
-      <w:jc w:val="center"/>
-    </w:pPr>
-    <w:rPr>
-      <w:rFonts w:cs="Arial Unicode MS"/>
-      <w:color w:val="000000"/>
-      <w:sz w:val="48"/>
-      <w:szCs w:val="48"/>
-      <w:u w:color="000000"/>
-    </w:rPr>
-  </w:style>
-  <w:style w:type="character" w:customStyle="1" w:styleId="Heading1Char">
-    <w:name w:val="Heading 1 Char"/>
-    <w:basedOn w:val="DefaultParagraphFont"/>
-    <w:link w:val="Heading1"/>
-    <w:uiPriority w:val="9"/>
-    <w:rsid w:val="00F076A2"/>
-    <w:rPr>
-      <w:rFonts w:eastAsiaTheme="majorEastAsia" w:cstheme="majorBidi"/>
-      <w:b/>
-      <w:color w:val="000000"/>
-      <w:sz w:val="32"/>
-      <w:szCs w:val="32"/>
-      <w:u w:color="000000"/>
-    </w:rPr>
-  </w:style>
-  <w:style w:type="paragraph" w:styleId="ListParagraph">
-    <w:name w:val="List Paragraph"/>
-    <w:basedOn w:val="Normal"/>
-    <w:uiPriority w:val="34"/>
-    <w:qFormat/>
-    <w:rsid w:val="008E3A81"/>
-    <w:pPr>
-      <w:ind w:left="720"/>
-      <w:contextualSpacing/>
-    </w:pPr>
-  </w:style>
-  <w:style w:type="character" w:customStyle="1" w:styleId="Heading2Char">
-    <w:name w:val="Heading 2 Char"/>
-    <w:basedOn w:val="DefaultParagraphFont"/>
-    <w:link w:val="Heading2"/>
-    <w:uiPriority w:val="9"/>
-    <w:rsid w:val="00E11673"/>
-    <w:rPr>
-      <w:rFonts w:eastAsiaTheme="majorEastAsia" w:cstheme="majorBidi"/>
-      <w:b/>
-      <w:color w:val="000000" w:themeColor="text1"/>
-    </w:rPr>
-  </w:style>
-  <w:style w:type="character" w:customStyle="1" w:styleId="TitleChar">
-    <w:name w:val="Title Char"/>
-    <w:basedOn w:val="DefaultParagraphFont"/>
-    <w:link w:val="Title"/>
-    <w:uiPriority w:val="10"/>
-    <w:rsid w:val="00F076A2"/>
-    <w:rPr>
-      <w:rFonts w:eastAsiaTheme="majorEastAsia" w:cstheme="majorBidi"/>
-      <w:b/>
-      <w:color w:val="000000"/>
-      <w:spacing w:val="-10"/>
-      <w:kern w:val="28"/>
-      <w:sz w:val="40"/>
-      <w:szCs w:val="56"/>
-      <w:u w:color="000000"/>
-    </w:rPr>
-  </w:style>
-  <w:style w:type="paragraph" w:styleId="NoSpacing">
-    <w:name w:val="No Spacing"/>
-    <w:uiPriority w:val="1"/>
-    <w:qFormat/>
-    <w:rsid w:val="009F3684"/>
-  </w:style>
-  <w:style w:type="paragraph" w:styleId="Subtitle">
-    <w:name w:val="Subtitle"/>
-    <w:basedOn w:val="Normal"/>
-    <w:next w:val="Normal"/>
-    <w:pPr>
-      <w:keepNext/>
-      <w:keepLines/>
-      <w:spacing w:before="360" w:after="80"/>
-    </w:pPr>
-    <w:rPr>
-      <w:rFonts w:ascii="Georgia" w:eastAsia="Georgia" w:hAnsi="Georgia" w:cs="Georgia"/>
-      <w:i/>
-      <w:color w:val="666666"/>
-      <w:sz w:val="48"/>
-      <w:szCs w:val="48"/>
-    </w:rPr>
-  </w:style>
-  <w:style w:type="paragraph" w:styleId="TOCHeading">
-    <w:name w:val="TOC Heading"/>
-    <w:basedOn w:val="Heading1"/>
-    <w:next w:val="Normal"/>
-    <w:uiPriority w:val="39"/>
-    <w:unhideWhenUsed/>
-    <w:qFormat/>
-    <w:rsid w:val="00275B90"/>
-    <w:pPr>
-      <w:spacing w:line="259" w:lineRule="auto"/>
-      <w:jc w:val="left"/>
-      <w:outlineLvl w:val="9"/>
-    </w:pPr>
-    <w:rPr>
-      <w:rFonts w:asciiTheme="majorHAnsi" w:hAnsiTheme="majorHAnsi"/>
-      <w:b w:val="0"/>
-      <w:color w:val="2F759E" w:themeColor="accent1" w:themeShade="BF"/>
-    </w:rPr>
-  </w:style>
-  <w:style w:type="paragraph" w:styleId="TOC2">
-    <w:name w:val="toc 2"/>
-    <w:basedOn w:val="Normal"/>
-    <w:next w:val="Normal"/>
-    <w:autoRedefine/>
-    <w:uiPriority w:val="39"/>
-    <w:unhideWhenUsed/>
-    <w:rsid w:val="00275B90"/>
-    <w:pPr>
-      <w:spacing w:after="100"/>
-      <w:ind w:left="240"/>
-    </w:pPr>
-  </w:style>
-  <w:style w:type="paragraph" w:styleId="Caption">
-    <w:name w:val="caption"/>
-    <w:basedOn w:val="Normal"/>
-    <w:next w:val="Normal"/>
-    <w:uiPriority w:val="35"/>
-    <w:unhideWhenUsed/>
-    <w:qFormat/>
-    <w:rsid w:val="00275B90"/>
-    <w:pPr>
-      <w:spacing w:after="200"/>
-    </w:pPr>
-    <w:rPr>
-      <w:i/>
-      <w:iCs/>
-      <w:color w:val="404040" w:themeColor="text2"/>
-      <w:sz w:val="18"/>
-      <w:szCs w:val="18"/>
-    </w:rPr>
-  </w:style>
-  <w:style w:type="paragraph" w:styleId="BalloonText">
-    <w:name w:val="Balloon Text"/>
-    <w:basedOn w:val="Normal"/>
-    <w:link w:val="BalloonTextChar"/>
-    <w:uiPriority w:val="99"/>
-    <w:semiHidden/>
-    <w:unhideWhenUsed/>
-    <w:rsid w:val="00976E0E"/>
-    <w:rPr>
-      <w:rFonts w:ascii="Tahoma" w:hAnsi="Tahoma" w:cs="Tahoma"/>
-      <w:sz w:val="16"/>
-      <w:szCs w:val="16"/>
-    </w:rPr>
-  </w:style>
-  <w:style w:type="character" w:customStyle="1" w:styleId="BalloonTextChar">
-    <w:name w:val="Balloon Text Char"/>
-    <w:basedOn w:val="DefaultParagraphFont"/>
-    <w:link w:val="BalloonText"/>
-    <w:uiPriority w:val="99"/>
-    <w:semiHidden/>
-    <w:rsid w:val="00976E0E"/>
-    <w:rPr>
-      <w:rFonts w:ascii="Tahoma" w:hAnsi="Tahoma" w:cs="Tahoma"/>
-      <w:sz w:val="16"/>
-      <w:szCs w:val="16"/>
-    </w:rPr>
-  </w:style>
-  <w:style w:type="paragraph" w:styleId="BodyText">
-    <w:name w:val="Body Text"/>
-    <w:basedOn w:val="Normal"/>
-    <w:link w:val="BodyTextChar"/>
-    <w:uiPriority w:val="1"/>
-    <w:semiHidden/>
-    <w:unhideWhenUsed/>
-    <w:qFormat/>
-    <w:rsid w:val="00976E0E"/>
-    <w:pPr>
-      <w:widowControl w:val="0"/>
-      <w:autoSpaceDE w:val="0"/>
-      <w:autoSpaceDN w:val="0"/>
-    </w:pPr>
-    <w:rPr>
-      <w:rFonts w:ascii="Carlito" w:eastAsia="Carlito" w:hAnsi="Carlito" w:cs="Carlito"/>
-    </w:rPr>
-  </w:style>
-  <w:style w:type="character" w:customStyle="1" w:styleId="BodyTextChar">
-    <w:name w:val="Body Text Char"/>
-    <w:basedOn w:val="DefaultParagraphFont"/>
-    <w:link w:val="BodyText"/>
-    <w:uiPriority w:val="1"/>
-    <w:semiHidden/>
-    <w:rsid w:val="00976E0E"/>
-    <w:rPr>
-      <w:rFonts w:ascii="Carlito" w:eastAsia="Carlito" w:hAnsi="Carlito" w:cs="Carlito"/>
-    </w:rPr>
-  </w:style>
-  <w:style w:type="character" w:styleId="Strong">
-    <w:name w:val="Strong"/>
-    <w:basedOn w:val="DefaultParagraphFont"/>
-    <w:uiPriority w:val="22"/>
-    <w:qFormat/>
-    <w:rsid w:val="00976E0E"/>
-    <w:rPr>
-      <w:b/>
-      <w:bCs/>
-    </w:rPr>
-  </w:style>
-  <w:style w:type="paragraph" w:customStyle="1" w:styleId="Default">
-    <w:name w:val="Default"/>
-    <w:rsid w:val="00630E2F"/>
-    <w:pPr>
-      <w:autoSpaceDE w:val="0"/>
-      <w:autoSpaceDN w:val="0"/>
-      <w:adjustRightInd w:val="0"/>
-    </w:pPr>
-    <w:rPr>
-      <w:rFonts w:ascii="Garamond" w:hAnsi="Garamond" w:cs="Garamond"/>
-      <w:color w:val="000000"/>
-    </w:rPr>
-  </w:style>
-  <w:style w:type="character" w:styleId="IntenseEmphasis">
-    <w:name w:val="Intense Emphasis"/>
-    <w:basedOn w:val="DefaultParagraphFont"/>
-    <w:uiPriority w:val="21"/>
-    <w:qFormat/>
-    <w:rsid w:val="00E11673"/>
-    <w:rPr>
-      <w:b/>
-      <w:bCs/>
-      <w:i/>
-      <w:iCs/>
-      <w:color w:val="499BC9" w:themeColor="accent1"/>
-    </w:rPr>
-  </w:style>
-  <w:style w:type="character" w:styleId="Emphasis">
-    <w:name w:val="Emphasis"/>
-    <w:basedOn w:val="DefaultParagraphFont"/>
-    <w:uiPriority w:val="20"/>
-    <w:qFormat/>
-    <w:rsid w:val="00E11673"/>
-    <w:rPr>
-      <w:i/>
-      <w:iCs/>
-    </w:rPr>
-  </w:style>
-  <w:style w:type="character" w:styleId="SubtleEmphasis">
-    <w:name w:val="Subtle Emphasis"/>
-    <w:basedOn w:val="DefaultParagraphFont"/>
-    <w:uiPriority w:val="19"/>
-    <w:qFormat/>
-    <w:rsid w:val="00E11673"/>
-    <w:rPr>
-      <w:i/>
-      <w:iCs/>
-      <w:color w:val="808080" w:themeColor="text1" w:themeTint="7F"/>
-    </w:rPr>
-  </w:style>
-  <w:style w:type="character" w:customStyle="1" w:styleId="Heading7Char">
-    <w:name w:val="Heading 7 Char"/>
-    <w:basedOn w:val="DefaultParagraphFont"/>
-    <w:link w:val="Heading7"/>
-    <w:uiPriority w:val="9"/>
-    <w:rsid w:val="00E11673"/>
-    <w:rPr>
-      <w:rFonts w:asciiTheme="majorHAnsi" w:eastAsiaTheme="majorEastAsia" w:hAnsiTheme="majorHAnsi" w:cstheme="majorBidi"/>
-      <w:i/>
-      <w:iCs/>
-      <w:color w:val="404040" w:themeColor="text1" w:themeTint="BF"/>
-    </w:rPr>
-  </w:style>
-</w:styles>
-</file>
-
-<file path=word/stylesWithEffects.xml><?xml version="1.0" encoding="utf-8"?>
-<w:styles xmlns:wpc="http://schemas.microsoft.com/office/word/2010/wordprocessingCanvas" xmlns:mc="http://schemas.openxmlformats.org/markup-compatibility/2006" xmlns:o="urn:schemas-microsoft-com:office:office" xmlns:r="http://schemas.openxmlformats.org/officeDocument/2006/relationships" xmlns:m="http://schemas.openxmlformats.org/officeDocument/2006/math" xmlns:v="urn:schemas-microsoft-com:vml" xmlns:wp14="http://schemas.microsoft.com/office/word/2010/wordprocessingDrawing" xmlns:wp="http://schemas.openxmlformats.org/drawingml/2006/wordprocessingDrawing" xmlns:w10="urn:schemas-microsoft-com:office:word" xmlns:w="http://schemas.openxmlformats.org/wordprocessingml/2006/main" xmlns:w14="http://schemas.microsoft.com/office/word/2010/wordml" xmlns:wpg="http://schemas.microsoft.com/office/word/2010/wordprocessingGroup" xmlns:wpi="http://schemas.microsoft.com/office/word/2010/wordprocessingInk" xmlns:wne="http://schemas.microsoft.com/office/word/2006/wordml" xmlns:wps="http://schemas.microsoft.com/office/word/2010/wordprocessingShape" mc:Ignorable="w14 wp14">
-  <w:docDefaults>
-    <w:rPrDefault>
-      <w:rPr>
-        <w:rFonts w:ascii="Times New Roman" w:eastAsia="Times New Roman" w:hAnsi="Times New Roman" w:cs="Times New Roman"/>
-        <w:sz w:val="24"/>
-        <w:szCs w:val="24"/>
-        <w:lang w:val="en-US" w:eastAsia="en-US" w:bidi="ar-SA"/>
-      </w:rPr>
-    </w:rPrDefault>
-    <w:pPrDefault/>
-  </w:docDefaults>
-  <w:latentStyles w:defLockedState="0" w:defUIPriority="99" w:defSemiHidden="1" w:defUnhideWhenUsed="1" w:defQFormat="0" w:count="267">
-    <w:lsdException w:name="Normal" w:semiHidden="0" w:uiPriority="0" w:unhideWhenUsed="0" w:qFormat="1"/>
-    <w:lsdException w:name="heading 1" w:semiHidden="0" w:uiPriority="9" w:unhideWhenUsed="0" w:qFormat="1"/>
-    <w:lsdException w:name="heading 2" w:uiPriority="9" w:qFormat="1"/>
-    <w:lsdException w:name="heading 3" w:uiPriority="9" w:qFormat="1"/>
-    <w:lsdException w:name="heading 4" w:uiPriority="9" w:qFormat="1"/>
-    <w:lsdException w:name="heading 5" w:uiPriority="9" w:qFormat="1"/>
-    <w:lsdException w:name="heading 6" w:uiPriority="9" w:qFormat="1"/>
-    <w:lsdException w:name="heading 7" w:uiPriority="9" w:qFormat="1"/>
-    <w:lsdException w:name="heading 8" w:uiPriority="9" w:qFormat="1"/>
-    <w:lsdException w:name="heading 9" w:uiPriority="9" w:qFormat="1"/>
-    <w:lsdException w:name="toc 1" w:uiPriority="39"/>
-    <w:lsdException w:name="toc 2" w:uiPriority="39"/>
-    <w:lsdException w:name="toc 3" w:uiPriority="39"/>
-    <w:lsdException w:name="toc 4" w:uiPriority="39"/>
-    <w:lsdException w:name="toc 5" w:uiPriority="39"/>
-    <w:lsdException w:name="toc 6" w:uiPriority="39"/>
-    <w:lsdException w:name="toc 7" w:uiPriority="39"/>
-    <w:lsdException w:name="toc 8" w:uiPriority="39"/>
-    <w:lsdException w:name="toc 9" w:uiPriority="39"/>
-    <w:lsdException w:name="caption" w:uiPriority="35" w:qFormat="1"/>
-    <w:lsdException w:name="Title" w:semiHidden="0" w:uiPriority="10" w:unhideWhenUsed="0" w:qFormat="1"/>
-    <w:lsdException w:name="Default Paragraph Font" w:uiPriority="1"/>
-    <w:lsdException w:name="Body Text" w:uiPriority="1" w:qFormat="1"/>
-    <w:lsdException w:name="Subtitle" w:semiHidden="0" w:uiPriority="11" w:unhideWhenUsed="0" w:qFormat="1"/>
-    <w:lsdException w:name="Strong" w:semiHidden="0" w:uiPriority="22" w:unhideWhenUsed="0" w:qFormat="1"/>
-    <w:lsdException w:name="Emphasis" w:semiHidden="0" w:uiPriority="20" w:unhideWhenUsed="0" w:qFormat="1"/>
-    <w:lsdException w:name="Normal Table" w:semiHidden="0" w:unhideWhenUsed="0"/>
-    <w:lsdException w:name="Table Subtle 1" w:semiHidden="0" w:unhideWhenUsed="0"/>
-    <w:lsdException w:name="Table Web 2" w:semiHidden="0" w:unhideWhenUsed="0"/>
-    <w:lsdException w:name="Table Web 3" w:semiHidden="0" w:unhideWhenUsed="0"/>
-    <w:lsdException w:name="Table Grid" w:semiHidden="0" w:uiPriority="39" w:unhideWhenUsed="0"/>
-    <w:lsdException w:name="Placeholder Text" w:unhideWhenUsed="0"/>
-    <w:lsdException w:name="No Spacing" w:semiHidden="0" w:uiPriority="1" w:unhideWhenUsed="0" w:qFormat="1"/>
-    <w:lsdException w:name="Light Shading" w:semiHidden="0" w:uiPriority="60" w:unhideWhenUsed="0"/>
-    <w:lsdException w:name="Light List" w:semiHidden="0" w:uiPriority="61" w:unhideWhenUsed="0"/>
-    <w:lsdException w:name="Light Grid" w:semiHidden="0" w:uiPriority="62" w:unhideWhenUsed="0"/>
-    <w:lsdException w:name="Medium Shading 1" w:semiHidden="0" w:uiPriority="63" w:unhideWhenUsed="0"/>
-    <w:lsdException w:name="Medium Shading 2" w:semiHidden="0" w:uiPriority="64" w:unhideWhenUsed="0"/>
-    <w:lsdException w:name="Medium List 1" w:semiHidden="0" w:uiPriority="65" w:unhideWhenUsed="0"/>
-    <w:lsdException w:name="Medium List 2" w:semiHidden="0" w:uiPriority="66" w:unhideWhenUsed="0"/>
-    <w:lsdException w:name="Medium Grid 1" w:semiHidden="0" w:uiPriority="67" w:unhideWhenUsed="0"/>
-    <w:lsdException w:name="Medium Grid 2" w:semiHidden="0" w:uiPriority="68" w:unhideWhenUsed="0"/>
-    <w:lsdException w:name="Medium Grid 3" w:semiHidden="0" w:uiPriority="69" w:unhideWhenUsed="0"/>
-    <w:lsdException w:name="Dark List" w:semiHidden="0" w:uiPriority="70" w:unhideWhenUsed="0"/>
-    <w:lsdException w:name="Colorful Shading" w:semiHidden="0" w:uiPriority="71" w:unhideWhenUsed="0"/>
-    <w:lsdException w:name="Colorful List" w:semiHidden="0" w:uiPriority="72" w:unhideWhenUsed="0"/>
-    <w:lsdException w:name="Colorful Grid" w:semiHidden="0" w:uiPriority="73" w:unhideWhenUsed="0"/>
-    <w:lsdException w:name="Light Shading Accent 1" w:semiHidden="0" w:uiPriority="60" w:unhideWhenUsed="0"/>
-    <w:lsdException w:name="Light List Accent 1" w:semiHidden="0" w:uiPriority="61" w:unhideWhenUsed="0"/>
-    <w:lsdException w:name="Light Grid Accent 1" w:semiHidden="0" w:uiPriority="62" w:unhideWhenUsed="0"/>
-    <w:lsdException w:name="Medium Shading 1 Accent 1" w:semiHidden="0" w:uiPriority="63" w:unhideWhenUsed="0"/>
-    <w:lsdException w:name="Medium Shading 2 Accent 1" w:semiHidden="0" w:uiPriority="64" w:unhideWhenUsed="0"/>
-    <w:lsdException w:name="Medium List 1 Accent 1" w:semiHidden="0" w:uiPriority="65" w:unhideWhenUsed="0"/>
-    <w:lsdException w:name="Revision" w:unhideWhenUsed="0"/>
-    <w:lsdException w:name="List Paragraph" w:semiHidden="0" w:uiPriority="34" w:unhideWhenUsed="0" w:qFormat="1"/>
-    <w:lsdException w:name="Quote" w:semiHidden="0" w:uiPriority="29" w:unhideWhenUsed="0" w:qFormat="1"/>
-    <w:lsdException w:name="Intense Quote" w:semiHidden="0" w:uiPriority="30" w:unhideWhenUsed="0" w:qFormat="1"/>
-    <w:lsdException w:name="Medium List 2 Accent 1" w:semiHidden="0" w:uiPriority="66" w:unhideWhenUsed="0"/>
-    <w:lsdException w:name="Medium Grid 1 Accent 1" w:semiHidden="0" w:uiPriority="67" w:unhideWhenUsed="0"/>
-    <w:lsdException w:name="Medium Grid 2 Accent 1" w:semiHidden="0" w:uiPriority="68" w:unhideWhenUsed="0"/>
-    <w:lsdException w:name="Medium Grid 3 Accent 1" w:semiHidden="0" w:uiPriority="69" w:unhideWhenUsed="0"/>
-    <w:lsdException w:name="Dark List Accent 1" w:semiHidden="0" w:uiPriority="70" w:unhideWhenUsed="0"/>
-    <w:lsdException w:name="Colorful Shading Accent 1" w:semiHidden="0" w:uiPriority="71" w:unhideWhenUsed="0"/>
-    <w:lsdException w:name="Colorful List Accent 1" w:semiHidden="0" w:uiPriority="72" w:unhideWhenUsed="0"/>
-    <w:lsdException w:name="Colorful Grid Accent 1" w:semiHidden="0" w:uiPriority="73" w:unhideWhenUsed="0"/>
-    <w:lsdException w:name="Light Shading Accent 2" w:semiHidden="0" w:uiPriority="60" w:unhideWhenUsed="0"/>
-    <w:lsdException w:name="Light List Accent 2" w:semiHidden="0" w:uiPriority="61" w:unhideWhenUsed="0"/>
-    <w:lsdException w:name="Light Grid Accent 2" w:semiHidden="0" w:uiPriority="62" w:unhideWhenUsed="0"/>
-    <w:lsdException w:name="Medium Shading 1 Accent 2" w:semiHidden="0" w:uiPriority="63" w:unhideWhenUsed="0"/>
-    <w:lsdException w:name="Medium Shading 2 Accent 2" w:semiHidden="0" w:uiPriority="64" w:unhideWhenUsed="0"/>
-    <w:lsdException w:name="Medium List 1 Accent 2" w:semiHidden="0" w:uiPriority="65" w:unhideWhenUsed="0"/>
-    <w:lsdException w:name="Medium List 2 Accent 2" w:semiHidden="0" w:uiPriority="66" w:unhideWhenUsed="0"/>
-    <w:lsdException w:name="Medium Grid 1 Accent 2" w:semiHidden="0" w:uiPriority="67" w:unhideWhenUsed="0"/>
-    <w:lsdException w:name="Medium Grid 2 Accent 2" w:semiHidden="0" w:uiPriority="68" w:unhideWhenUsed="0"/>
-    <w:lsdException w:name="Medium Grid 3 Accent 2" w:semiHidden="0" w:uiPriority="69" w:unhideWhenUsed="0"/>
-    <w:lsdException w:name="Dark List Accent 2" w:semiHidden="0" w:uiPriority="70" w:unhideWhenUsed="0"/>
-    <w:lsdException w:name="Colorful Shading Accent 2" w:semiHidden="0" w:uiPriority="71" w:unhideWhenUsed="0"/>
-    <w:lsdException w:name="Colorful List Accent 2" w:semiHidden="0" w:uiPriority="72" w:unhideWhenUsed="0"/>
-    <w:lsdException w:name="Colorful Grid Accent 2" w:semiHidden="0" w:uiPriority="73" w:unhideWhenUsed="0"/>
-    <w:lsdException w:name="Light Shading Accent 3" w:semiHidden="0" w:uiPriority="60" w:unhideWhenUsed="0"/>
-    <w:lsdException w:name="Light List Accent 3" w:semiHidden="0" w:uiPriority="61" w:unhideWhenUsed="0"/>
-    <w:lsdException w:name="Light Grid Accent 3" w:semiHidden="0" w:uiPriority="62" w:unhideWhenUsed="0"/>
-    <w:lsdException w:name="Medium Shading 1 Accent 3" w:semiHidden="0" w:uiPriority="63" w:unhideWhenUsed="0"/>
-    <w:lsdException w:name="Medium Shading 2 Accent 3" w:semiHidden="0" w:uiPriority="64" w:unhideWhenUsed="0"/>
-    <w:lsdException w:name="Medium List 1 Accent 3" w:semiHidden="0" w:uiPriority="65" w:unhideWhenUsed="0"/>
-    <w:lsdException w:name="Medium List 2 Accent 3" w:semiHidden="0" w:uiPriority="66" w:unhideWhenUsed="0"/>
-    <w:lsdException w:name="Medium Grid 1 Accent 3" w:semiHidden="0" w:uiPriority="67" w:unhideWhenUsed="0"/>
-    <w:lsdException w:name="Medium Grid 2 Accent 3" w:semiHidden="0" w:uiPriority="68" w:unhideWhenUsed="0"/>
-    <w:lsdException w:name="Medium Grid 3 Accent 3" w:semiHidden="0" w:uiPriority="69" w:unhideWhenUsed="0"/>
-    <w:lsdException w:name="Dark List Accent 3" w:semiHidden="0" w:uiPriority="70" w:unhideWhenUsed="0"/>
-    <w:lsdException w:name="Colorful Shading Accent 3" w:semiHidden="0" w:uiPriority="71" w:unhideWhenUsed="0"/>
-    <w:lsdException w:name="Colorful List Accent 3" w:semiHidden="0" w:uiPriority="72" w:unhideWhenUsed="0"/>
-    <w:lsdException w:name="Colorful Grid Accent 3" w:semiHidden="0" w:uiPriority="73" w:unhideWhenUsed="0"/>
-    <w:lsdException w:name="Light Shading Accent 4" w:semiHidden="0" w:uiPriority="60" w:unhideWhenUsed="0"/>
-    <w:lsdException w:name="Light List Accent 4" w:semiHidden="0" w:uiPriority="61" w:unhideWhenUsed="0"/>
-    <w:lsdException w:name="Light Grid Accent 4" w:semiHidden="0" w:uiPriority="62" w:unhideWhenUsed="0"/>
-    <w:lsdException w:name="Medium Shading 1 Accent 4" w:semiHidden="0" w:uiPriority="63" w:unhideWhenUsed="0"/>
-    <w:lsdException w:name="Medium Shading 2 Accent 4" w:semiHidden="0" w:uiPriority="64" w:unhideWhenUsed="0"/>
-    <w:lsdException w:name="Medium List 1 Accent 4" w:semiHidden="0" w:uiPriority="65" w:unhideWhenUsed="0"/>
-    <w:lsdException w:name="Medium List 2 Accent 4" w:semiHidden="0" w:uiPriority="66" w:unhideWhenUsed="0"/>
-    <w:lsdException w:name="Medium Grid 1 Accent 4" w:semiHidden="0" w:uiPriority="67" w:unhideWhenUsed="0"/>
-    <w:lsdException w:name="Medium Grid 2 Accent 4" w:semiHidden="0" w:uiPriority="68" w:unhideWhenUsed="0"/>
-    <w:lsdException w:name="Medium Grid 3 Accent 4" w:semiHidden="0" w:uiPriority="69" w:unhideWhenUsed="0"/>
-    <w:lsdException w:name="Dark List Accent 4" w:semiHidden="0" w:uiPriority="70" w:unhideWhenUsed="0"/>
-    <w:lsdException w:name="Colorful Shading Accent 4" w:semiHidden="0" w:uiPriority="71" w:unhideWhenUsed="0"/>
-    <w:lsdException w:name="Colorful List Accent 4" w:semiHidden="0" w:uiPriority="72" w:unhideWhenUsed="0"/>
-    <w:lsdException w:name="Colorful Grid Accent 4" w:semiHidden="0" w:uiPriority="73" w:unhideWhenUsed="0"/>
-    <w:lsdException w:name="Light Shading Accent 5" w:semiHidden="0" w:uiPriority="60" w:unhideWhenUsed="0"/>
-    <w:lsdException w:name="Light List Accent 5" w:semiHidden="0" w:uiPriority="61" w:unhideWhenUsed="0"/>
-    <w:lsdException w:name="Light Grid Accent 5" w:semiHidden="0" w:uiPriority="62" w:unhideWhenUsed="0"/>
-    <w:lsdException w:name="Medium Shading 1 Accent 5" w:semiHidden="0" w:uiPriority="63" w:unhideWhenUsed="0"/>
-    <w:lsdException w:name="Medium Shading 2 Accent 5" w:semiHidden="0" w:uiPriority="64" w:unhideWhenUsed="0"/>
-    <w:lsdException w:name="Medium List 1 Accent 5" w:semiHidden="0" w:uiPriority="65" w:unhideWhenUsed="0"/>
-    <w:lsdException w:name="Medium List 2 Accent 5" w:semiHidden="0" w:uiPriority="66" w:unhideWhenUsed="0"/>
-    <w:lsdException w:name="Medium Grid 1 Accent 5" w:semiHidden="0" w:uiPriority="67" w:unhideWhenUsed="0"/>
-    <w:lsdException w:name="Medium Grid 2 Accent 5" w:semiHidden="0" w:uiPriority="68" w:unhideWhenUsed="0"/>
-    <w:lsdException w:name="Medium Grid 3 Accent 5" w:semiHidden="0" w:uiPriority="69" w:unhideWhenUsed="0"/>
-    <w:lsdException w:name="Dark List Accent 5" w:semiHidden="0" w:uiPriority="70" w:unhideWhenUsed="0"/>
-    <w:lsdException w:name="Colorful Shading Accent 5" w:semiHidden="0" w:uiPriority="71" w:unhideWhenUsed="0"/>
-    <w:lsdException w:name="Colorful List Accent 5" w:semiHidden="0" w:uiPriority="72" w:unhideWhenUsed="0"/>
-    <w:lsdException w:name="Colorful Grid Accent 5" w:semiHidden="0" w:uiPriority="73" w:unhideWhenUsed="0"/>
-    <w:lsdException w:name="Light Shading Accent 6" w:semiHidden="0" w:uiPriority="60" w:unhideWhenUsed="0"/>
-    <w:lsdException w:name="Light List Accent 6" w:semiHidden="0" w:uiPriority="61" w:unhideWhenUsed="0"/>
-    <w:lsdException w:name="Light Grid Accent 6" w:semiHidden="0" w:uiPriority="62" w:unhideWhenUsed="0"/>
-    <w:lsdException w:name="Medium Shading 1 Accent 6" w:semiHidden="0" w:uiPriority="63" w:unhideWhenUsed="0"/>
-    <w:lsdException w:name="Medium Shading 2 Accent 6" w:semiHidden="0" w:uiPriority="64" w:unhideWhenUsed="0"/>
-    <w:lsdException w:name="Medium List 1 Accent 6" w:semiHidden="0" w:uiPriority="65" w:unhideWhenUsed="0"/>
-    <w:lsdException w:name="Medium List 2 Accent 6" w:semiHidden="0" w:uiPriority="66" w:unhideWhenUsed="0"/>
-    <w:lsdException w:name="Medium Grid 1 Accent 6" w:semiHidden="0" w:uiPriority="67" w:unhideWhenUsed="0"/>
-    <w:lsdException w:name="Medium Grid 2 Accent 6" w:semiHidden="0" w:uiPriority="68" w:unhideWhenUsed="0"/>
-    <w:lsdException w:name="Medium Grid 3 Accent 6" w:semiHidden="0" w:uiPriority="69" w:unhideWhenUsed="0"/>
-    <w:lsdException w:name="Dark List Accent 6" w:semiHidden="0" w:uiPriority="70" w:unhideWhenUsed="0"/>
-    <w:lsdException w:name="Colorful Shading Accent 6" w:semiHidden="0" w:uiPriority="71" w:unhideWhenUsed="0"/>
-    <w:lsdException w:name="Colorful List Accent 6" w:semiHidden="0" w:uiPriority="72" w:unhideWhenUsed="0"/>
-    <w:lsdException w:name="Colorful Grid Accent 6" w:semiHidden="0" w:uiPriority="73" w:unhideWhenUsed="0"/>
-    <w:lsdException w:name="Subtle Emphasis" w:semiHidden="0" w:uiPriority="19" w:unhideWhenUsed="0" w:qFormat="1"/>
-    <w:lsdException w:name="Intense Emphasis" w:semiHidden="0" w:uiPriority="21" w:unhideWhenUsed="0" w:qFormat="1"/>
-    <w:lsdException w:name="Subtle Reference" w:semiHidden="0" w:uiPriority="31" w:unhideWhenUsed="0" w:qFormat="1"/>
-    <w:lsdException w:name="Intense Reference" w:semiHidden="0" w:uiPriority="32" w:unhideWhenUsed="0" w:qFormat="1"/>
-    <w:lsdException w:name="Book Title" w:semiHidden="0" w:uiPriority="33" w:unhideWhenUsed="0" w:qFormat="1"/>
-    <w:lsdException w:name="Bibliography" w:uiPriority="37"/>
-    <w:lsdException w:name="TOC Heading" w:uiPriority="39" w:qFormat="1"/>
+  <w:latentStyles w:defLockedState="0" w:defUIPriority="99" w:defSemiHidden="0" w:defUnhideWhenUsed="0" w:defQFormat="0" w:count="376">
+    <w:lsdException w:name="Normal" w:uiPriority="0" w:qFormat="1"/>
+    <w:lsdException w:name="heading 1" w:uiPriority="9" w:qFormat="1"/>
+    <w:lsdException w:name="heading 2" w:semiHidden="1" w:uiPriority="9" w:unhideWhenUsed="1" w:qFormat="1"/>
+    <w:lsdException w:name="heading 3" w:semiHidden="1" w:uiPriority="9" w:unhideWhenUsed="1" w:qFormat="1"/>
+    <w:lsdException w:name="heading 4" w:semiHidden="1" w:uiPriority="9" w:unhideWhenUsed="1" w:qFormat="1"/>
+    <w:lsdException w:name="heading 5" w:semiHidden="1" w:uiPriority="9" w:unhideWhenUsed="1" w:qFormat="1"/>
+    <w:lsdException w:name="heading 6" w:semiHidden="1" w:uiPriority="9" w:unhideWhenUsed="1" w:qFormat="1"/>
+    <w:lsdException w:name="heading 7" w:semiHidden="1" w:uiPriority="9" w:unhideWhenUsed="1" w:qFormat="1"/>
+    <w:lsdException w:name="heading 8" w:semiHidden="1" w:uiPriority="9" w:unhideWhenUsed="1" w:qFormat="1"/>
+    <w:lsdException w:name="heading 9" w:semiHidden="1" w:uiPriority="9" w:unhideWhenUsed="1" w:qFormat="1"/>
+    <w:lsdException w:name="index 1" w:semiHidden="1" w:unhideWhenUsed="1"/>
+    <w:lsdException w:name="index 2" w:semiHidden="1" w:unhideWhenUsed="1"/>
+    <w:lsdException w:name="index 3" w:semiHidden="1" w:unhideWhenUsed="1"/>
+    <w:lsdException w:name="index 4" w:semiHidden="1" w:unhideWhenUsed="1"/>
+    <w:lsdException w:name="index 5" w:semiHidden="1" w:unhideWhenUsed="1"/>
+    <w:lsdException w:name="index 6" w:semiHidden="1" w:unhideWhenUsed="1"/>
+    <w:lsdException w:name="index 7" w:semiHidden="1" w:unhideWhenUsed="1"/>
+    <w:lsdException w:name="index 8" w:semiHidden="1" w:unhideWhenUsed="1"/>
+    <w:lsdException w:name="index 9" w:semiHidden="1" w:unhideWhenUsed="1"/>
+    <w:lsdException w:name="toc 1" w:semiHidden="1" w:uiPriority="39" w:unhideWhenUsed="1"/>
+    <w:lsdException w:name="toc 2" w:semiHidden="1" w:uiPriority="39" w:unhideWhenUsed="1"/>
+    <w:lsdException w:name="toc 3" w:semiHidden="1" w:uiPriority="39" w:unhideWhenUsed="1"/>
+    <w:lsdException w:name="toc 4" w:semiHidden="1" w:uiPriority="39" w:unhideWhenUsed="1"/>
+    <w:lsdException w:name="toc 5" w:semiHidden="1" w:uiPriority="39" w:unhideWhenUsed="1"/>
+    <w:lsdException w:name="toc 6" w:semiHidden="1" w:uiPriority="39" w:unhideWhenUsed="1"/>
+    <w:lsdException w:name="toc 7" w:semiHidden="1" w:uiPriority="39" w:unhideWhenUsed="1"/>
+    <w:lsdException w:name="toc 8" w:semiHidden="1" w:uiPriority="39" w:unhideWhenUsed="1"/>
+    <w:lsdException w:name="toc 9" w:semiHidden="1" w:uiPriority="39" w:unhideWhenUsed="1"/>
+    <w:lsdException w:name="Normal Indent" w:semiHidden="1" w:unhideWhenUsed="1"/>
+    <w:lsdException w:name="footnote text" w:semiHidden="1" w:unhideWhenUsed="1"/>
+    <w:lsdException w:name="annotation text" w:semiHidden="1" w:unhideWhenUsed="1"/>
+    <w:lsdException w:name="header" w:semiHidden="1" w:unhideWhenUsed="1"/>
+    <w:lsdException w:name="footer" w:semiHidden="1" w:unhideWhenUsed="1"/>
+    <w:lsdException w:name="index heading" w:semiHidden="1" w:unhideWhenUsed="1"/>
+    <w:lsdException w:name="caption" w:semiHidden="1" w:uiPriority="35" w:unhideWhenUsed="1" w:qFormat="1"/>
+    <w:lsdException w:name="table of figures" w:semiHidden="1" w:unhideWhenUsed="1"/>
+    <w:lsdException w:name="envelope address" w:semiHidden="1" w:unhideWhenUsed="1"/>
+    <w:lsdException w:name="envelope return" w:semiHidden="1" w:unhideWhenUsed="1"/>
+    <w:lsdException w:name="footnote reference" w:semiHidden="1" w:unhideWhenUsed="1"/>
+    <w:lsdException w:name="annotation reference" w:semiHidden="1" w:unhideWhenUsed="1"/>
+    <w:lsdException w:name="line number" w:semiHidden="1" w:unhideWhenUsed="1"/>
+    <w:lsdException w:name="page number" w:semiHidden="1" w:unhideWhenUsed="1"/>
+    <w:lsdException w:name="endnote reference" w:semiHidden="1" w:unhideWhenUsed="1"/>
+    <w:lsdException w:name="endnote text" w:semiHidden="1" w:unhideWhenUsed="1"/>
+    <w:lsdException w:name="table of authorities" w:semiHidden="1" w:unhideWhenUsed="1"/>
+    <w:lsdException w:name="macro" w:semiHidden="1" w:unhideWhenUsed="1"/>
+    <w:lsdException w:name="toa heading" w:semiHidden="1" w:unhideWhenUsed="1"/>
+    <w:lsdException w:name="List" w:semiHidden="1" w:unhideWhenUsed="1"/>
+    <w:lsdException w:name="List Bullet" w:semiHidden="1" w:unhideWhenUsed="1"/>
+    <w:lsdException w:name="List Number" w:semiHidden="1" w:unhideWhenUsed="1"/>
+    <w:lsdException w:name="List 2" w:semiHidden="1" w:unhideWhenUsed="1"/>
+    <w:lsdException w:name="List 3" w:semiHidden="1" w:unhideWhenUsed="1"/>
+    <w:lsdException w:name="List 4" w:semiHidden="1" w:unhideWhenUsed="1"/>
+    <w:lsdException w:name="List 5" w:semiHidden="1" w:unhideWhenUsed="1"/>
+    <w:lsdException w:name="List Bullet 2" w:semiHidden="1" w:unhideWhenUsed="1"/>
+    <w:lsdException w:name="List Bullet 3" w:semiHidden="1" w:unhideWhenUsed="1"/>
+    <w:lsdException w:name="List Bullet 4" w:semiHidden="1" w:unhideWhenUsed="1"/>
+    <w:lsdException w:name="List Bullet 5" w:semiHidden="1" w:unhideWhenUsed="1"/>
+    <w:lsdException w:name="List Number 2" w:semiHidden="1" w:unhideWhenUsed="1"/>
+    <w:lsdException w:name="List Number 3" w:semiHidden="1" w:unhideWhenUsed="1"/>
+    <w:lsdException w:name="List Number 4" w:semiHidden="1" w:unhideWhenUsed="1"/>
+    <w:lsdException w:name="List Number 5" w:semiHidden="1" w:unhideWhenUsed="1"/>
+    <w:lsdException w:name="Title" w:uiPriority="10" w:qFormat="1"/>
+    <w:lsdException w:name="Closing" w:semiHidden="1" w:unhideWhenUsed="1"/>
+    <w:lsdException w:name="Signature" w:semiHidden="1" w:unhideWhenUsed="1"/>
+    <w:lsdException w:name="Default Paragraph Font" w:semiHidden="1" w:uiPriority="1" w:unhideWhenUsed="1"/>
+    <w:lsdException w:name="Body Text" w:semiHidden="1" w:uiPriority="1" w:unhideWhenUsed="1" w:qFormat="1"/>
+    <w:lsdException w:name="Body Text Indent" w:semiHidden="1" w:unhideWhenUsed="1"/>
+    <w:lsdException w:name="List Continue" w:semiHidden="1" w:unhideWhenUsed="1"/>
+    <w:lsdException w:name="List Continue 2" w:semiHidden="1" w:unhideWhenUsed="1"/>
+    <w:lsdException w:name="List Continue 3" w:semiHidden="1" w:unhideWhenUsed="1"/>
+    <w:lsdException w:name="List Continue 4" w:semiHidden="1" w:unhideWhenUsed="1"/>
+    <w:lsdException w:name="List Continue 5" w:semiHidden="1" w:unhideWhenUsed="1"/>
+    <w:lsdException w:name="Message Header" w:semiHidden="1" w:unhideWhenUsed="1"/>
+    <w:lsdException w:name="Subtitle" w:uiPriority="11" w:qFormat="1"/>
+    <w:lsdException w:name="Salutation" w:semiHidden="1" w:unhideWhenUsed="1"/>
+    <w:lsdException w:name="Date" w:semiHidden="1" w:unhideWhenUsed="1"/>
+    <w:lsdException w:name="Body Text First Indent" w:semiHidden="1" w:unhideWhenUsed="1"/>
+    <w:lsdException w:name="Body Text First Indent 2" w:semiHidden="1" w:unhideWhenUsed="1"/>
+    <w:lsdException w:name="Note Heading" w:semiHidden="1" w:unhideWhenUsed="1"/>
+    <w:lsdException w:name="Body Text 2" w:semiHidden="1" w:unhideWhenUsed="1"/>
+    <w:lsdException w:name="Body Text 3" w:semiHidden="1" w:unhideWhenUsed="1"/>
+    <w:lsdException w:name="Body Text Indent 2" w:semiHidden="1" w:unhideWhenUsed="1"/>
+    <w:lsdException w:name="Body Text Indent 3" w:semiHidden="1" w:unhideWhenUsed="1"/>
+    <w:lsdException w:name="Block Text" w:semiHidden="1" w:unhideWhenUsed="1"/>
+    <w:lsdException w:name="Hyperlink" w:semiHidden="1" w:unhideWhenUsed="1"/>
+    <w:lsdException w:name="FollowedHyperlink" w:semiHidden="1" w:unhideWhenUsed="1"/>
+    <w:lsdException w:name="Strong" w:uiPriority="22" w:qFormat="1"/>
+    <w:lsdException w:name="Emphasis" w:uiPriority="20" w:qFormat="1"/>
+    <w:lsdException w:name="Document Map" w:semiHidden="1" w:unhideWhenUsed="1"/>
+    <w:lsdException w:name="Plain Text" w:semiHidden="1" w:unhideWhenUsed="1"/>
+    <w:lsdException w:name="E-mail Signature" w:semiHidden="1" w:unhideWhenUsed="1"/>
+    <w:lsdException w:name="HTML Top of Form" w:semiHidden="1" w:unhideWhenUsed="1"/>
+    <w:lsdException w:name="HTML Bottom of Form" w:semiHidden="1" w:unhideWhenUsed="1"/>
+    <w:lsdException w:name="Normal (Web)" w:semiHidden="1" w:unhideWhenUsed="1"/>
+    <w:lsdException w:name="HTML Acronym" w:semiHidden="1" w:unhideWhenUsed="1"/>
+    <w:lsdException w:name="HTML Address" w:semiHidden="1" w:unhideWhenUsed="1"/>
+    <w:lsdException w:name="HTML Cite" w:semiHidden="1" w:unhideWhenUsed="1"/>
+    <w:lsdException w:name="HTML Code" w:semiHidden="1" w:unhideWhenUsed="1"/>
+    <w:lsdException w:name="HTML Definition" w:semiHidden="1" w:unhideWhenUsed="1"/>
+    <w:lsdException w:name="HTML Keyboard" w:semiHidden="1" w:unhideWhenUsed="1"/>
+    <w:lsdException w:name="HTML Preformatted" w:semiHidden="1" w:unhideWhenUsed="1"/>
+    <w:lsdException w:name="HTML Sample" w:semiHidden="1" w:unhideWhenUsed="1"/>
+    <w:lsdException w:name="HTML Typewriter" w:semiHidden="1" w:unhideWhenUsed="1"/>
+    <w:lsdException w:name="HTML Variable" w:semiHidden="1" w:unhideWhenUsed="1"/>
+    <w:lsdException w:name="Normal Table" w:semiHidden="1" w:unhideWhenUsed="1"/>
+    <w:lsdException w:name="annotation subject" w:semiHidden="1" w:unhideWhenUsed="1"/>
+    <w:lsdException w:name="No List" w:semiHidden="1" w:unhideWhenUsed="1"/>
+    <w:lsdException w:name="Outline List 1" w:semiHidden="1" w:unhideWhenUsed="1"/>
+    <w:lsdException w:name="Outline List 2" w:semiHidden="1" w:unhideWhenUsed="1"/>
+    <w:lsdException w:name="Outline List 3" w:semiHidden="1" w:unhideWhenUsed="1"/>
+    <w:lsdException w:name="Table Simple 1" w:semiHidden="1" w:unhideWhenUsed="1"/>
+    <w:lsdException w:name="Table Simple 2" w:semiHidden="1" w:unhideWhenUsed="1"/>
+    <w:lsdException w:name="Table Simple 3" w:semiHidden="1" w:unhideWhenUsed="1"/>
+    <w:lsdException w:name="Table Classic 1" w:semiHidden="1" w:unhideWhenUsed="1"/>
+    <w:lsdException w:name="Table Classic 2" w:semiHidden="1" w:unhideWhenUsed="1"/>
+    <w:lsdException w:name="Table Classic 3" w:semiHidden="1" w:unhideWhenUsed="1"/>
+    <w:lsdException w:name="Table Classic 4" w:semiHidden="1" w:unhideWhenUsed="1"/>
+    <w:lsdException w:name="Table Colorful 1" w:semiHidden="1" w:unhideWhenUsed="1"/>
+    <w:lsdException w:name="Table Colorful 2" w:semiHidden="1" w:unhideWhenUsed="1"/>
+    <w:lsdException w:name="Table Colorful 3" w:semiHidden="1" w:unhideWhenUsed="1"/>
+    <w:lsdException w:name="Table Columns 1" w:semiHidden="1" w:unhideWhenUsed="1"/>
+    <w:lsdException w:name="Table Columns 2" w:semiHidden="1" w:unhideWhenUsed="1"/>
+    <w:lsdException w:name="Table Columns 3" w:semiHidden="1" w:unhideWhenUsed="1"/>
+    <w:lsdException w:name="Table Columns 4" w:semiHidden="1" w:unhideWhenUsed="1"/>
+    <w:lsdException w:name="Table Columns 5" w:semiHidden="1" w:unhideWhenUsed="1"/>
+    <w:lsdException w:name="Table Grid 1" w:semiHidden="1" w:unhideWhenUsed="1"/>
+    <w:lsdException w:name="Table Grid 2" w:semiHidden="1" w:unhideWhenUsed="1"/>
+    <w:lsdException w:name="Table Grid 3" w:semiHidden="1" w:unhideWhenUsed="1"/>
+    <w:lsdException w:name="Table Grid 4" w:semiHidden="1" w:unhideWhenUsed="1"/>
+    <w:lsdException w:name="Table Grid 5" w:semiHidden="1" w:unhideWhenUsed="1"/>
+    <w:lsdException w:name="Table Grid 6" w:semiHidden="1" w:unhideWhenUsed="1"/>
+    <w:lsdException w:name="Table Grid 7" w:semiHidden="1" w:unhideWhenUsed="1"/>
+    <w:lsdException w:name="Table Grid 8" w:semiHidden="1" w:unhideWhenUsed="1"/>
+    <w:lsdException w:name="Table List 1" w:semiHidden="1" w:unhideWhenUsed="1"/>
+    <w:lsdException w:name="Table List 2" w:semiHidden="1" w:unhideWhenUsed="1"/>
+    <w:lsdException w:name="Table List 3" w:semiHidden="1" w:unhideWhenUsed="1"/>
+    <w:lsdException w:name="Table List 4" w:semiHidden="1" w:unhideWhenUsed="1"/>
+    <w:lsdException w:name="Table List 5" w:semiHidden="1" w:unhideWhenUsed="1"/>
+    <w:lsdException w:name="Table List 6" w:semiHidden="1" w:unhideWhenUsed="1"/>
+    <w:lsdException w:name="Table List 7" w:semiHidden="1" w:unhideWhenUsed="1"/>
+    <w:lsdException w:name="Table List 8" w:semiHidden="1" w:unhideWhenUsed="1"/>
+    <w:lsdException w:name="Table 3D effects 1" w:semiHidden="1" w:unhideWhenUsed="1"/>
+    <w:lsdException w:name="Table 3D effects 2" w:semiHidden="1" w:unhideWhenUsed="1"/>
+    <w:lsdException w:name="Table 3D effects 3" w:semiHidden="1" w:unhideWhenUsed="1"/>
+    <w:lsdException w:name="Table Contemporary" w:semiHidden="1" w:unhideWhenUsed="1"/>
+    <w:lsdException w:name="Table Elegant" w:semiHidden="1" w:unhideWhenUsed="1"/>
+    <w:lsdException w:name="Table Professional" w:semiHidden="1" w:unhideWhenUsed="1"/>
+    <w:lsdException w:name="Table Subtle 1" w:semiHidden="1" w:unhideWhenUsed="1"/>
+    <w:lsdException w:name="Table Subtle 2" w:semiHidden="1" w:unhideWhenUsed="1"/>
+    <w:lsdException w:name="Table Web 1" w:semiHidden="1" w:unhideWhenUsed="1"/>
+    <w:lsdException w:name="Table Web 2" w:semiHidden="1" w:unhideWhenUsed="1"/>
+    <w:lsdException w:name="Table Web 3" w:semiHidden="1" w:unhideWhenUsed="1"/>
+    <w:lsdException w:name="Balloon Text" w:semiHidden="1" w:unhideWhenUsed="1"/>
+    <w:lsdException w:name="Table Grid" w:semiHidden="1" w:uiPriority="39" w:unhideWhenUsed="1"/>
+    <w:lsdException w:name="Table Theme" w:semiHidden="1" w:unhideWhenUsed="1"/>
+    <w:lsdException w:name="Placeholder Text" w:semiHidden="1"/>
+    <w:lsdException w:name="No Spacing" w:uiPriority="1" w:qFormat="1"/>
+    <w:lsdException w:name="Light Shading" w:uiPriority="60"/>
+    <w:lsdException w:name="Light List" w:uiPriority="61"/>
+    <w:lsdException w:name="Light Grid" w:uiPriority="62"/>
+    <w:lsdException w:name="Medium Shading 1" w:uiPriority="63"/>
+    <w:lsdException w:name="Medium Shading 2" w:uiPriority="64"/>
+    <w:lsdException w:name="Medium List 1" w:uiPriority="65"/>
+    <w:lsdException w:name="Medium List 2" w:uiPriority="66"/>
+    <w:lsdException w:name="Medium Grid 1" w:uiPriority="67"/>
+    <w:lsdException w:name="Medium Grid 2" w:uiPriority="68"/>
+    <w:lsdException w:name="Medium Grid 3" w:uiPriority="69"/>
+    <w:lsdException w:name="Dark List" w:uiPriority="70"/>
+    <w:lsdException w:name="Colorful Shading" w:uiPriority="71"/>
+    <w:lsdException w:name="Colorful List" w:uiPriority="72"/>
+    <w:lsdException w:name="Colorful Grid" w:uiPriority="73"/>
+    <w:lsdException w:name="Light Shading Accent 1" w:uiPriority="60"/>
+    <w:lsdException w:name="Light List Accent 1" w:uiPriority="61"/>
+    <w:lsdException w:name="Light Grid Accent 1" w:uiPriority="62"/>
+    <w:lsdException w:name="Medium Shading 1 Accent 1" w:uiPriority="63"/>
+    <w:lsdException w:name="Medium Shading 2 Accent 1" w:uiPriority="64"/>
+    <w:lsdException w:name="Medium List 1 Accent 1" w:uiPriority="65"/>
+    <w:lsdException w:name="Revision" w:semiHidden="1"/>
+    <w:lsdException w:name="List Paragraph" w:uiPriority="34" w:qFormat="1"/>
+    <w:lsdException w:name="Quote" w:uiPriority="29" w:qFormat="1"/>
+    <w:lsdException w:name="Intense Quote" w:uiPriority="30" w:qFormat="1"/>
+    <w:lsdException w:name="Medium List 2 Accent 1" w:uiPriority="66"/>
+    <w:lsdException w:name="Medium Grid 1 Accent 1" w:uiPriority="67"/>
+    <w:lsdException w:name="Medium Grid 2 Accent 1" w:uiPriority="68"/>
+    <w:lsdException w:name="Medium Grid 3 Accent 1" w:uiPriority="69"/>
+    <w:lsdException w:name="Dark List Accent 1" w:uiPriority="70"/>
+    <w:lsdException w:name="Colorful Shading Accent 1" w:uiPriority="71"/>
+    <w:lsdException w:name="Colorful List Accent 1" w:uiPriority="72"/>
+    <w:lsdException w:name="Colorful Grid Accent 1" w:uiPriority="73"/>
+    <w:lsdException w:name="Light Shading Accent 2" w:uiPriority="60"/>
+    <w:lsdException w:name="Light List Accent 2" w:uiPriority="61"/>
+    <w:lsdException w:name="Light Grid Accent 2" w:uiPriority="62"/>
+    <w:lsdException w:name="Medium Shading 1 Accent 2" w:uiPriority="63"/>
+    <w:lsdException w:name="Medium Shading 2 Accent 2" w:uiPriority="64"/>
+    <w:lsdException w:name="Medium List 1 Accent 2" w:uiPriority="65"/>
+    <w:lsdException w:name="Medium List 2 Accent 2" w:uiPriority="66"/>
+    <w:lsdException w:name="Medium Grid 1 Accent 2" w:uiPriority="67"/>
+    <w:lsdException w:name="Medium Grid 2 Accent 2" w:uiPriority="68"/>
+    <w:lsdException w:name="Medium Grid 3 Accent 2" w:uiPriority="69"/>
+    <w:lsdException w:name="Dark List Accent 2" w:uiPriority="70"/>
+    <w:lsdException w:name="Colorful Shading Accent 2" w:uiPriority="71"/>
+    <w:lsdException w:name="Colorful List Accent 2" w:uiPriority="72"/>
+    <w:lsdException w:name="Colorful Grid Accent 2" w:uiPriority="73"/>
+    <w:lsdException w:name="Light Shading Accent 3" w:uiPriority="60"/>
+    <w:lsdException w:name="Light List Accent 3" w:uiPriority="61"/>
+    <w:lsdException w:name="Light Grid Accent 3" w:uiPriority="62"/>
+    <w:lsdException w:name="Medium Shading 1 Accent 3" w:uiPriority="63"/>
+    <w:lsdException w:name="Medium Shading 2 Accent 3" w:uiPriority="64"/>
+    <w:lsdException w:name="Medium List 1 Accent 3" w:uiPriority="65"/>
+    <w:lsdException w:name="Medium List 2 Accent 3" w:uiPriority="66"/>
+    <w:lsdException w:name="Medium Grid 1 Accent 3" w:uiPriority="67"/>
+    <w:lsdException w:name="Medium Grid 2 Accent 3" w:uiPriority="68"/>
+    <w:lsdException w:name="Medium Grid 3 Accent 3" w:uiPriority="69"/>
+    <w:lsdException w:name="Dark List Accent 3" w:uiPriority="70"/>
+    <w:lsdException w:name="Colorful Shading Accent 3" w:uiPriority="71"/>
+    <w:lsdException w:name="Colorful List Accent 3" w:uiPriority="72"/>
+    <w:lsdException w:name="Colorful Grid Accent 3" w:uiPriority="73"/>
+    <w:lsdException w:name="Light Shading Accent 4" w:uiPriority="60"/>
+    <w:lsdException w:name="Light List Accent 4" w:uiPriority="61"/>
+    <w:lsdException w:name="Light Grid Accent 4" w:uiPriority="62"/>
+    <w:lsdException w:name="Medium Shading 1 Accent 4" w:uiPriority="63"/>
+    <w:lsdException w:name="Medium Shading 2 Accent 4" w:uiPriority="64"/>
+    <w:lsdException w:name="Medium List 1 Accent 4" w:uiPriority="65"/>
+    <w:lsdException w:name="Medium List 2 Accent 4" w:uiPriority="66"/>
+    <w:lsdException w:name="Medium Grid 1 Accent 4" w:uiPriority="67"/>
+    <w:lsdException w:name="Medium Grid 2 Accent 4" w:uiPriority="68"/>
+    <w:lsdException w:name="Medium Grid 3 Accent 4" w:uiPriority="69"/>
+    <w:lsdException w:name="Dark List Accent 4" w:uiPriority="70"/>
+    <w:lsdException w:name="Colorful Shading Accent 4" w:uiPriority="71"/>
+    <w:lsdException w:name="Colorful List Accent 4" w:uiPriority="72"/>
+    <w:lsdException w:name="Colorful Grid Accent 4" w:uiPriority="73"/>
+    <w:lsdException w:name="Light Shading Accent 5" w:uiPriority="60"/>
+    <w:lsdException w:name="Light List Accent 5" w:uiPriority="61"/>
+    <w:lsdException w:name="Light Grid Accent 5" w:uiPriority="62"/>
+    <w:lsdException w:name="Medium Shading 1 Accent 5" w:uiPriority="63"/>
+    <w:lsdException w:name="Medium Shading 2 Accent 5" w:uiPriority="64"/>
+    <w:lsdException w:name="Medium List 1 Accent 5" w:uiPriority="65"/>
+    <w:lsdException w:name="Medium List 2 Accent 5" w:uiPriority="66"/>
+    <w:lsdException w:name="Medium Grid 1 Accent 5" w:uiPriority="67"/>
+    <w:lsdException w:name="Medium Grid 2 Accent 5" w:uiPriority="68"/>
+    <w:lsdException w:name="Medium Grid 3 Accent 5" w:uiPriority="69"/>
+    <w:lsdException w:name="Dark List Accent 5" w:uiPriority="70"/>
+    <w:lsdException w:name="Colorful Shading Accent 5" w:uiPriority="71"/>
+    <w:lsdException w:name="Colorful List Accent 5" w:uiPriority="72"/>
+    <w:lsdException w:name="Colorful Grid Accent 5" w:uiPriority="73"/>
+    <w:lsdException w:name="Light Shading Accent 6" w:uiPriority="60"/>
+    <w:lsdException w:name="Light List Accent 6" w:uiPriority="61"/>
+    <w:lsdException w:name="Light Grid Accent 6" w:uiPriority="62"/>
+    <w:lsdException w:name="Medium Shading 1 Accent 6" w:uiPriority="63"/>
+    <w:lsdException w:name="Medium Shading 2 Accent 6" w:uiPriority="64"/>
+    <w:lsdException w:name="Medium List 1 Accent 6" w:uiPriority="65"/>
+    <w:lsdException w:name="Medium List 2 Accent 6" w:uiPriority="66"/>
+    <w:lsdException w:name="Medium Grid 1 Accent 6" w:uiPriority="67"/>
+    <w:lsdException w:name="Medium Grid 2 Accent 6" w:uiPriority="68"/>
+    <w:lsdException w:name="Medium Grid 3 Accent 6" w:uiPriority="69"/>
+    <w:lsdException w:name="Dark List Accent 6" w:uiPriority="70"/>
+    <w:lsdException w:name="Colorful Shading Accent 6" w:uiPriority="71"/>
+    <w:lsdException w:name="Colorful List Accent 6" w:uiPriority="72"/>
+    <w:lsdException w:name="Colorful Grid Accent 6" w:uiPriority="73"/>
+    <w:lsdException w:name="Subtle Emphasis" w:uiPriority="19" w:qFormat="1"/>
+    <w:lsdException w:name="Intense Emphasis" w:uiPriority="21" w:qFormat="1"/>
+    <w:lsdException w:name="Subtle Reference" w:uiPriority="31" w:qFormat="1"/>
+    <w:lsdException w:name="Intense Reference" w:uiPriority="32" w:qFormat="1"/>
+    <w:lsdException w:name="Book Title" w:uiPriority="33" w:qFormat="1"/>
+    <w:lsdException w:name="Bibliography" w:semiHidden="1" w:uiPriority="37" w:unhideWhenUsed="1"/>
+    <w:lsdException w:name="TOC Heading" w:semiHidden="1" w:uiPriority="39" w:unhideWhenUsed="1" w:qFormat="1"/>
+    <w:lsdException w:name="Plain Table 1" w:uiPriority="41"/>
+    <w:lsdException w:name="Plain Table 2" w:uiPriority="42"/>
+    <w:lsdException w:name="Plain Table 3" w:uiPriority="43"/>
+    <w:lsdException w:name="Plain Table 4" w:uiPriority="44"/>
+    <w:lsdException w:name="Plain Table 5" w:uiPriority="45"/>
+    <w:lsdException w:name="Grid Table Light" w:uiPriority="40"/>
+    <w:lsdException w:name="Grid Table 1 Light" w:uiPriority="46"/>
+    <w:lsdException w:name="Grid Table 2" w:uiPriority="47"/>
+    <w:lsdException w:name="Grid Table 3" w:uiPriority="48"/>
+    <w:lsdException w:name="Grid Table 4" w:uiPriority="49"/>
+    <w:lsdException w:name="Grid Table 5 Dark" w:uiPriority="50"/>
+    <w:lsdException w:name="Grid Table 6 Colorful" w:uiPriority="51"/>
+    <w:lsdException w:name="Grid Table 7 Colorful" w:uiPriority="52"/>
+    <w:lsdException w:name="Grid Table 1 Light Accent 1" w:uiPriority="46"/>
+    <w:lsdException w:name="Grid Table 2 Accent 1" w:uiPriority="47"/>
+    <w:lsdException w:name="Grid Table 3 Accent 1" w:uiPriority="48"/>
+    <w:lsdException w:name="Grid Table 4 Accent 1" w:uiPriority="49"/>
+    <w:lsdException w:name="Grid Table 5 Dark Accent 1" w:uiPriority="50"/>
+    <w:lsdException w:name="Grid Table 6 Colorful Accent 1" w:uiPriority="51"/>
+    <w:lsdException w:name="Grid Table 7 Colorful Accent 1" w:uiPriority="52"/>
+    <w:lsdException w:name="Grid Table 1 Light Accent 2" w:uiPriority="46"/>
+    <w:lsdException w:name="Grid Table 2 Accent 2" w:uiPriority="47"/>
+    <w:lsdException w:name="Grid Table 3 Accent 2" w:uiPriority="48"/>
+    <w:lsdException w:name="Grid Table 4 Accent 2" w:uiPriority="49"/>
+    <w:lsdException w:name="Grid Table 5 Dark Accent 2" w:uiPriority="50"/>
+    <w:lsdException w:name="Grid Table 6 Colorful Accent 2" w:uiPriority="51"/>
+    <w:lsdException w:name="Grid Table 7 Colorful Accent 2" w:uiPriority="52"/>
+    <w:lsdException w:name="Grid Table 1 Light Accent 3" w:uiPriority="46"/>
+    <w:lsdException w:name="Grid Table 2 Accent 3" w:uiPriority="47"/>
+    <w:lsdException w:name="Grid Table 3 Accent 3" w:uiPriority="48"/>
+    <w:lsdException w:name="Grid Table 4 Accent 3" w:uiPriority="49"/>
+    <w:lsdException w:name="Grid Table 5 Dark Accent 3" w:uiPriority="50"/>
+    <w:lsdException w:name="Grid Table 6 Colorful Accent 3" w:uiPriority="51"/>
+    <w:lsdException w:name="Grid Table 7 Colorful Accent 3" w:uiPriority="52"/>
+    <w:lsdException w:name="Grid Table 1 Light Accent 4" w:uiPriority="46"/>
+    <w:lsdException w:name="Grid Table 2 Accent 4" w:uiPriority="47"/>
+    <w:lsdException w:name="Grid Table 3 Accent 4" w:uiPriority="48"/>
+    <w:lsdException w:name="Grid Table 4 Accent 4" w:uiPriority="49"/>
+    <w:lsdException w:name="Grid Table 5 Dark Accent 4" w:uiPriority="50"/>
+    <w:lsdException w:name="Grid Table 6 Colorful Accent 4" w:uiPriority="51"/>
+    <w:lsdException w:name="Grid Table 7 Colorful Accent 4" w:uiPriority="52"/>
+    <w:lsdException w:name="Grid Table 1 Light Accent 5" w:uiPriority="46"/>
+    <w:lsdException w:name="Grid Table 2 Accent 5" w:uiPriority="47"/>
+    <w:lsdException w:name="Grid Table 3 Accent 5" w:uiPriority="48"/>
+    <w:lsdException w:name="Grid Table 4 Accent 5" w:uiPriority="49"/>
+    <w:lsdException w:name="Grid Table 5 Dark Accent 5" w:uiPriority="50"/>
+    <w:lsdException w:name="Grid Table 6 Colorful Accent 5" w:uiPriority="51"/>
+    <w:lsdException w:name="Grid Table 7 Colorful Accent 5" w:uiPriority="52"/>
+    <w:lsdException w:name="Grid Table 1 Light Accent 6" w:uiPriority="46"/>
+    <w:lsdException w:name="Grid Table 2 Accent 6" w:uiPriority="47"/>
+    <w:lsdException w:name="Grid Table 3 Accent 6" w:uiPriority="48"/>
+    <w:lsdException w:name="Grid Table 4 Accent 6" w:uiPriority="49"/>
+    <w:lsdException w:name="Grid Table 5 Dark Accent 6" w:uiPriority="50"/>
+    <w:lsdException w:name="Grid Table 6 Colorful Accent 6" w:uiPriority="51"/>
+    <w:lsdException w:name="Grid Table 7 Colorful Accent 6" w:uiPriority="52"/>
+    <w:lsdException w:name="List Table 1 Light" w:uiPriority="46"/>
+    <w:lsdException w:name="List Table 2" w:uiPriority="47"/>
+    <w:lsdException w:name="List Table 3" w:uiPriority="48"/>
+    <w:lsdException w:name="List Table 4" w:uiPriority="49"/>
+    <w:lsdException w:name="List Table 5 Dark" w:uiPriority="50"/>
+    <w:lsdException w:name="List Table 6 Colorful" w:uiPriority="51"/>
+    <w:lsdException w:name="List Table 7 Colorful" w:uiPriority="52"/>
+    <w:lsdException w:name="List Table 1 Light Accent 1" w:uiPriority="46"/>
+    <w:lsdException w:name="List Table 2 Accent 1" w:uiPriority="47"/>
+    <w:lsdException w:name="List Table 3 Accent 1" w:uiPriority="48"/>
+    <w:lsdException w:name="List Table 4 Accent 1" w:uiPriority="49"/>
+    <w:lsdException w:name="List Table 5 Dark Accent 1" w:uiPriority="50"/>
+    <w:lsdException w:name="List Table 6 Colorful Accent 1" w:uiPriority="51"/>
+    <w:lsdException w:name="List Table 7 Colorful Accent 1" w:uiPriority="52"/>
+    <w:lsdException w:name="List Table 1 Light Accent 2" w:uiPriority="46"/>
+    <w:lsdException w:name="List Table 2 Accent 2" w:uiPriority="47"/>
+    <w:lsdException w:name="List Table 3 Accent 2" w:uiPriority="48"/>
+    <w:lsdException w:name="List Table 4 Accent 2" w:uiPriority="49"/>
+    <w:lsdException w:name="List Table 5 Dark Accent 2" w:uiPriority="50"/>
+    <w:lsdException w:name="List Table 6 Colorful Accent 2" w:uiPriority="51"/>
+    <w:lsdException w:name="List Table 7 Colorful Accent 2" w:uiPriority="52"/>
+    <w:lsdException w:name="List Table 1 Light Accent 3" w:uiPriority="46"/>
+    <w:lsdException w:name="List Table 2 Accent 3" w:uiPriority="47"/>
+    <w:lsdException w:name="List Table 3 Accent 3" w:uiPriority="48"/>
+    <w:lsdException w:name="List Table 4 Accent 3" w:uiPriority="49"/>
+    <w:lsdException w:name="List Table 5 Dark Accent 3" w:uiPriority="50"/>
+    <w:lsdException w:name="List Table 6 Colorful Accent 3" w:uiPriority="51"/>
+    <w:lsdException w:name="List Table 7 Colorful Accent 3" w:uiPriority="52"/>
+    <w:lsdException w:name="List Table 1 Light Accent 4" w:uiPriority="46"/>
+    <w:lsdException w:name="List Table 2 Accent 4" w:uiPriority="47"/>
+    <w:lsdException w:name="List Table 3 Accent 4" w:uiPriority="48"/>
+    <w:lsdException w:name="List Table 4 Accent 4" w:uiPriority="49"/>
+    <w:lsdException w:name="List Table 5 Dark Accent 4" w:uiPriority="50"/>
+    <w:lsdException w:name="List Table 6 Colorful Accent 4" w:uiPriority="51"/>
+    <w:lsdException w:name="List Table 7 Colorful Accent 4" w:uiPriority="52"/>
+    <w:lsdException w:name="List Table 1 Light Accent 5" w:uiPriority="46"/>
+    <w:lsdException w:name="List Table 2 Accent 5" w:uiPriority="47"/>
+    <w:lsdException w:name="List Table 3 Accent 5" w:uiPriority="48"/>
+    <w:lsdException w:name="List Table 4 Accent 5" w:uiPriority="49"/>
+    <w:lsdException w:name="List Table 5 Dark Accent 5" w:uiPriority="50"/>
+    <w:lsdException w:name="List Table 6 Colorful Accent 5" w:uiPriority="51"/>
+    <w:lsdException w:name="List Table 7 Colorful Accent 5" w:uiPriority="52"/>
+    <w:lsdException w:name="List Table 1 Light Accent 6" w:uiPriority="46"/>
+    <w:lsdException w:name="List Table 2 Accent 6" w:uiPriority="47"/>
+    <w:lsdException w:name="List Table 3 Accent 6" w:uiPriority="48"/>
+    <w:lsdException w:name="List Table 4 Accent 6" w:uiPriority="49"/>
+    <w:lsdException w:name="List Table 5 Dark Accent 6" w:uiPriority="50"/>
+    <w:lsdException w:name="List Table 6 Colorful Accent 6" w:uiPriority="51"/>
+    <w:lsdException w:name="List Table 7 Colorful Accent 6" w:uiPriority="52"/>
+    <w:lsdException w:name="Mention" w:semiHidden="1" w:unhideWhenUsed="1"/>
+    <w:lsdException w:name="Smart Hyperlink" w:semiHidden="1" w:unhideWhenUsed="1"/>
+    <w:lsdException w:name="Hashtag" w:semiHidden="1" w:unhideWhenUsed="1"/>
+    <w:lsdException w:name="Unresolved Mention" w:semiHidden="1" w:unhideWhenUsed="1"/>
+    <w:lsdException w:name="Smart Link" w:semiHidden="1" w:unhideWhenUsed="1"/>
   </w:latentStyles>
   <w:style w:type="paragraph" w:default="1" w:styleId="Normal">
     <w:name w:val="Normal"/>
@@ -6640,28 +6067,28 @@
 </file>
 
 <file path=customXml/item1.xml><?xml version="1.0" encoding="utf-8"?>
+<b:Sources xmlns:b="http://schemas.openxmlformats.org/officeDocument/2006/bibliography" xmlns="http://schemas.openxmlformats.org/officeDocument/2006/bibliography" SelectedStyle="\APASixthEditionOfficeOnline.xsl" StyleName="APA" Version="6"/>
+</file>
+
+<file path=customXml/item2.xml><?xml version="1.0" encoding="utf-8"?>
 <go:gDocsCustomXmlDataStorage xmlns:go="http://customooxmlschemas.google.com/" xmlns:r="http://schemas.openxmlformats.org/officeDocument/2006/relationships">
   <go:docsCustomData xmlns:go="http://customooxmlschemas.google.com/" roundtripDataSignature="AMtx7mir+H0WhH27SDhdWcpXsxW19HtOJA==">AMUW2mXlbHuOgIgR73G4+0zSQWgLgpLLh6TZ3lEjZySJJaeFs44ZJrwgVlaESpWDXz/EbErh46E8Cpw4bK0aeVtmFTsV8GbYwASXe4q3OT034Mw/am0PjyU=</go:docsCustomData>
 </go:gDocsCustomXmlDataStorage>
 </file>
 
-<file path=customXml/item2.xml><?xml version="1.0" encoding="utf-8"?>
-<b:Sources xmlns:b="http://schemas.openxmlformats.org/officeDocument/2006/bibliography" xmlns="http://schemas.openxmlformats.org/officeDocument/2006/bibliography" SelectedStyle="\APASixthEditionOfficeOnline.xsl" StyleName="APA" Version="6"/>
+<file path=customXml/itemProps1.xml><?xml version="1.0" encoding="utf-8"?>
+<ds:datastoreItem xmlns:ds="http://schemas.openxmlformats.org/officeDocument/2006/customXml" ds:itemID="{A2D35E8E-0F50-422E-A84C-1CFADC6EA308}">
+  <ds:schemaRefs>
+    <ds:schemaRef ds:uri="http://schemas.openxmlformats.org/officeDocument/2006/bibliography"/>
+  </ds:schemaRefs>
+</ds:datastoreItem>
 </file>
 
-<file path=customXml/itemProps1.xml><?xml version="1.0" encoding="utf-8"?>
+<file path=customXml/itemProps2.xml><?xml version="1.0" encoding="utf-8"?>
 <ds:datastoreItem xmlns:ds="http://schemas.openxmlformats.org/officeDocument/2006/customXml" ds:itemID="{11111111-1234-1234-1234-123412341234}">
   <ds:schemaRefs>
     <ds:schemaRef ds:uri="http://customooxmlschemas.google.com/"/>
     <ds:schemaRef ds:uri="http://schemas.openxmlformats.org/officeDocument/2006/relationships"/>
   </ds:schemaRefs>
 </ds:datastoreItem>
-</file>
-
-<file path=customXml/itemProps2.xml><?xml version="1.0" encoding="utf-8"?>
-<ds:datastoreItem xmlns:ds="http://schemas.openxmlformats.org/officeDocument/2006/customXml" ds:itemID="{A2D35E8E-0F50-422E-A84C-1CFADC6EA308}">
-  <ds:schemaRefs>
-    <ds:schemaRef ds:uri="http://schemas.openxmlformats.org/officeDocument/2006/bibliography"/>
-  </ds:schemaRefs>
-</ds:datastoreItem>
 </file>
</xml_diff>

<commit_message>
Update the grammar, articles mistake
update the grammar, articles mistake on project proposal
</commit_message>
<xml_diff>
--- a/Documention/Group project proposal/Format_ProjectProposal499-my part.docx
+++ b/Documention/Group project proposal/Format_ProjectProposal499-my part.docx
@@ -2454,11 +2454,9 @@
       <w:r>
         <w:t xml:space="preserve">1.5 </w:t>
       </w:r>
-      <w:proofErr w:type="spellStart"/>
-      <w:r>
-        <w:t>Intitution</w:t>
-      </w:r>
-      <w:proofErr w:type="spellEnd"/>
+      <w:r>
+        <w:t>Institution</w:t>
+      </w:r>
     </w:p>
     <w:p>
       <w:pPr>
@@ -2487,14 +2485,12 @@
         </w:rPr>
         <w:t xml:space="preserve">Can manage all courses and </w:t>
       </w:r>
-      <w:proofErr w:type="spellStart"/>
       <w:r>
         <w:rPr>
           <w:bCs/>
         </w:rPr>
-        <w:t>theris</w:t>
-      </w:r>
-      <w:proofErr w:type="spellEnd"/>
+        <w:t>theirs</w:t>
+      </w:r>
       <w:r>
         <w:rPr>
           <w:bCs/>
@@ -2555,35 +2551,33 @@
           <w:bCs/>
         </w:rPr>
         <w:br/>
-        <w:t xml:space="preserve">V. </w:t>
-      </w:r>
-      <w:proofErr w:type="gramStart"/>
+        <w:t xml:space="preserve">V. Grade: This </w:t>
+      </w:r>
       <w:r>
         <w:rPr>
           <w:bCs/>
         </w:rPr>
-        <w:t>Grades :</w:t>
-      </w:r>
-      <w:proofErr w:type="gramEnd"/>
+        <w:t>function</w:t>
+      </w:r>
       <w:r>
         <w:rPr>
           <w:bCs/>
         </w:rPr>
-        <w:t xml:space="preserve"> This </w:t>
-      </w:r>
-      <w:proofErr w:type="spellStart"/>
-      <w:r>
+        <w:t xml:space="preserve"> will provide the grade of all student and Institution can watch any </w:t>
+      </w:r>
+    </w:p>
+    <w:p>
+      <w:pPr>
+        <w:spacing w:line="256" w:lineRule="auto"/>
         <w:rPr>
           <w:bCs/>
         </w:rPr>
-        <w:t>fuction</w:t>
-      </w:r>
-      <w:proofErr w:type="spellEnd"/>
+      </w:pPr>
       <w:r>
         <w:rPr>
           <w:bCs/>
         </w:rPr>
-        <w:t xml:space="preserve"> will provide the grade of all student and Institution can watch any </w:t>
+        <w:t>particular students grade also.</w:t>
       </w:r>
     </w:p>
     <w:p>
@@ -2597,7 +2591,7 @@
         <w:rPr>
           <w:bCs/>
         </w:rPr>
-        <w:t>particular students grade also.</w:t>
+        <w:t>VI. Assign courses: Here institution can assign any course to the student and instructors.</w:t>
       </w:r>
     </w:p>
     <w:p>
@@ -2611,30 +2605,14 @@
         <w:rPr>
           <w:bCs/>
         </w:rPr>
-        <w:t>VI. Assign courses: Here institution can assign any course to the student and instructors.</w:t>
-      </w:r>
-    </w:p>
-    <w:p>
-      <w:pPr>
-        <w:spacing w:line="256" w:lineRule="auto"/>
+        <w:t xml:space="preserve">VII. Advising rules: Here institution can set the rules </w:t>
+      </w:r>
+      <w:r>
         <w:rPr>
           <w:bCs/>
         </w:rPr>
-      </w:pPr>
-      <w:r>
-        <w:rPr>
-          <w:bCs/>
-        </w:rPr>
-        <w:t xml:space="preserve">VII. Advising rules: Here institution can set the rules </w:t>
-      </w:r>
-      <w:proofErr w:type="gramStart"/>
-      <w:r>
-        <w:rPr>
-          <w:bCs/>
-        </w:rPr>
-        <w:t>of  course</w:t>
-      </w:r>
-      <w:proofErr w:type="gramEnd"/>
+        <w:t>of course</w:t>
+      </w:r>
       <w:r>
         <w:rPr>
           <w:bCs/>
@@ -2732,14 +2710,12 @@
         <w:br/>
         <w:t xml:space="preserve">XII. Dashboard: It will show all </w:t>
       </w:r>
-      <w:proofErr w:type="gramStart"/>
       <w:r>
         <w:rPr>
           <w:bCs/>
         </w:rPr>
-        <w:t>students ,</w:t>
-      </w:r>
-      <w:proofErr w:type="gramEnd"/>
+        <w:t>students,</w:t>
+      </w:r>
       <w:r>
         <w:rPr>
           <w:bCs/>
@@ -4270,7 +4246,7 @@
     <w:lsdException w:name="Table Web 2" w:semiHidden="1" w:unhideWhenUsed="1"/>
     <w:lsdException w:name="Table Web 3" w:semiHidden="1" w:unhideWhenUsed="1"/>
     <w:lsdException w:name="Balloon Text" w:semiHidden="1" w:unhideWhenUsed="1"/>
-    <w:lsdException w:name="Table Grid" w:semiHidden="1" w:uiPriority="39" w:unhideWhenUsed="1"/>
+    <w:lsdException w:name="Table Grid" w:uiPriority="39"/>
     <w:lsdException w:name="Table Theme" w:semiHidden="1" w:unhideWhenUsed="1"/>
     <w:lsdException w:name="Placeholder Text" w:semiHidden="1"/>
     <w:lsdException w:name="No Spacing" w:uiPriority="1" w:qFormat="1"/>
@@ -6067,28 +6043,28 @@
 </file>
 
 <file path=customXml/item1.xml><?xml version="1.0" encoding="utf-8"?>
-<b:Sources xmlns:b="http://schemas.openxmlformats.org/officeDocument/2006/bibliography" xmlns="http://schemas.openxmlformats.org/officeDocument/2006/bibliography" SelectedStyle="\APASixthEditionOfficeOnline.xsl" StyleName="APA" Version="6"/>
-</file>
-
-<file path=customXml/item2.xml><?xml version="1.0" encoding="utf-8"?>
 <go:gDocsCustomXmlDataStorage xmlns:go="http://customooxmlschemas.google.com/" xmlns:r="http://schemas.openxmlformats.org/officeDocument/2006/relationships">
   <go:docsCustomData xmlns:go="http://customooxmlschemas.google.com/" roundtripDataSignature="AMtx7mir+H0WhH27SDhdWcpXsxW19HtOJA==">AMUW2mXlbHuOgIgR73G4+0zSQWgLgpLLh6TZ3lEjZySJJaeFs44ZJrwgVlaESpWDXz/EbErh46E8Cpw4bK0aeVtmFTsV8GbYwASXe4q3OT034Mw/am0PjyU=</go:docsCustomData>
 </go:gDocsCustomXmlDataStorage>
 </file>
 
-<file path=customXml/itemProps1.xml><?xml version="1.0" encoding="utf-8"?>
-<ds:datastoreItem xmlns:ds="http://schemas.openxmlformats.org/officeDocument/2006/customXml" ds:itemID="{A2D35E8E-0F50-422E-A84C-1CFADC6EA308}">
-  <ds:schemaRefs>
-    <ds:schemaRef ds:uri="http://schemas.openxmlformats.org/officeDocument/2006/bibliography"/>
-  </ds:schemaRefs>
-</ds:datastoreItem>
+<file path=customXml/item2.xml><?xml version="1.0" encoding="utf-8"?>
+<b:Sources xmlns:b="http://schemas.openxmlformats.org/officeDocument/2006/bibliography" xmlns="http://schemas.openxmlformats.org/officeDocument/2006/bibliography" SelectedStyle="\APASixthEditionOfficeOnline.xsl" StyleName="APA" Version="6"/>
 </file>
 
-<file path=customXml/itemProps2.xml><?xml version="1.0" encoding="utf-8"?>
+<file path=customXml/itemProps1.xml><?xml version="1.0" encoding="utf-8"?>
 <ds:datastoreItem xmlns:ds="http://schemas.openxmlformats.org/officeDocument/2006/customXml" ds:itemID="{11111111-1234-1234-1234-123412341234}">
   <ds:schemaRefs>
     <ds:schemaRef ds:uri="http://customooxmlschemas.google.com/"/>
     <ds:schemaRef ds:uri="http://schemas.openxmlformats.org/officeDocument/2006/relationships"/>
   </ds:schemaRefs>
 </ds:datastoreItem>
+</file>
+
+<file path=customXml/itemProps2.xml><?xml version="1.0" encoding="utf-8"?>
+<ds:datastoreItem xmlns:ds="http://schemas.openxmlformats.org/officeDocument/2006/customXml" ds:itemID="{A2D35E8E-0F50-422E-A84C-1CFADC6EA308}">
+  <ds:schemaRefs>
+    <ds:schemaRef ds:uri="http://schemas.openxmlformats.org/officeDocument/2006/bibliography"/>
+  </ds:schemaRefs>
+</ds:datastoreItem>
 </file>
</xml_diff>